<commit_message>
System Design Document - V 1.1
Modifica del deployment diagram

Co-Authored-By: Salvatore Di Martino <147144829+saldm04@users.noreply.github.com>
</commit_message>
<xml_diff>
--- a/Project/Documents/SystemDesignDocument_HotelCampus.docx
+++ b/Project/Documents/SystemDesignDocument_HotelCampus.docx
@@ -157,8 +157,8 @@
           <w:lang w:val="en-GB"/>
         </w:rPr>
         <w:br/>
-        <w:t xml:space="preserve">Versione </w:t>
-      </w:r>
+      </w:r>
+      <w:proofErr w:type="spellStart"/>
       <w:r>
         <w:rPr>
           <w:rFonts w:ascii="Arial" w:hAnsi="Arial"/>
@@ -166,7 +166,26 @@
           <w:sz w:val="36"/>
           <w:lang w:val="en-GB"/>
         </w:rPr>
-        <w:t>1.0</w:t>
+        <w:t>Versione</w:t>
+      </w:r>
+      <w:proofErr w:type="spellEnd"/>
+      <w:r>
+        <w:rPr>
+          <w:rFonts w:ascii="Arial" w:hAnsi="Arial"/>
+          <w:b/>
+          <w:sz w:val="36"/>
+          <w:lang w:val="en-GB"/>
+        </w:rPr>
+        <w:t xml:space="preserve"> </w:t>
+      </w:r>
+      <w:r>
+        <w:rPr>
+          <w:rFonts w:ascii="Arial" w:hAnsi="Arial"/>
+          <w:b/>
+          <w:sz w:val="36"/>
+          <w:lang w:val="en-GB"/>
+        </w:rPr>
+        <w:t>1.1</w:t>
       </w:r>
       <w:r>
         <w:rPr>
@@ -408,7 +427,7 @@
         <w:rPr>
           <w:sz w:val="32"/>
         </w:rPr>
-        <w:t>3</w:t>
+        <w:t>8</w:t>
       </w:r>
       <w:r>
         <w:rPr>
@@ -1122,8 +1141,16 @@
               <w:rPr>
                 <w:sz w:val="20"/>
               </w:rPr>
-              <w:t>Team members</w:t>
+              <w:t xml:space="preserve">Team </w:t>
             </w:r>
+            <w:proofErr w:type="spellStart"/>
+            <w:r>
+              <w:rPr>
+                <w:sz w:val="20"/>
+              </w:rPr>
+              <w:t>members</w:t>
+            </w:r>
+            <w:proofErr w:type="spellEnd"/>
           </w:p>
         </w:tc>
       </w:tr>
@@ -1169,13 +1196,23 @@
           <w:sz w:val="32"/>
         </w:rPr>
       </w:pPr>
+      <w:proofErr w:type="spellStart"/>
       <w:r>
         <w:rPr>
           <w:rFonts w:ascii="Arial" w:hAnsi="Arial"/>
           <w:b/>
           <w:sz w:val="32"/>
         </w:rPr>
-        <w:t>Revision History</w:t>
+        <w:t>Revision</w:t>
+      </w:r>
+      <w:proofErr w:type="spellEnd"/>
+      <w:r>
+        <w:rPr>
+          <w:rFonts w:ascii="Arial" w:hAnsi="Arial"/>
+          <w:b/>
+          <w:sz w:val="32"/>
+        </w:rPr>
+        <w:t xml:space="preserve"> History</w:t>
       </w:r>
     </w:p>
     <w:tbl>
@@ -1328,7 +1365,7 @@
             <w:tcW w:w="1927" w:type="dxa"/>
             <w:tcBorders>
               <w:left w:val="single" w:sz="1" w:space="0" w:color="000000"/>
-              <w:bottom w:val="single" w:sz="1" w:space="0" w:color="000000"/>
+              <w:bottom w:val="single" w:sz="4" w:space="0" w:color="auto"/>
             </w:tcBorders>
           </w:tcPr>
           <w:p>
@@ -1351,7 +1388,7 @@
             <w:tcW w:w="964" w:type="dxa"/>
             <w:tcBorders>
               <w:left w:val="single" w:sz="1" w:space="0" w:color="000000"/>
-              <w:bottom w:val="single" w:sz="1" w:space="0" w:color="000000"/>
+              <w:bottom w:val="single" w:sz="4" w:space="0" w:color="auto"/>
             </w:tcBorders>
           </w:tcPr>
           <w:p>
@@ -1374,7 +1411,7 @@
             <w:tcW w:w="4336" w:type="dxa"/>
             <w:tcBorders>
               <w:left w:val="single" w:sz="1" w:space="0" w:color="000000"/>
-              <w:bottom w:val="single" w:sz="1" w:space="0" w:color="000000"/>
+              <w:bottom w:val="single" w:sz="4" w:space="0" w:color="auto"/>
             </w:tcBorders>
           </w:tcPr>
           <w:p>
@@ -1397,7 +1434,7 @@
             <w:tcW w:w="2410" w:type="dxa"/>
             <w:tcBorders>
               <w:left w:val="single" w:sz="1" w:space="0" w:color="000000"/>
-              <w:bottom w:val="single" w:sz="1" w:space="0" w:color="000000"/>
+              <w:bottom w:val="single" w:sz="4" w:space="0" w:color="auto"/>
               <w:right w:val="single" w:sz="1" w:space="0" w:color="000000"/>
             </w:tcBorders>
           </w:tcPr>
@@ -1412,8 +1449,143 @@
               <w:rPr>
                 <w:sz w:val="20"/>
               </w:rPr>
-              <w:t>Team Members</w:t>
+              <w:t xml:space="preserve">Team </w:t>
             </w:r>
+            <w:proofErr w:type="spellStart"/>
+            <w:r>
+              <w:rPr>
+                <w:sz w:val="20"/>
+              </w:rPr>
+              <w:t>Members</w:t>
+            </w:r>
+            <w:proofErr w:type="spellEnd"/>
+          </w:p>
+        </w:tc>
+      </w:tr>
+      <w:tr>
+        <w:trPr>
+          <w:trHeight w:val="230"/>
+        </w:trPr>
+        <w:tc>
+          <w:tcPr>
+            <w:tcW w:w="1927" w:type="dxa"/>
+            <w:tcBorders>
+              <w:top w:val="single" w:sz="4" w:space="0" w:color="auto"/>
+              <w:left w:val="single" w:sz="2" w:space="0" w:color="000000"/>
+              <w:bottom w:val="single" w:sz="2" w:space="0" w:color="000000"/>
+              <w:right w:val="single" w:sz="2" w:space="0" w:color="000000"/>
+            </w:tcBorders>
+          </w:tcPr>
+          <w:p>
+            <w:pPr>
+              <w:suppressLineNumbers/>
+              <w:rPr>
+                <w:sz w:val="20"/>
+              </w:rPr>
+            </w:pPr>
+            <w:r>
+              <w:rPr>
+                <w:sz w:val="20"/>
+              </w:rPr>
+              <w:t>28/</w:t>
+            </w:r>
+            <w:r>
+              <w:rPr>
+                <w:sz w:val="20"/>
+              </w:rPr>
+              <w:t>11/2024</w:t>
+            </w:r>
+          </w:p>
+        </w:tc>
+        <w:tc>
+          <w:tcPr>
+            <w:tcW w:w="964" w:type="dxa"/>
+            <w:tcBorders>
+              <w:top w:val="single" w:sz="4" w:space="0" w:color="auto"/>
+              <w:left w:val="single" w:sz="2" w:space="0" w:color="000000"/>
+              <w:bottom w:val="single" w:sz="2" w:space="0" w:color="000000"/>
+              <w:right w:val="single" w:sz="2" w:space="0" w:color="000000"/>
+            </w:tcBorders>
+          </w:tcPr>
+          <w:p>
+            <w:pPr>
+              <w:suppressLineNumbers/>
+              <w:rPr>
+                <w:sz w:val="20"/>
+              </w:rPr>
+            </w:pPr>
+            <w:r>
+              <w:rPr>
+                <w:sz w:val="20"/>
+              </w:rPr>
+              <w:t>1.1</w:t>
+            </w:r>
+          </w:p>
+        </w:tc>
+        <w:tc>
+          <w:tcPr>
+            <w:tcW w:w="4336" w:type="dxa"/>
+            <w:tcBorders>
+              <w:top w:val="single" w:sz="4" w:space="0" w:color="auto"/>
+              <w:left w:val="single" w:sz="2" w:space="0" w:color="000000"/>
+              <w:bottom w:val="single" w:sz="2" w:space="0" w:color="000000"/>
+              <w:right w:val="single" w:sz="2" w:space="0" w:color="000000"/>
+            </w:tcBorders>
+          </w:tcPr>
+          <w:p>
+            <w:pPr>
+              <w:suppressLineNumbers/>
+              <w:rPr>
+                <w:sz w:val="20"/>
+              </w:rPr>
+            </w:pPr>
+            <w:r>
+              <w:rPr>
+                <w:sz w:val="20"/>
+              </w:rPr>
+              <w:t xml:space="preserve">Modifica del deployment </w:t>
+            </w:r>
+            <w:proofErr w:type="spellStart"/>
+            <w:r>
+              <w:rPr>
+                <w:sz w:val="20"/>
+              </w:rPr>
+              <w:t>diagram</w:t>
+            </w:r>
+            <w:proofErr w:type="spellEnd"/>
+          </w:p>
+        </w:tc>
+        <w:tc>
+          <w:tcPr>
+            <w:tcW w:w="2410" w:type="dxa"/>
+            <w:tcBorders>
+              <w:top w:val="single" w:sz="4" w:space="0" w:color="auto"/>
+              <w:left w:val="single" w:sz="2" w:space="0" w:color="000000"/>
+              <w:bottom w:val="single" w:sz="2" w:space="0" w:color="000000"/>
+              <w:right w:val="single" w:sz="2" w:space="0" w:color="000000"/>
+            </w:tcBorders>
+          </w:tcPr>
+          <w:p>
+            <w:pPr>
+              <w:suppressLineNumbers/>
+              <w:rPr>
+                <w:sz w:val="20"/>
+              </w:rPr>
+            </w:pPr>
+            <w:r>
+              <w:rPr>
+                <w:sz w:val="20"/>
+              </w:rPr>
+              <w:t xml:space="preserve">Team </w:t>
+            </w:r>
+            <w:proofErr w:type="spellStart"/>
+            <w:r>
+              <w:rPr>
+                <w:sz w:val="20"/>
+              </w:rPr>
+              <w:t>Members</w:t>
+            </w:r>
+            <w:proofErr w:type="spellEnd"/>
           </w:p>
         </w:tc>
       </w:tr>
@@ -2686,7 +2858,23 @@
         <w:ind w:left="709"/>
       </w:pPr>
       <w:r>
-        <w:t>L’obiettivo del sistema è quindi quello di fornire un’interfaccia utente semplice ed intuitiva attraverso l’implementazione di un design responsive, in modo che la web application possa essere utilizzata su qualsiasi dispositivo, e fornendo in ogni pagina una barra di navigazione garantendo una facile navigabilità tra la varie aree del sistema. Tutto ciò deve essere realizzato rispettando i vincoli citati inizialmente.</w:t>
+        <w:t xml:space="preserve">L’obiettivo del sistema è quindi quello di fornire un’interfaccia utente semplice ed intuitiva attraverso l’implementazione di un design responsive, in modo che la web </w:t>
+      </w:r>
+      <w:proofErr w:type="spellStart"/>
+      <w:r>
+        <w:t>application</w:t>
+      </w:r>
+      <w:proofErr w:type="spellEnd"/>
+      <w:r>
+        <w:t xml:space="preserve"> possa essere utilizzata su qualsiasi dispositivo, e fornendo in ogni pagina una barra di navigazione garantendo una facile navigabilità tra </w:t>
+      </w:r>
+      <w:proofErr w:type="gramStart"/>
+      <w:r>
+        <w:t>la varie</w:t>
+      </w:r>
+      <w:proofErr w:type="gramEnd"/>
+      <w:r>
+        <w:t xml:space="preserve"> aree del sistema. Tutto ciò deve essere realizzato rispettando i vincoli citati inizialmente.</w:t>
       </w:r>
     </w:p>
     <w:p>
@@ -2711,8 +2899,13 @@
       <w:pPr>
         <w:ind w:left="709"/>
       </w:pPr>
-      <w:r>
-        <w:t>Inoltre il sistema deve rispettare dei requisiti di sicurezza, adottando protocolli che garantiscono una connessione sicura e crittografando i dati sensibili degli utenti, come la password dell’account. Infine, la password deve rispettare un vincolo sul numero di caratteri e sul contenuto.</w:t>
+      <w:proofErr w:type="gramStart"/>
+      <w:r>
+        <w:t>Inoltre</w:t>
+      </w:r>
+      <w:proofErr w:type="gramEnd"/>
+      <w:r>
+        <w:t xml:space="preserve"> il sistema deve rispettare dei requisiti di sicurezza, adottando protocolli che garantiscono una connessione sicura e crittografando i dati sensibili degli utenti, come la password dell’account. Infine, la password deve rispettare un vincolo sul numero di caratteri e sul contenuto.</w:t>
       </w:r>
     </w:p>
     <w:p>
@@ -2755,9 +2948,11 @@
       <w:pPr>
         <w:ind w:firstLine="360"/>
       </w:pPr>
+      <w:proofErr w:type="spellStart"/>
       <w:r>
         <w:t>RequirementsAnalysisDocument_HotelCampus</w:t>
       </w:r>
+      <w:proofErr w:type="spellEnd"/>
     </w:p>
     <w:p>
       <w:pPr>
@@ -2806,6 +3001,7 @@
       <w:r>
         <w:t>Partendo dal modello di analisi prodotto (</w:t>
       </w:r>
+      <w:proofErr w:type="spellStart"/>
       <w:r>
         <w:rPr>
           <w:i/>
@@ -2827,6 +3023,7 @@
         </w:rPr>
         <w:t>HotelCampus</w:t>
       </w:r>
+      <w:proofErr w:type="spellEnd"/>
       <w:r>
         <w:t>)</w:t>
       </w:r>
@@ -2837,7 +3034,31 @@
         <w:t xml:space="preserve">il sistema verrà decomposto seguendo lo stile architetturale </w:t>
       </w:r>
       <w:r>
-        <w:t>a tre livelli: interface, application logic e storage.</w:t>
+        <w:t xml:space="preserve">a tre livelli: </w:t>
+      </w:r>
+      <w:proofErr w:type="spellStart"/>
+      <w:r>
+        <w:t>interface</w:t>
+      </w:r>
+      <w:proofErr w:type="spellEnd"/>
+      <w:r>
+        <w:t xml:space="preserve">, </w:t>
+      </w:r>
+      <w:proofErr w:type="spellStart"/>
+      <w:r>
+        <w:t>application</w:t>
+      </w:r>
+      <w:proofErr w:type="spellEnd"/>
+      <w:r>
+        <w:t xml:space="preserve"> </w:t>
+      </w:r>
+      <w:proofErr w:type="spellStart"/>
+      <w:r>
+        <w:t>logic</w:t>
+      </w:r>
+      <w:proofErr w:type="spellEnd"/>
+      <w:r>
+        <w:t xml:space="preserve"> e storage.</w:t>
       </w:r>
       <w:r>
         <w:t xml:space="preserve"> </w:t>
@@ -2861,8 +3082,17 @@
           <w:b/>
           <w:bCs/>
         </w:rPr>
-        <w:t>Component Diagram</w:t>
-      </w:r>
+        <w:t xml:space="preserve">Component </w:t>
+      </w:r>
+      <w:proofErr w:type="spellStart"/>
+      <w:r>
+        <w:rPr>
+          <w:b/>
+          <w:bCs/>
+        </w:rPr>
+        <w:t>Diagram</w:t>
+      </w:r>
+      <w:proofErr w:type="spellEnd"/>
     </w:p>
     <w:p>
       <w:pPr>
@@ -2951,7 +3181,15 @@
         <w:t xml:space="preserve"> Inoltre,</w:t>
       </w:r>
       <w:r>
-        <w:t xml:space="preserve"> coordina la logica applicativa, delegandola ai sottosistemi del layer </w:t>
+        <w:t xml:space="preserve"> coordina la logica applicativa, delegandola ai sottosistemi del </w:t>
+      </w:r>
+      <w:proofErr w:type="spellStart"/>
+      <w:r>
+        <w:t>layer</w:t>
+      </w:r>
+      <w:proofErr w:type="spellEnd"/>
+      <w:r>
+        <w:t xml:space="preserve"> </w:t>
       </w:r>
     </w:p>
     <w:p>
@@ -2989,53 +3227,62 @@
           <w:b/>
           <w:bCs/>
         </w:rPr>
-        <w:t>Application Logic</w:t>
-      </w:r>
-    </w:p>
-    <w:p>
-      <w:pPr>
-        <w:ind w:left="360"/>
-      </w:pPr>
-      <w:r>
-        <w:t xml:space="preserve">Gestione Utenti </w:t>
-      </w:r>
-      <w:r>
-        <w:t>fornisce il servizio relativo all</w:t>
-      </w:r>
-      <w:r>
-        <w:t xml:space="preserve">a autenticazione, creazione ed eliminazione degli account. Gestione Camere e Gestione Servizi permettono </w:t>
-      </w:r>
-      <w:r>
-        <w:t>di inserire e rimuovere le camere e i servizi.</w:t>
-      </w:r>
-      <w:r>
-        <w:t xml:space="preserve"> Gestione Camere si occupa anche di verificare la disponibilità delle camere</w:t>
-      </w:r>
-      <w:r>
-        <w:t xml:space="preserve">. Gestione Prenotazione ha il compito di </w:t>
-      </w:r>
-      <w:r>
-        <w:t>aggiungere ed eliminare le prenotazioni effettuate dai clienti.</w:t>
-      </w:r>
-    </w:p>
-    <w:p>
-      <w:pPr>
-        <w:ind w:left="360"/>
-      </w:pPr>
-    </w:p>
-    <w:p>
-      <w:pPr>
-        <w:ind w:left="360"/>
+        <w:t xml:space="preserve">Application </w:t>
+      </w:r>
+      <w:proofErr w:type="spellStart"/>
+      <w:r>
         <w:rPr>
           <w:b/>
           <w:bCs/>
         </w:rPr>
-      </w:pPr>
-      <w:r>
+        <w:t>Logic</w:t>
+      </w:r>
+      <w:proofErr w:type="spellEnd"/>
+    </w:p>
+    <w:p>
+      <w:pPr>
+        <w:ind w:left="360"/>
+      </w:pPr>
+      <w:r>
+        <w:t xml:space="preserve">Gestione Utenti </w:t>
+      </w:r>
+      <w:r>
+        <w:t>fornisce il servizio relativo all</w:t>
+      </w:r>
+      <w:r>
+        <w:t xml:space="preserve">a autenticazione, creazione ed eliminazione degli account. Gestione Camere e Gestione Servizi permettono </w:t>
+      </w:r>
+      <w:r>
+        <w:t>di inserire e rimuovere le camere e i servizi.</w:t>
+      </w:r>
+      <w:r>
+        <w:t xml:space="preserve"> Gestione Camere si occupa anche di verificare la disponibilità delle camere</w:t>
+      </w:r>
+      <w:r>
+        <w:t xml:space="preserve">. Gestione Prenotazione ha il compito di </w:t>
+      </w:r>
+      <w:r>
+        <w:t>aggiungere ed eliminare le prenotazioni effettuate dai clienti.</w:t>
+      </w:r>
+    </w:p>
+    <w:p>
+      <w:pPr>
+        <w:ind w:left="360"/>
+      </w:pPr>
+    </w:p>
+    <w:p>
+      <w:pPr>
+        <w:ind w:left="360"/>
         <w:rPr>
           <w:b/>
           <w:bCs/>
         </w:rPr>
+      </w:pPr>
+      <w:r>
+        <w:rPr>
+          <w:b/>
+          <w:bCs/>
+        </w:rPr>
         <w:t>Storage</w:t>
       </w:r>
     </w:p>
@@ -3062,8 +3309,13 @@
       <w:pPr>
         <w:ind w:left="360"/>
       </w:pPr>
-      <w:r>
-        <w:t>In particolare l’architettura individuata è un’architettura chiusa</w:t>
+      <w:proofErr w:type="gramStart"/>
+      <w:r>
+        <w:t>In particolare</w:t>
+      </w:r>
+      <w:proofErr w:type="gramEnd"/>
+      <w:r>
+        <w:t xml:space="preserve"> l’architettura individuata è un’architettura chiusa</w:t>
       </w:r>
       <w:r>
         <w:t>, dove ogni strato può invocare operazioni solo dallo strato immediatamente inferiore. L'obiettivo di progettazione è alta manutenibilità e flessibilità.</w:t>
@@ -3098,7 +3350,10 @@
         <w:ind w:left="360"/>
       </w:pPr>
       <w:r>
-        <w:t>Il sistema Hotel Campus è per sua natura un sistema distribuito, siccome gli utenti operano da macchine diverse da remoto. Distinguiamo due</w:t>
+        <w:t xml:space="preserve">Il sistema Hotel Campus è per sua natura un sistema distribuito, siccome gli utenti operano da macchine diverse da remoto. Distinguiamo </w:t>
+      </w:r>
+      <w:r>
+        <w:t>tre</w:t>
       </w:r>
       <w:r>
         <w:t xml:space="preserve"> tipi di nodi</w:t>
@@ -3114,8 +3369,13 @@
           <w:numId w:val="46"/>
         </w:numPr>
       </w:pPr>
-      <w:r>
-        <w:t>NodoUtente, che fornisce l’interfaccia utente.</w:t>
+      <w:proofErr w:type="spellStart"/>
+      <w:r>
+        <w:t>WebClient</w:t>
+      </w:r>
+      <w:proofErr w:type="spellEnd"/>
+      <w:r>
+        <w:t>, che fornisce l’interfaccia utente.</w:t>
       </w:r>
       <w:r>
         <w:t xml:space="preserve"> E</w:t>
@@ -3140,8 +3400,13 @@
           <w:numId w:val="46"/>
         </w:numPr>
       </w:pPr>
-      <w:r>
-        <w:t>NodoServer, che esegue la logica applicativa, i controlli necessari, la gestione della persistenza e i servizi offerti.</w:t>
+      <w:proofErr w:type="spellStart"/>
+      <w:r>
+        <w:t>WebServer</w:t>
+      </w:r>
+      <w:proofErr w:type="spellEnd"/>
+      <w:r>
+        <w:t>, che esegue la logica applicativa, i controlli necessari e i servizi offerti.</w:t>
       </w:r>
       <w:r>
         <w:t xml:space="preserve"> Esegue tutti gli altri sottosistemi.</w:t>
@@ -3149,6 +3414,23 @@
     </w:p>
     <w:p>
       <w:pPr>
+        <w:numPr>
+          <w:ilvl w:val="0"/>
+          <w:numId w:val="46"/>
+        </w:numPr>
+      </w:pPr>
+      <w:r>
+        <w:t xml:space="preserve">Database, che </w:t>
+      </w:r>
+      <w:r>
+        <w:t xml:space="preserve">gestisce </w:t>
+      </w:r>
+      <w:r>
+        <w:t>i dati persistenti.</w:t>
+      </w:r>
+    </w:p>
+    <w:p>
+      <w:pPr>
         <w:ind w:left="360"/>
       </w:pPr>
     </w:p>
@@ -3188,7 +3470,18 @@
         <w:t xml:space="preserve">In particolare, per implementare i sottosistemi </w:t>
       </w:r>
       <w:r>
-        <w:t xml:space="preserve">eseguiti sul NodoServer verranno utilizzate </w:t>
+        <w:t xml:space="preserve">eseguiti sul </w:t>
+      </w:r>
+      <w:proofErr w:type="spellStart"/>
+      <w:r>
+        <w:t>Web</w:t>
+      </w:r>
+      <w:r>
+        <w:t>Server</w:t>
+      </w:r>
+      <w:proofErr w:type="spellEnd"/>
+      <w:r>
+        <w:t xml:space="preserve"> verranno utilizzate </w:t>
       </w:r>
       <w:r>
         <w:t xml:space="preserve">le classi Controller, che </w:t>
@@ -3199,11 +3492,32 @@
       <w:r>
         <w:t xml:space="preserve"> e </w:t>
       </w:r>
-      <w:r>
-        <w:t xml:space="preserve">Thymeleaf, un template engine per Java </w:t>
-      </w:r>
-      <w:r>
-        <w:t>che renderizza pagine dinamiche lato server.</w:t>
+      <w:proofErr w:type="spellStart"/>
+      <w:r>
+        <w:t>Thymeleaf</w:t>
+      </w:r>
+      <w:proofErr w:type="spellEnd"/>
+      <w:r>
+        <w:t xml:space="preserve">, un template </w:t>
+      </w:r>
+      <w:proofErr w:type="spellStart"/>
+      <w:r>
+        <w:t>engine</w:t>
+      </w:r>
+      <w:proofErr w:type="spellEnd"/>
+      <w:r>
+        <w:t xml:space="preserve"> per Java </w:t>
+      </w:r>
+      <w:r>
+        <w:t xml:space="preserve">che </w:t>
+      </w:r>
+      <w:proofErr w:type="spellStart"/>
+      <w:r>
+        <w:t>renderizza</w:t>
+      </w:r>
+      <w:proofErr w:type="spellEnd"/>
+      <w:r>
+        <w:t xml:space="preserve"> pagine dinamiche lato server.</w:t>
       </w:r>
     </w:p>
     <w:p>
@@ -3224,23 +3538,28 @@
           <w:b/>
           <w:bCs/>
         </w:rPr>
-        <w:t>Deployment Diagram</w:t>
-      </w:r>
+        <w:t xml:space="preserve">Deployment </w:t>
+      </w:r>
+      <w:proofErr w:type="spellStart"/>
+      <w:r>
+        <w:rPr>
+          <w:b/>
+          <w:bCs/>
+        </w:rPr>
+        <w:t>Diagram</w:t>
+      </w:r>
+      <w:proofErr w:type="spellEnd"/>
     </w:p>
     <w:p>
       <w:pPr>
         <w:ind w:left="360"/>
-        <w:jc w:val="center"/>
-      </w:pPr>
-      <w:r>
-        <w:rPr>
-          <w:noProof/>
-        </w:rPr>
+      </w:pPr>
+      <w:r>
         <w:drawing>
-          <wp:inline distT="0" distB="0" distL="0" distR="0" wp14:anchorId="52830823" wp14:editId="6D540B89">
-            <wp:extent cx="5554567" cy="1489364"/>
-            <wp:effectExtent l="0" t="0" r="8255" b="0"/>
-            <wp:docPr id="485360625" name="Immagine 1" descr="Immagine che contiene testo, schermata, Carattere, diagramma&#10;&#10;Descrizione generata automaticamente"/>
+          <wp:inline distT="0" distB="0" distL="0" distR="0" wp14:anchorId="098D9EA7" wp14:editId="3C34E76B">
+            <wp:extent cx="6119495" cy="1306830"/>
+            <wp:effectExtent l="0" t="0" r="0" b="7620"/>
+            <wp:docPr id="1102402206" name="Immagine 1" descr="Immagine che contiene testo, schermata, Carattere, numero&#10;&#10;Descrizione generata automaticamente"/>
             <wp:cNvGraphicFramePr>
               <a:graphicFrameLocks xmlns:a="http://schemas.openxmlformats.org/drawingml/2006/main" noChangeAspect="1"/>
             </wp:cNvGraphicFramePr>
@@ -3248,7 +3567,7 @@
               <a:graphicData uri="http://schemas.openxmlformats.org/drawingml/2006/picture">
                 <pic:pic xmlns:pic="http://schemas.openxmlformats.org/drawingml/2006/picture">
                   <pic:nvPicPr>
-                    <pic:cNvPr id="485360625" name="Immagine 1" descr="Immagine che contiene testo, schermata, Carattere, diagramma&#10;&#10;Descrizione generata automaticamente"/>
+                    <pic:cNvPr id="1102402206" name="Immagine 1" descr="Immagine che contiene testo, schermata, Carattere, numero&#10;&#10;Descrizione generata automaticamente"/>
                     <pic:cNvPicPr/>
                   </pic:nvPicPr>
                   <pic:blipFill>
@@ -3260,7 +3579,7 @@
                   <pic:spPr>
                     <a:xfrm>
                       <a:off x="0" y="0"/>
-                      <a:ext cx="5581809" cy="1496668"/>
+                      <a:ext cx="6119495" cy="1306830"/>
                     </a:xfrm>
                     <a:prstGeom prst="rect">
                       <a:avLst/>
@@ -3283,10 +3602,26 @@
         <w:ind w:left="360"/>
       </w:pPr>
       <w:r>
-        <w:t>Il component Application Logic racchiude i sottosistem</w:t>
-      </w:r>
-      <w:r>
-        <w:t>i del relativo layer.</w:t>
+        <w:t xml:space="preserve">Il component Application </w:t>
+      </w:r>
+      <w:proofErr w:type="spellStart"/>
+      <w:r>
+        <w:t>Logic</w:t>
+      </w:r>
+      <w:proofErr w:type="spellEnd"/>
+      <w:r>
+        <w:t xml:space="preserve"> racchiude i sottosistem</w:t>
+      </w:r>
+      <w:r>
+        <w:t xml:space="preserve">i del relativo </w:t>
+      </w:r>
+      <w:proofErr w:type="spellStart"/>
+      <w:r>
+        <w:t>layer</w:t>
+      </w:r>
+      <w:proofErr w:type="spellEnd"/>
+      <w:r>
+        <w:t>.</w:t>
       </w:r>
     </w:p>
     <w:p>
@@ -3479,37 +3814,37 @@
         <w:t>e</w:t>
       </w:r>
       <w:r>
-        <w:t>, invece che altr</w:t>
-      </w:r>
-      <w:r>
-        <w:t>e strategie</w:t>
-      </w:r>
-      <w:r>
-        <w:t>, perchè</w:t>
+        <w:t xml:space="preserve">. </w:t>
+      </w:r>
+      <w:r>
+        <w:t>Questi tipi di database</w:t>
+      </w:r>
+      <w:r>
+        <w:t xml:space="preserve"> s</w:t>
+      </w:r>
+      <w:r>
+        <w:t>upportano query concorrenti</w:t>
+      </w:r>
+      <w:r>
+        <w:t>,</w:t>
+      </w:r>
+      <w:r>
+        <w:t xml:space="preserve"> forniscono meccanismi di transazione per garantire l’integrità dei dati</w:t>
+      </w:r>
+      <w:r>
+        <w:t xml:space="preserve"> e </w:t>
+      </w:r>
+      <w:r>
+        <w:t xml:space="preserve">la possibilità di </w:t>
+      </w:r>
+      <w:r>
+        <w:t>effettuare backup</w:t>
+      </w:r>
+      <w:r>
+        <w:t>.</w:t>
       </w:r>
       <w:r>
         <w:t xml:space="preserve"> </w:t>
-      </w:r>
-      <w:r>
-        <w:t>supportano query concorrenti</w:t>
-      </w:r>
-      <w:r>
-        <w:t>,</w:t>
-      </w:r>
-      <w:r>
-        <w:t xml:space="preserve"> forniscono meccanismi di transazione per garantire l’integrità dei dati</w:t>
-      </w:r>
-      <w:r>
-        <w:t xml:space="preserve"> e </w:t>
-      </w:r>
-      <w:r>
-        <w:t xml:space="preserve">la possibilità di </w:t>
-      </w:r>
-      <w:r>
-        <w:t>effettuare backup</w:t>
-      </w:r>
-      <w:r>
-        <w:t>.</w:t>
       </w:r>
     </w:p>
     <w:p>
@@ -3579,7 +3914,15 @@
         <w:t>’immagine corrisponder</w:t>
       </w:r>
       <w:r>
-        <w:t>à al path del file</w:t>
+        <w:t xml:space="preserve">à al </w:t>
+      </w:r>
+      <w:proofErr w:type="spellStart"/>
+      <w:r>
+        <w:t>path</w:t>
+      </w:r>
+      <w:proofErr w:type="spellEnd"/>
+      <w:r>
+        <w:t xml:space="preserve"> del file</w:t>
       </w:r>
       <w:r>
         <w:t>.</w:t>
@@ -3699,8 +4042,13 @@
         <w:ind w:left="360"/>
       </w:pPr>
       <w:r>
-        <w:t>Hotel Campus è un sistema multi-utente</w:t>
-      </w:r>
+        <w:t xml:space="preserve">Hotel Campus è un sistema </w:t>
+      </w:r>
+      <w:proofErr w:type="gramStart"/>
+      <w:r>
+        <w:t>multi-utente</w:t>
+      </w:r>
+      <w:proofErr w:type="gramEnd"/>
       <w:r>
         <w:t xml:space="preserve">, quindi </w:t>
       </w:r>
@@ -3876,6 +4224,7 @@
                 <w:bCs w:val="0"/>
               </w:rPr>
             </w:pPr>
+            <w:proofErr w:type="spellStart"/>
             <w:r>
               <w:rPr>
                 <w:b w:val="0"/>
@@ -3883,6 +4232,7 @@
               </w:rPr>
               <w:t>CatalogoCamere</w:t>
             </w:r>
+            <w:proofErr w:type="spellEnd"/>
           </w:p>
         </w:tc>
         <w:tc>
@@ -3904,6 +4254,7 @@
                 <w:bCs w:val="0"/>
               </w:rPr>
             </w:pPr>
+            <w:proofErr w:type="spellStart"/>
             <w:r>
               <w:rPr>
                 <w:b w:val="0"/>
@@ -3911,6 +4262,7 @@
               </w:rPr>
               <w:t>ElencoServizi</w:t>
             </w:r>
+            <w:proofErr w:type="spellEnd"/>
           </w:p>
         </w:tc>
         <w:tc>
@@ -3993,6 +4345,7 @@
                 <w:szCs w:val="22"/>
               </w:rPr>
             </w:pPr>
+            <w:proofErr w:type="spellStart"/>
             <w:r>
               <w:rPr>
                 <w:sz w:val="22"/>
@@ -4000,6 +4353,7 @@
               </w:rPr>
               <w:t>creaUtente</w:t>
             </w:r>
+            <w:proofErr w:type="spellEnd"/>
           </w:p>
         </w:tc>
         <w:tc>
@@ -4044,6 +4398,7 @@
                 <w:szCs w:val="22"/>
               </w:rPr>
             </w:pPr>
+            <w:proofErr w:type="spellStart"/>
             <w:r>
               <w:rPr>
                 <w:sz w:val="22"/>
@@ -4051,6 +4406,7 @@
               </w:rPr>
               <w:t>getCamereDisponibili</w:t>
             </w:r>
+            <w:proofErr w:type="spellEnd"/>
           </w:p>
           <w:p>
             <w:pPr>
@@ -4061,6 +4417,7 @@
                 <w:szCs w:val="22"/>
               </w:rPr>
             </w:pPr>
+            <w:proofErr w:type="spellStart"/>
             <w:r>
               <w:rPr>
                 <w:sz w:val="22"/>
@@ -4068,6 +4425,7 @@
               </w:rPr>
               <w:t>getCamere</w:t>
             </w:r>
+            <w:proofErr w:type="spellEnd"/>
           </w:p>
         </w:tc>
         <w:tc>
@@ -4090,6 +4448,7 @@
                 <w:szCs w:val="22"/>
               </w:rPr>
             </w:pPr>
+            <w:proofErr w:type="spellStart"/>
             <w:r>
               <w:rPr>
                 <w:sz w:val="22"/>
@@ -4097,6 +4456,7 @@
               </w:rPr>
               <w:t>getServizi</w:t>
             </w:r>
+            <w:proofErr w:type="spellEnd"/>
           </w:p>
         </w:tc>
         <w:tc>
@@ -4223,6 +4583,7 @@
                 <w:szCs w:val="22"/>
               </w:rPr>
             </w:pPr>
+            <w:proofErr w:type="spellStart"/>
             <w:r>
               <w:rPr>
                 <w:sz w:val="22"/>
@@ -4230,6 +4591,7 @@
               </w:rPr>
               <w:t>getCamereDisponibili</w:t>
             </w:r>
+            <w:proofErr w:type="spellEnd"/>
           </w:p>
           <w:p>
             <w:pPr>
@@ -4240,6 +4602,7 @@
                 <w:szCs w:val="22"/>
               </w:rPr>
             </w:pPr>
+            <w:proofErr w:type="spellStart"/>
             <w:r>
               <w:rPr>
                 <w:sz w:val="22"/>
@@ -4247,6 +4610,7 @@
               </w:rPr>
               <w:t>getCamere</w:t>
             </w:r>
+            <w:proofErr w:type="spellEnd"/>
           </w:p>
         </w:tc>
         <w:tc>
@@ -4269,6 +4633,7 @@
                 <w:szCs w:val="22"/>
               </w:rPr>
             </w:pPr>
+            <w:proofErr w:type="spellStart"/>
             <w:r>
               <w:rPr>
                 <w:sz w:val="22"/>
@@ -4276,6 +4641,7 @@
               </w:rPr>
               <w:t>getServizi</w:t>
             </w:r>
+            <w:proofErr w:type="spellEnd"/>
           </w:p>
         </w:tc>
         <w:tc>
@@ -4373,6 +4739,7 @@
                 <w:szCs w:val="22"/>
               </w:rPr>
             </w:pPr>
+            <w:proofErr w:type="spellStart"/>
             <w:r>
               <w:rPr>
                 <w:sz w:val="22"/>
@@ -4380,6 +4747,7 @@
               </w:rPr>
               <w:t>getPrenotazioni</w:t>
             </w:r>
+            <w:proofErr w:type="spellEnd"/>
           </w:p>
           <w:p>
             <w:pPr>
@@ -4390,6 +4758,7 @@
                 <w:szCs w:val="22"/>
               </w:rPr>
             </w:pPr>
+            <w:proofErr w:type="spellStart"/>
             <w:r>
               <w:rPr>
                 <w:sz w:val="22"/>
@@ -4404,6 +4773,7 @@
               </w:rPr>
               <w:t>Prenotazione</w:t>
             </w:r>
+            <w:proofErr w:type="spellEnd"/>
           </w:p>
         </w:tc>
         <w:tc>
@@ -4426,6 +4796,7 @@
                 <w:szCs w:val="22"/>
               </w:rPr>
             </w:pPr>
+            <w:proofErr w:type="spellStart"/>
             <w:r>
               <w:rPr>
                 <w:sz w:val="22"/>
@@ -4433,6 +4804,7 @@
               </w:rPr>
               <w:t>verificaDisponibilità</w:t>
             </w:r>
+            <w:proofErr w:type="spellEnd"/>
           </w:p>
         </w:tc>
         <w:tc>
@@ -4547,6 +4919,7 @@
                 <w:szCs w:val="22"/>
               </w:rPr>
             </w:pPr>
+            <w:proofErr w:type="spellStart"/>
             <w:r>
               <w:rPr>
                 <w:sz w:val="22"/>
@@ -4554,6 +4927,7 @@
               </w:rPr>
               <w:t>getUtente</w:t>
             </w:r>
+            <w:proofErr w:type="spellEnd"/>
           </w:p>
           <w:p>
             <w:pPr>
@@ -4564,6 +4938,7 @@
                 <w:szCs w:val="22"/>
               </w:rPr>
             </w:pPr>
+            <w:proofErr w:type="spellStart"/>
             <w:r>
               <w:rPr>
                 <w:sz w:val="22"/>
@@ -4571,6 +4946,7 @@
               </w:rPr>
               <w:t>getUtenti</w:t>
             </w:r>
+            <w:proofErr w:type="spellEnd"/>
           </w:p>
         </w:tc>
         <w:tc>
@@ -4615,6 +4991,7 @@
                 <w:szCs w:val="22"/>
               </w:rPr>
             </w:pPr>
+            <w:proofErr w:type="spellStart"/>
             <w:r>
               <w:rPr>
                 <w:sz w:val="22"/>
@@ -4622,6 +4999,7 @@
               </w:rPr>
               <w:t>creaCamera</w:t>
             </w:r>
+            <w:proofErr w:type="spellEnd"/>
           </w:p>
           <w:p>
             <w:pPr>
@@ -4632,6 +5010,7 @@
                 <w:szCs w:val="22"/>
               </w:rPr>
             </w:pPr>
+            <w:proofErr w:type="spellStart"/>
             <w:r>
               <w:rPr>
                 <w:sz w:val="22"/>
@@ -4639,6 +5018,7 @@
               </w:rPr>
               <w:t>rimuoviCamera</w:t>
             </w:r>
+            <w:proofErr w:type="spellEnd"/>
           </w:p>
         </w:tc>
         <w:tc>
@@ -4661,6 +5041,7 @@
                 <w:szCs w:val="22"/>
               </w:rPr>
             </w:pPr>
+            <w:proofErr w:type="spellStart"/>
             <w:r>
               <w:rPr>
                 <w:sz w:val="22"/>
@@ -4668,6 +5049,7 @@
               </w:rPr>
               <w:t>creaServizio</w:t>
             </w:r>
+            <w:proofErr w:type="spellEnd"/>
           </w:p>
           <w:p>
             <w:pPr>
@@ -4678,6 +5060,7 @@
                 <w:szCs w:val="22"/>
               </w:rPr>
             </w:pPr>
+            <w:proofErr w:type="spellStart"/>
             <w:r>
               <w:rPr>
                 <w:sz w:val="22"/>
@@ -4685,6 +5068,7 @@
               </w:rPr>
               <w:t>rimuoviServizio</w:t>
             </w:r>
+            <w:proofErr w:type="spellEnd"/>
           </w:p>
         </w:tc>
         <w:tc>
@@ -4707,6 +5091,7 @@
                 <w:szCs w:val="22"/>
               </w:rPr>
             </w:pPr>
+            <w:proofErr w:type="spellStart"/>
             <w:r>
               <w:rPr>
                 <w:sz w:val="22"/>
@@ -4714,6 +5099,7 @@
               </w:rPr>
               <w:t>setRuolo</w:t>
             </w:r>
+            <w:proofErr w:type="spellEnd"/>
           </w:p>
         </w:tc>
       </w:tr>
@@ -4768,6 +5154,7 @@
                 <w:szCs w:val="22"/>
               </w:rPr>
             </w:pPr>
+            <w:proofErr w:type="spellStart"/>
             <w:r>
               <w:rPr>
                 <w:sz w:val="22"/>
@@ -4775,6 +5162,7 @@
               </w:rPr>
               <w:t>getClienti</w:t>
             </w:r>
+            <w:proofErr w:type="spellEnd"/>
           </w:p>
         </w:tc>
         <w:tc>
@@ -4797,6 +5185,7 @@
                 <w:szCs w:val="22"/>
               </w:rPr>
             </w:pPr>
+            <w:proofErr w:type="spellStart"/>
             <w:r>
               <w:rPr>
                 <w:sz w:val="22"/>
@@ -4804,6 +5193,7 @@
               </w:rPr>
               <w:t>eliminaPrenotazione</w:t>
             </w:r>
+            <w:proofErr w:type="spellEnd"/>
           </w:p>
           <w:p>
             <w:pPr>
@@ -4814,6 +5204,7 @@
                 <w:szCs w:val="22"/>
               </w:rPr>
             </w:pPr>
+            <w:proofErr w:type="spellStart"/>
             <w:r>
               <w:rPr>
                 <w:sz w:val="22"/>
@@ -4821,6 +5212,7 @@
               </w:rPr>
               <w:t>cercaPrenotazioni</w:t>
             </w:r>
+            <w:proofErr w:type="spellEnd"/>
           </w:p>
           <w:p>
             <w:pPr>
@@ -4831,6 +5223,7 @@
                 <w:szCs w:val="22"/>
               </w:rPr>
             </w:pPr>
+            <w:proofErr w:type="spellStart"/>
             <w:r>
               <w:rPr>
                 <w:sz w:val="22"/>
@@ -4838,6 +5231,7 @@
               </w:rPr>
               <w:t>getPrenotazioni</w:t>
             </w:r>
+            <w:proofErr w:type="spellEnd"/>
           </w:p>
         </w:tc>
         <w:tc>
@@ -4949,7 +5343,15 @@
         <w:t xml:space="preserve">attraverso l’utilizzo di </w:t>
       </w:r>
       <w:r>
-        <w:t>credenziali, ossia email e password, scelte dall’utente in fase di registrazione. Ad ogni utente, una volta autenticato, sarà associat</w:t>
+        <w:t xml:space="preserve">credenziali, ossia </w:t>
+      </w:r>
+      <w:proofErr w:type="gramStart"/>
+      <w:r>
+        <w:t>email</w:t>
+      </w:r>
+      <w:proofErr w:type="gramEnd"/>
+      <w:r>
+        <w:t xml:space="preserve"> e password, scelte dall’utente in fase di registrazione. Ad ogni utente, una volta autenticato, sarà associat</w:t>
       </w:r>
       <w:r>
         <w:t>a un</w:t>
@@ -4999,8 +5401,13 @@
       <w:r>
         <w:t xml:space="preserve">vando il </w:t>
       </w:r>
-      <w:r>
-        <w:t xml:space="preserve">dynamic </w:t>
+      <w:proofErr w:type="spellStart"/>
+      <w:r>
+        <w:t>dynamic</w:t>
+      </w:r>
+      <w:proofErr w:type="spellEnd"/>
+      <w:r>
+        <w:t xml:space="preserve"> </w:t>
       </w:r>
       <w:r>
         <w:t>model prodotto in fase di analisi dei requis</w:t>
@@ -5021,7 +5428,15 @@
         <w:t xml:space="preserve">mmi di sequenza individuati sono </w:t>
       </w:r>
       <w:r>
-        <w:t xml:space="preserve">di tipo fork, ossia il controllo è </w:t>
+        <w:t xml:space="preserve">di tipo </w:t>
+      </w:r>
+      <w:proofErr w:type="spellStart"/>
+      <w:r>
+        <w:t>fork</w:t>
+      </w:r>
+      <w:proofErr w:type="spellEnd"/>
+      <w:r>
+        <w:t xml:space="preserve">, ossia il controllo è </w:t>
       </w:r>
       <w:r>
         <w:t xml:space="preserve">delegato ad un </w:t>
@@ -5032,22 +5447,27 @@
       <w:r>
         <w:t>.</w:t>
       </w:r>
-    </w:p>
-    <w:p>
-      <w:pPr>
-        <w:ind w:left="360"/>
-      </w:pPr>
-      <w:r>
-        <w:t xml:space="preserve">In particolare </w:t>
-      </w:r>
-      <w:r>
-        <w:t>verrà implementato un flusso di controllo event-driven</w:t>
-      </w:r>
-      <w:r>
-        <w:t xml:space="preserve">, </w:t>
-      </w:r>
-      <w:r>
-        <w:t>basato sul paradigma MVC (Model – View – Controller).</w:t>
+      <w:r>
+        <w:t xml:space="preserve"> </w:t>
+      </w:r>
+      <w:proofErr w:type="gramStart"/>
+      <w:r>
+        <w:t>In particolare</w:t>
+      </w:r>
+      <w:proofErr w:type="gramEnd"/>
+      <w:r>
+        <w:t xml:space="preserve"> </w:t>
+      </w:r>
+      <w:r>
+        <w:t>verrà implementato un flusso di controllo event-</w:t>
+      </w:r>
+      <w:proofErr w:type="spellStart"/>
+      <w:r>
+        <w:t>driven</w:t>
+      </w:r>
+      <w:proofErr w:type="spellEnd"/>
+      <w:r>
+        <w:t>.</w:t>
       </w:r>
     </w:p>
     <w:p>
@@ -5097,7 +5517,15 @@
         <w:t xml:space="preserve"> </w:t>
       </w:r>
       <w:r>
-        <w:t>Alla ricezione di una richiesta, il WebServer la elabora e la inoltra a</w:t>
+        <w:t xml:space="preserve">Alla ricezione di una richiesta, il </w:t>
+      </w:r>
+      <w:proofErr w:type="spellStart"/>
+      <w:r>
+        <w:t>WebServer</w:t>
+      </w:r>
+      <w:proofErr w:type="spellEnd"/>
+      <w:r>
+        <w:t xml:space="preserve"> la elabora e la inoltra a</w:t>
       </w:r>
       <w:r>
         <w:t>l controller</w:t>
@@ -5109,7 +5537,23 @@
         <w:t xml:space="preserve"> </w:t>
       </w:r>
       <w:r>
-        <w:t>Il WebServer alloca un nuovo thread per ogni richiesta, consentendo la gestione parallela delle richieste.</w:t>
+        <w:t xml:space="preserve">Il </w:t>
+      </w:r>
+      <w:proofErr w:type="spellStart"/>
+      <w:r>
+        <w:t>WebServer</w:t>
+      </w:r>
+      <w:proofErr w:type="spellEnd"/>
+      <w:r>
+        <w:t xml:space="preserve"> alloca un nuovo </w:t>
+      </w:r>
+      <w:proofErr w:type="spellStart"/>
+      <w:r>
+        <w:t>thread</w:t>
+      </w:r>
+      <w:proofErr w:type="spellEnd"/>
+      <w:r>
+        <w:t xml:space="preserve"> per ogni richiesta, consentendo la gestione parallela delle richieste.</w:t>
       </w:r>
     </w:p>
     <w:p>
@@ -5138,13 +5582,37 @@
         <w:ind w:left="360"/>
       </w:pPr>
       <w:r>
-        <w:t xml:space="preserve">Gli oggetti boundary che verranno implementati </w:t>
+        <w:t xml:space="preserve">Gli oggetti </w:t>
+      </w:r>
+      <w:proofErr w:type="spellStart"/>
+      <w:r>
+        <w:t>boundary</w:t>
+      </w:r>
+      <w:proofErr w:type="spellEnd"/>
+      <w:r>
+        <w:t xml:space="preserve"> che verranno implementati </w:t>
       </w:r>
       <w:r>
         <w:t>n</w:t>
       </w:r>
       <w:r>
-        <w:t>on devono definire campi, ma solo contenere dati temporanei relativi alla richiesta corrente in variabili locali. Questo evita problemi di concorrenza poiché gli oggetti boundary sono condivisi tra thread.</w:t>
+        <w:t xml:space="preserve">on devono definire campi, ma solo contenere dati temporanei relativi alla richiesta corrente in variabili locali. Questo evita problemi di concorrenza poiché gli oggetti </w:t>
+      </w:r>
+      <w:proofErr w:type="spellStart"/>
+      <w:r>
+        <w:t>boundary</w:t>
+      </w:r>
+      <w:proofErr w:type="spellEnd"/>
+      <w:r>
+        <w:t xml:space="preserve"> sono condivisi tra </w:t>
+      </w:r>
+      <w:proofErr w:type="spellStart"/>
+      <w:r>
+        <w:t>thread</w:t>
+      </w:r>
+      <w:proofErr w:type="spellEnd"/>
+      <w:r>
+        <w:t>.</w:t>
       </w:r>
     </w:p>
     <w:p>
@@ -5152,7 +5620,15 @@
         <w:ind w:left="360"/>
       </w:pPr>
       <w:r>
-        <w:t xml:space="preserve">Gli oggetti di controllo non verranno condivisi tra thread. </w:t>
+        <w:t xml:space="preserve">Gli oggetti di controllo non verranno condivisi tra </w:t>
+      </w:r>
+      <w:proofErr w:type="spellStart"/>
+      <w:r>
+        <w:t>thread</w:t>
+      </w:r>
+      <w:proofErr w:type="spellEnd"/>
+      <w:r>
+        <w:t xml:space="preserve">. </w:t>
       </w:r>
       <w:r>
         <w:t>Ogni sessione d</w:t>
@@ -5206,7 +5682,15 @@
         <w:t xml:space="preserve">implementato </w:t>
       </w:r>
       <w:r>
-        <w:t>in un contesto enterprise,</w:t>
+        <w:t xml:space="preserve">in un contesto </w:t>
+      </w:r>
+      <w:proofErr w:type="spellStart"/>
+      <w:r>
+        <w:t>enterprise</w:t>
+      </w:r>
+      <w:proofErr w:type="spellEnd"/>
+      <w:r>
+        <w:t>,</w:t>
       </w:r>
       <w:r>
         <w:t xml:space="preserve"> le transazioni</w:t>
@@ -5280,7 +5764,15 @@
         <w:br/>
       </w:r>
       <w:r>
-        <w:t>Il sistema non richiede l’utilizzo di software aggiuntivo per la configurazione da parte dell’amministratore. Essendo una web application, l’inizializzazione e la terminazione vengono gestite direttamente tramite l’interfaccia del web container.</w:t>
+        <w:t xml:space="preserve">Il sistema non richiede l’utilizzo di software aggiuntivo per la configurazione da parte dell’amministratore. Essendo una web </w:t>
+      </w:r>
+      <w:proofErr w:type="spellStart"/>
+      <w:r>
+        <w:t>application</w:t>
+      </w:r>
+      <w:proofErr w:type="spellEnd"/>
+      <w:r>
+        <w:t>, l’inizializzazione e la terminazione vengono gestite direttamente tramite l’interfaccia del web container.</w:t>
       </w:r>
     </w:p>
     <w:p>
@@ -5415,22 +5907,42 @@
           <w:lang w:val="en-GB"/>
         </w:rPr>
       </w:pPr>
+      <w:proofErr w:type="spellStart"/>
       <w:r>
         <w:rPr>
           <w:b/>
           <w:bCs/>
           <w:lang w:val="en-GB"/>
         </w:rPr>
-        <w:t>Gestione C</w:t>
-      </w:r>
+        <w:t>Gestione</w:t>
+      </w:r>
+      <w:proofErr w:type="spellEnd"/>
       <w:r>
         <w:rPr>
           <w:b/>
           <w:bCs/>
           <w:lang w:val="en-GB"/>
         </w:rPr>
+        <w:t xml:space="preserve"> </w:t>
+      </w:r>
+      <w:proofErr w:type="spellStart"/>
+      <w:r>
+        <w:rPr>
+          <w:b/>
+          <w:bCs/>
+          <w:lang w:val="en-GB"/>
+        </w:rPr>
+        <w:t>C</w:t>
+      </w:r>
+      <w:r>
+        <w:rPr>
+          <w:b/>
+          <w:bCs/>
+          <w:lang w:val="en-GB"/>
+        </w:rPr>
         <w:t>amere</w:t>
       </w:r>
+      <w:proofErr w:type="spellEnd"/>
     </w:p>
     <w:p>
       <w:pPr>
@@ -5516,14 +6028,34 @@
           <w:lang w:val="en-GB"/>
         </w:rPr>
       </w:pPr>
+      <w:proofErr w:type="spellStart"/>
       <w:r>
         <w:rPr>
           <w:b/>
           <w:bCs/>
           <w:lang w:val="en-GB"/>
         </w:rPr>
-        <w:t>Gestione Servizi</w:t>
-      </w:r>
+        <w:t>Gestione</w:t>
+      </w:r>
+      <w:proofErr w:type="spellEnd"/>
+      <w:r>
+        <w:rPr>
+          <w:b/>
+          <w:bCs/>
+          <w:lang w:val="en-GB"/>
+        </w:rPr>
+        <w:t xml:space="preserve"> </w:t>
+      </w:r>
+      <w:proofErr w:type="spellStart"/>
+      <w:r>
+        <w:rPr>
+          <w:b/>
+          <w:bCs/>
+          <w:lang w:val="en-GB"/>
+        </w:rPr>
+        <w:t>Servizi</w:t>
+      </w:r>
+      <w:proofErr w:type="spellEnd"/>
     </w:p>
     <w:p>
       <w:pPr>
@@ -5536,6 +6068,7 @@
       <w:r>
         <w:t xml:space="preserve">Definiamo il servizio </w:t>
       </w:r>
+      <w:proofErr w:type="spellStart"/>
       <w:r>
         <w:rPr>
           <w:i/>
@@ -5543,6 +6076,7 @@
         </w:rPr>
         <w:t>Servizio</w:t>
       </w:r>
+      <w:proofErr w:type="spellEnd"/>
       <w:r>
         <w:t xml:space="preserve"> per creare, eliminare e ottenere informazioni sui servizi offerti dalla</w:t>
       </w:r>

</xml_diff>

<commit_message>
System Design Document - V1.2
Modifica del component diagram
</commit_message>
<xml_diff>
--- a/Project/Documents/SystemDesignDocument_HotelCampus.docx
+++ b/Project/Documents/SystemDesignDocument_HotelCampus.docx
@@ -157,8 +157,8 @@
           <w:lang w:val="en-GB"/>
         </w:rPr>
         <w:br/>
-      </w:r>
-      <w:proofErr w:type="spellStart"/>
+        <w:t xml:space="preserve">Versione </w:t>
+      </w:r>
       <w:r>
         <w:rPr>
           <w:rFonts w:ascii="Arial" w:hAnsi="Arial"/>
@@ -166,9 +166,8 @@
           <w:sz w:val="36"/>
           <w:lang w:val="en-GB"/>
         </w:rPr>
-        <w:t>Versione</w:t>
-      </w:r>
-      <w:proofErr w:type="spellEnd"/>
+        <w:t>1.</w:t>
+      </w:r>
       <w:r>
         <w:rPr>
           <w:rFonts w:ascii="Arial" w:hAnsi="Arial"/>
@@ -176,16 +175,7 @@
           <w:sz w:val="36"/>
           <w:lang w:val="en-GB"/>
         </w:rPr>
-        <w:t xml:space="preserve"> </w:t>
-      </w:r>
-      <w:r>
-        <w:rPr>
-          <w:rFonts w:ascii="Arial" w:hAnsi="Arial"/>
-          <w:b/>
-          <w:sz w:val="36"/>
-          <w:lang w:val="en-GB"/>
-        </w:rPr>
-        <w:t>1.1</w:t>
+        <w:t>2</w:t>
       </w:r>
       <w:r>
         <w:rPr>
@@ -421,25 +411,19 @@
         <w:rPr>
           <w:sz w:val="32"/>
         </w:rPr>
+        <w:t>16</w:t>
+      </w:r>
+      <w:r>
+        <w:rPr>
+          <w:sz w:val="32"/>
+        </w:rPr>
+        <w:t>/1</w:t>
+      </w:r>
+      <w:r>
+        <w:rPr>
+          <w:sz w:val="32"/>
+        </w:rPr>
         <w:t>2</w:t>
-      </w:r>
-      <w:r>
-        <w:rPr>
-          <w:sz w:val="32"/>
-        </w:rPr>
-        <w:t>8</w:t>
-      </w:r>
-      <w:r>
-        <w:rPr>
-          <w:sz w:val="32"/>
-        </w:rPr>
-        <w:t>/1</w:t>
-      </w:r>
-      <w:r>
-        <w:rPr>
-          <w:sz w:val="32"/>
-        </w:rPr>
-        <w:t>1</w:t>
       </w:r>
       <w:r>
         <w:rPr>
@@ -1141,16 +1125,8 @@
               <w:rPr>
                 <w:sz w:val="20"/>
               </w:rPr>
-              <w:t xml:space="preserve">Team </w:t>
+              <w:t>Team members</w:t>
             </w:r>
-            <w:proofErr w:type="spellStart"/>
-            <w:r>
-              <w:rPr>
-                <w:sz w:val="20"/>
-              </w:rPr>
-              <w:t>members</w:t>
-            </w:r>
-            <w:proofErr w:type="spellEnd"/>
           </w:p>
         </w:tc>
       </w:tr>
@@ -1196,23 +1172,13 @@
           <w:sz w:val="32"/>
         </w:rPr>
       </w:pPr>
-      <w:proofErr w:type="spellStart"/>
       <w:r>
         <w:rPr>
           <w:rFonts w:ascii="Arial" w:hAnsi="Arial"/>
           <w:b/>
           <w:sz w:val="32"/>
         </w:rPr>
-        <w:t>Revision</w:t>
-      </w:r>
-      <w:proofErr w:type="spellEnd"/>
-      <w:r>
-        <w:rPr>
-          <w:rFonts w:ascii="Arial" w:hAnsi="Arial"/>
-          <w:b/>
-          <w:sz w:val="32"/>
-        </w:rPr>
-        <w:t xml:space="preserve"> History</w:t>
+        <w:t>Revision History</w:t>
       </w:r>
     </w:p>
     <w:tbl>
@@ -1449,16 +1415,119 @@
               <w:rPr>
                 <w:sz w:val="20"/>
               </w:rPr>
-              <w:t xml:space="preserve">Team </w:t>
+              <w:t>Team Members</w:t>
             </w:r>
-            <w:proofErr w:type="spellStart"/>
+          </w:p>
+        </w:tc>
+      </w:tr>
+      <w:tr>
+        <w:trPr>
+          <w:trHeight w:val="230"/>
+        </w:trPr>
+        <w:tc>
+          <w:tcPr>
+            <w:tcW w:w="1927" w:type="dxa"/>
+            <w:tcBorders>
+              <w:top w:val="single" w:sz="4" w:space="0" w:color="auto"/>
+              <w:left w:val="single" w:sz="2" w:space="0" w:color="000000"/>
+              <w:bottom w:val="single" w:sz="4" w:space="0" w:color="auto"/>
+              <w:right w:val="single" w:sz="2" w:space="0" w:color="000000"/>
+            </w:tcBorders>
+          </w:tcPr>
+          <w:p>
+            <w:pPr>
+              <w:suppressLineNumbers/>
+              <w:rPr>
+                <w:sz w:val="20"/>
+              </w:rPr>
+            </w:pPr>
             <w:r>
               <w:rPr>
                 <w:sz w:val="20"/>
               </w:rPr>
-              <w:t>Members</w:t>
+              <w:t>28/</w:t>
             </w:r>
-            <w:proofErr w:type="spellEnd"/>
+            <w:r>
+              <w:rPr>
+                <w:sz w:val="20"/>
+              </w:rPr>
+              <w:t>11/2024</w:t>
+            </w:r>
+          </w:p>
+        </w:tc>
+        <w:tc>
+          <w:tcPr>
+            <w:tcW w:w="964" w:type="dxa"/>
+            <w:tcBorders>
+              <w:top w:val="single" w:sz="4" w:space="0" w:color="auto"/>
+              <w:left w:val="single" w:sz="2" w:space="0" w:color="000000"/>
+              <w:bottom w:val="single" w:sz="4" w:space="0" w:color="auto"/>
+              <w:right w:val="single" w:sz="2" w:space="0" w:color="000000"/>
+            </w:tcBorders>
+          </w:tcPr>
+          <w:p>
+            <w:pPr>
+              <w:suppressLineNumbers/>
+              <w:rPr>
+                <w:sz w:val="20"/>
+              </w:rPr>
+            </w:pPr>
+            <w:r>
+              <w:rPr>
+                <w:sz w:val="20"/>
+              </w:rPr>
+              <w:t>1.1</w:t>
+            </w:r>
+          </w:p>
+        </w:tc>
+        <w:tc>
+          <w:tcPr>
+            <w:tcW w:w="4336" w:type="dxa"/>
+            <w:tcBorders>
+              <w:top w:val="single" w:sz="4" w:space="0" w:color="auto"/>
+              <w:left w:val="single" w:sz="2" w:space="0" w:color="000000"/>
+              <w:bottom w:val="single" w:sz="4" w:space="0" w:color="auto"/>
+              <w:right w:val="single" w:sz="2" w:space="0" w:color="000000"/>
+            </w:tcBorders>
+          </w:tcPr>
+          <w:p>
+            <w:pPr>
+              <w:suppressLineNumbers/>
+              <w:rPr>
+                <w:sz w:val="20"/>
+              </w:rPr>
+            </w:pPr>
+            <w:r>
+              <w:rPr>
+                <w:sz w:val="20"/>
+              </w:rPr>
+              <w:t>Modifica del deployment diagram</w:t>
+            </w:r>
+          </w:p>
+        </w:tc>
+        <w:tc>
+          <w:tcPr>
+            <w:tcW w:w="2410" w:type="dxa"/>
+            <w:tcBorders>
+              <w:top w:val="single" w:sz="4" w:space="0" w:color="auto"/>
+              <w:left w:val="single" w:sz="2" w:space="0" w:color="000000"/>
+              <w:bottom w:val="single" w:sz="4" w:space="0" w:color="auto"/>
+              <w:right w:val="single" w:sz="2" w:space="0" w:color="000000"/>
+            </w:tcBorders>
+          </w:tcPr>
+          <w:p>
+            <w:pPr>
+              <w:suppressLineNumbers/>
+              <w:rPr>
+                <w:sz w:val="20"/>
+              </w:rPr>
+            </w:pPr>
+            <w:r>
+              <w:rPr>
+                <w:sz w:val="20"/>
+              </w:rPr>
+              <w:t>Team Members</w:t>
+            </w:r>
           </w:p>
         </w:tc>
       </w:tr>
@@ -1487,13 +1556,7 @@
               <w:rPr>
                 <w:sz w:val="20"/>
               </w:rPr>
-              <w:t>28/</w:t>
-            </w:r>
-            <w:r>
-              <w:rPr>
-                <w:sz w:val="20"/>
-              </w:rPr>
-              <w:t>11/2024</w:t>
+              <w:t>16/12/2024</w:t>
             </w:r>
           </w:p>
         </w:tc>
@@ -1518,7 +1581,7 @@
               <w:rPr>
                 <w:sz w:val="20"/>
               </w:rPr>
-              <w:t>1.1</w:t>
+              <w:t>1.2</w:t>
             </w:r>
           </w:p>
         </w:tc>
@@ -1543,16 +1606,14 @@
               <w:rPr>
                 <w:sz w:val="20"/>
               </w:rPr>
-              <w:t xml:space="preserve">Modifica del deployment </w:t>
+              <w:t xml:space="preserve">Modifica </w:t>
             </w:r>
-            <w:proofErr w:type="spellStart"/>
             <w:r>
               <w:rPr>
                 <w:sz w:val="20"/>
               </w:rPr>
-              <w:t>diagram</w:t>
+              <w:t>del component diagram</w:t>
             </w:r>
-            <w:proofErr w:type="spellEnd"/>
           </w:p>
         </w:tc>
         <w:tc>
@@ -1576,16 +1637,8 @@
               <w:rPr>
                 <w:sz w:val="20"/>
               </w:rPr>
-              <w:t xml:space="preserve">Team </w:t>
+              <w:t>Salvatore Di Martino</w:t>
             </w:r>
-            <w:proofErr w:type="spellStart"/>
-            <w:r>
-              <w:rPr>
-                <w:sz w:val="20"/>
-              </w:rPr>
-              <w:t>Members</w:t>
-            </w:r>
-            <w:proofErr w:type="spellEnd"/>
           </w:p>
         </w:tc>
       </w:tr>
@@ -2858,23 +2911,7 @@
         <w:ind w:left="709"/>
       </w:pPr>
       <w:r>
-        <w:t xml:space="preserve">L’obiettivo del sistema è quindi quello di fornire un’interfaccia utente semplice ed intuitiva attraverso l’implementazione di un design responsive, in modo che la web </w:t>
-      </w:r>
-      <w:proofErr w:type="spellStart"/>
-      <w:r>
-        <w:t>application</w:t>
-      </w:r>
-      <w:proofErr w:type="spellEnd"/>
-      <w:r>
-        <w:t xml:space="preserve"> possa essere utilizzata su qualsiasi dispositivo, e fornendo in ogni pagina una barra di navigazione garantendo una facile navigabilità tra </w:t>
-      </w:r>
-      <w:proofErr w:type="gramStart"/>
-      <w:r>
-        <w:t>la varie</w:t>
-      </w:r>
-      <w:proofErr w:type="gramEnd"/>
-      <w:r>
-        <w:t xml:space="preserve"> aree del sistema. Tutto ciò deve essere realizzato rispettando i vincoli citati inizialmente.</w:t>
+        <w:t>L’obiettivo del sistema è quindi quello di fornire un’interfaccia utente semplice ed intuitiva attraverso l’implementazione di un design responsive, in modo che la web application possa essere utilizzata su qualsiasi dispositivo, e fornendo in ogni pagina una barra di navigazione garantendo una facile navigabilità tra la varie aree del sistema. Tutto ciò deve essere realizzato rispettando i vincoli citati inizialmente.</w:t>
       </w:r>
     </w:p>
     <w:p>
@@ -2899,13 +2936,8 @@
       <w:pPr>
         <w:ind w:left="709"/>
       </w:pPr>
-      <w:proofErr w:type="gramStart"/>
-      <w:r>
-        <w:t>Inoltre</w:t>
-      </w:r>
-      <w:proofErr w:type="gramEnd"/>
-      <w:r>
-        <w:t xml:space="preserve"> il sistema deve rispettare dei requisiti di sicurezza, adottando protocolli che garantiscono una connessione sicura e crittografando i dati sensibili degli utenti, come la password dell’account. Infine, la password deve rispettare un vincolo sul numero di caratteri e sul contenuto.</w:t>
+      <w:r>
+        <w:t>Inoltre il sistema deve rispettare dei requisiti di sicurezza, adottando protocolli che garantiscono una connessione sicura e crittografando i dati sensibili degli utenti, come la password dell’account. Infine, la password deve rispettare un vincolo sul numero di caratteri e sul contenuto.</w:t>
       </w:r>
     </w:p>
     <w:p>
@@ -2948,11 +2980,9 @@
       <w:pPr>
         <w:ind w:firstLine="360"/>
       </w:pPr>
-      <w:proofErr w:type="spellStart"/>
       <w:r>
         <w:t>RequirementsAnalysisDocument_HotelCampus</w:t>
       </w:r>
-      <w:proofErr w:type="spellEnd"/>
     </w:p>
     <w:p>
       <w:pPr>
@@ -3001,7 +3031,6 @@
       <w:r>
         <w:t>Partendo dal modello di analisi prodotto (</w:t>
       </w:r>
-      <w:proofErr w:type="spellStart"/>
       <w:r>
         <w:rPr>
           <w:i/>
@@ -3023,7 +3052,6 @@
         </w:rPr>
         <w:t>HotelCampus</w:t>
       </w:r>
-      <w:proofErr w:type="spellEnd"/>
       <w:r>
         <w:t>)</w:t>
       </w:r>
@@ -3034,31 +3062,7 @@
         <w:t xml:space="preserve">il sistema verrà decomposto seguendo lo stile architetturale </w:t>
       </w:r>
       <w:r>
-        <w:t xml:space="preserve">a tre livelli: </w:t>
-      </w:r>
-      <w:proofErr w:type="spellStart"/>
-      <w:r>
-        <w:t>interface</w:t>
-      </w:r>
-      <w:proofErr w:type="spellEnd"/>
-      <w:r>
-        <w:t xml:space="preserve">, </w:t>
-      </w:r>
-      <w:proofErr w:type="spellStart"/>
-      <w:r>
-        <w:t>application</w:t>
-      </w:r>
-      <w:proofErr w:type="spellEnd"/>
-      <w:r>
-        <w:t xml:space="preserve"> </w:t>
-      </w:r>
-      <w:proofErr w:type="spellStart"/>
-      <w:r>
-        <w:t>logic</w:t>
-      </w:r>
-      <w:proofErr w:type="spellEnd"/>
-      <w:r>
-        <w:t xml:space="preserve"> e storage.</w:t>
+        <w:t>a tre livelli: interface, application logic e storage.</w:t>
       </w:r>
       <w:r>
         <w:t xml:space="preserve"> </w:t>
@@ -3082,17 +3086,8 @@
           <w:b/>
           <w:bCs/>
         </w:rPr>
-        <w:t xml:space="preserve">Component </w:t>
-      </w:r>
-      <w:proofErr w:type="spellStart"/>
-      <w:r>
-        <w:rPr>
-          <w:b/>
-          <w:bCs/>
-        </w:rPr>
-        <w:t>Diagram</w:t>
-      </w:r>
-      <w:proofErr w:type="spellEnd"/>
+        <w:t>Component Diagram</w:t>
+      </w:r>
     </w:p>
     <w:p>
       <w:pPr>
@@ -3104,10 +3099,10 @@
           <w:noProof/>
         </w:rPr>
         <w:drawing>
-          <wp:inline distT="0" distB="0" distL="0" distR="0" wp14:anchorId="21054E90" wp14:editId="3C4E54D6">
-            <wp:extent cx="5900057" cy="3760927"/>
-            <wp:effectExtent l="0" t="0" r="5715" b="0"/>
-            <wp:docPr id="238300178" name="Immagine 1" descr="Immagine che contiene testo, schermata, linea, diagramma&#10;&#10;Descrizione generata automaticamente"/>
+          <wp:inline distT="0" distB="0" distL="0" distR="0" wp14:anchorId="1BA85B7A" wp14:editId="3AB516FD">
+            <wp:extent cx="5950528" cy="3759138"/>
+            <wp:effectExtent l="0" t="0" r="0" b="0"/>
+            <wp:docPr id="977741630" name="Immagine 1" descr="Immagine che contiene testo, schermata, linea, diagramma&#10;&#10;Descrizione generata automaticamente"/>
             <wp:cNvGraphicFramePr>
               <a:graphicFrameLocks xmlns:a="http://schemas.openxmlformats.org/drawingml/2006/main" noChangeAspect="1"/>
             </wp:cNvGraphicFramePr>
@@ -3115,7 +3110,7 @@
               <a:graphicData uri="http://schemas.openxmlformats.org/drawingml/2006/picture">
                 <pic:pic xmlns:pic="http://schemas.openxmlformats.org/drawingml/2006/picture">
                   <pic:nvPicPr>
-                    <pic:cNvPr id="238300178" name="Immagine 1" descr="Immagine che contiene testo, schermata, linea, diagramma&#10;&#10;Descrizione generata automaticamente"/>
+                    <pic:cNvPr id="977741630" name="Immagine 1" descr="Immagine che contiene testo, schermata, linea, diagramma&#10;&#10;Descrizione generata automaticamente"/>
                     <pic:cNvPicPr/>
                   </pic:nvPicPr>
                   <pic:blipFill>
@@ -3127,7 +3122,7 @@
                   <pic:spPr>
                     <a:xfrm>
                       <a:off x="0" y="0"/>
-                      <a:ext cx="5906540" cy="3765060"/>
+                      <a:ext cx="5955696" cy="3762402"/>
                     </a:xfrm>
                     <a:prstGeom prst="rect">
                       <a:avLst/>
@@ -3181,15 +3176,7 @@
         <w:t xml:space="preserve"> Inoltre,</w:t>
       </w:r>
       <w:r>
-        <w:t xml:space="preserve"> coordina la logica applicativa, delegandola ai sottosistemi del </w:t>
-      </w:r>
-      <w:proofErr w:type="spellStart"/>
-      <w:r>
-        <w:t>layer</w:t>
-      </w:r>
-      <w:proofErr w:type="spellEnd"/>
-      <w:r>
-        <w:t xml:space="preserve"> </w:t>
+        <w:t xml:space="preserve"> coordina la logica applicativa, delegandola ai sottosistemi del layer </w:t>
       </w:r>
     </w:p>
     <w:p>
@@ -3227,62 +3214,53 @@
           <w:b/>
           <w:bCs/>
         </w:rPr>
-        <w:t xml:space="preserve">Application </w:t>
-      </w:r>
-      <w:proofErr w:type="spellStart"/>
-      <w:r>
+        <w:t>Application Logic</w:t>
+      </w:r>
+    </w:p>
+    <w:p>
+      <w:pPr>
+        <w:ind w:left="360"/>
+      </w:pPr>
+      <w:r>
+        <w:t xml:space="preserve">Gestione Utenti </w:t>
+      </w:r>
+      <w:r>
+        <w:t>fornisce il servizio relativo all</w:t>
+      </w:r>
+      <w:r>
+        <w:t xml:space="preserve">a autenticazione, creazione ed eliminazione degli account. Gestione Camere e Gestione Servizi permettono </w:t>
+      </w:r>
+      <w:r>
+        <w:t>di inserire e rimuovere le camere e i servizi.</w:t>
+      </w:r>
+      <w:r>
+        <w:t xml:space="preserve"> Gestione Camere si occupa anche di verificare la disponibilità delle camere</w:t>
+      </w:r>
+      <w:r>
+        <w:t xml:space="preserve">. Gestione Prenotazione ha il compito di </w:t>
+      </w:r>
+      <w:r>
+        <w:t>aggiungere ed eliminare le prenotazioni effettuate dai clienti.</w:t>
+      </w:r>
+    </w:p>
+    <w:p>
+      <w:pPr>
+        <w:ind w:left="360"/>
+      </w:pPr>
+    </w:p>
+    <w:p>
+      <w:pPr>
+        <w:ind w:left="360"/>
         <w:rPr>
           <w:b/>
           <w:bCs/>
         </w:rPr>
-        <w:t>Logic</w:t>
-      </w:r>
-      <w:proofErr w:type="spellEnd"/>
-    </w:p>
-    <w:p>
-      <w:pPr>
-        <w:ind w:left="360"/>
-      </w:pPr>
-      <w:r>
-        <w:t xml:space="preserve">Gestione Utenti </w:t>
-      </w:r>
-      <w:r>
-        <w:t>fornisce il servizio relativo all</w:t>
-      </w:r>
-      <w:r>
-        <w:t xml:space="preserve">a autenticazione, creazione ed eliminazione degli account. Gestione Camere e Gestione Servizi permettono </w:t>
-      </w:r>
-      <w:r>
-        <w:t>di inserire e rimuovere le camere e i servizi.</w:t>
-      </w:r>
-      <w:r>
-        <w:t xml:space="preserve"> Gestione Camere si occupa anche di verificare la disponibilità delle camere</w:t>
-      </w:r>
-      <w:r>
-        <w:t xml:space="preserve">. Gestione Prenotazione ha il compito di </w:t>
-      </w:r>
-      <w:r>
-        <w:t>aggiungere ed eliminare le prenotazioni effettuate dai clienti.</w:t>
-      </w:r>
-    </w:p>
-    <w:p>
-      <w:pPr>
-        <w:ind w:left="360"/>
-      </w:pPr>
-    </w:p>
-    <w:p>
-      <w:pPr>
-        <w:ind w:left="360"/>
+      </w:pPr>
+      <w:r>
         <w:rPr>
           <w:b/>
           <w:bCs/>
         </w:rPr>
-      </w:pPr>
-      <w:r>
-        <w:rPr>
-          <w:b/>
-          <w:bCs/>
-        </w:rPr>
         <w:t>Storage</w:t>
       </w:r>
     </w:p>
@@ -3309,13 +3287,8 @@
       <w:pPr>
         <w:ind w:left="360"/>
       </w:pPr>
-      <w:proofErr w:type="gramStart"/>
-      <w:r>
-        <w:t>In particolare</w:t>
-      </w:r>
-      <w:proofErr w:type="gramEnd"/>
-      <w:r>
-        <w:t xml:space="preserve"> l’architettura individuata è un’architettura chiusa</w:t>
+      <w:r>
+        <w:t>In particolare l’architettura individuata è un’architettura chiusa</w:t>
       </w:r>
       <w:r>
         <w:t>, dove ogni strato può invocare operazioni solo dallo strato immediatamente inferiore. L'obiettivo di progettazione è alta manutenibilità e flessibilità.</w:t>
@@ -3369,11 +3342,9 @@
           <w:numId w:val="46"/>
         </w:numPr>
       </w:pPr>
-      <w:proofErr w:type="spellStart"/>
       <w:r>
         <w:t>WebClient</w:t>
       </w:r>
-      <w:proofErr w:type="spellEnd"/>
       <w:r>
         <w:t>, che fornisce l’interfaccia utente.</w:t>
       </w:r>
@@ -3400,11 +3371,9 @@
           <w:numId w:val="46"/>
         </w:numPr>
       </w:pPr>
-      <w:proofErr w:type="spellStart"/>
       <w:r>
         <w:t>WebServer</w:t>
       </w:r>
-      <w:proofErr w:type="spellEnd"/>
       <w:r>
         <w:t>, che esegue la logica applicativa, i controlli necessari e i servizi offerti.</w:t>
       </w:r>
@@ -3472,16 +3441,11 @@
       <w:r>
         <w:t xml:space="preserve">eseguiti sul </w:t>
       </w:r>
-      <w:proofErr w:type="spellStart"/>
       <w:r>
         <w:t>Web</w:t>
       </w:r>
       <w:r>
-        <w:t>Server</w:t>
-      </w:r>
-      <w:proofErr w:type="spellEnd"/>
-      <w:r>
-        <w:t xml:space="preserve"> verranno utilizzate </w:t>
+        <w:t xml:space="preserve">Server verranno utilizzate </w:t>
       </w:r>
       <w:r>
         <w:t xml:space="preserve">le classi Controller, che </w:t>
@@ -3492,32 +3456,11 @@
       <w:r>
         <w:t xml:space="preserve"> e </w:t>
       </w:r>
-      <w:proofErr w:type="spellStart"/>
-      <w:r>
-        <w:t>Thymeleaf</w:t>
-      </w:r>
-      <w:proofErr w:type="spellEnd"/>
-      <w:r>
-        <w:t xml:space="preserve">, un template </w:t>
-      </w:r>
-      <w:proofErr w:type="spellStart"/>
-      <w:r>
-        <w:t>engine</w:t>
-      </w:r>
-      <w:proofErr w:type="spellEnd"/>
-      <w:r>
-        <w:t xml:space="preserve"> per Java </w:t>
-      </w:r>
-      <w:r>
-        <w:t xml:space="preserve">che </w:t>
-      </w:r>
-      <w:proofErr w:type="spellStart"/>
-      <w:r>
-        <w:t>renderizza</w:t>
-      </w:r>
-      <w:proofErr w:type="spellEnd"/>
-      <w:r>
-        <w:t xml:space="preserve"> pagine dinamiche lato server.</w:t>
+      <w:r>
+        <w:t xml:space="preserve">Thymeleaf, un template engine per Java </w:t>
+      </w:r>
+      <w:r>
+        <w:t>che renderizza pagine dinamiche lato server.</w:t>
       </w:r>
     </w:p>
     <w:p>
@@ -3538,23 +3481,17 @@
           <w:b/>
           <w:bCs/>
         </w:rPr>
-        <w:t xml:space="preserve">Deployment </w:t>
-      </w:r>
-      <w:proofErr w:type="spellStart"/>
-      <w:r>
-        <w:rPr>
-          <w:b/>
-          <w:bCs/>
-        </w:rPr>
-        <w:t>Diagram</w:t>
-      </w:r>
-      <w:proofErr w:type="spellEnd"/>
+        <w:t>Deployment Diagram</w:t>
+      </w:r>
     </w:p>
     <w:p>
       <w:pPr>
         <w:ind w:left="360"/>
       </w:pPr>
       <w:r>
+        <w:rPr>
+          <w:noProof/>
+        </w:rPr>
         <w:drawing>
           <wp:inline distT="0" distB="0" distL="0" distR="0" wp14:anchorId="098D9EA7" wp14:editId="3C34E76B">
             <wp:extent cx="6119495" cy="1306830"/>
@@ -3602,26 +3539,10 @@
         <w:ind w:left="360"/>
       </w:pPr>
       <w:r>
-        <w:t xml:space="preserve">Il component Application </w:t>
-      </w:r>
-      <w:proofErr w:type="spellStart"/>
-      <w:r>
-        <w:t>Logic</w:t>
-      </w:r>
-      <w:proofErr w:type="spellEnd"/>
-      <w:r>
-        <w:t xml:space="preserve"> racchiude i sottosistem</w:t>
-      </w:r>
-      <w:r>
-        <w:t xml:space="preserve">i del relativo </w:t>
-      </w:r>
-      <w:proofErr w:type="spellStart"/>
-      <w:r>
-        <w:t>layer</w:t>
-      </w:r>
-      <w:proofErr w:type="spellEnd"/>
-      <w:r>
-        <w:t>.</w:t>
+        <w:t>Il component Application Logic racchiude i sottosistem</w:t>
+      </w:r>
+      <w:r>
+        <w:t>i del relativo layer.</w:t>
       </w:r>
     </w:p>
     <w:p>
@@ -3914,15 +3835,7 @@
         <w:t>’immagine corrisponder</w:t>
       </w:r>
       <w:r>
-        <w:t xml:space="preserve">à al </w:t>
-      </w:r>
-      <w:proofErr w:type="spellStart"/>
-      <w:r>
-        <w:t>path</w:t>
-      </w:r>
-      <w:proofErr w:type="spellEnd"/>
-      <w:r>
-        <w:t xml:space="preserve"> del file</w:t>
+        <w:t>à al path del file</w:t>
       </w:r>
       <w:r>
         <w:t>.</w:t>
@@ -4042,13 +3955,8 @@
         <w:ind w:left="360"/>
       </w:pPr>
       <w:r>
-        <w:t xml:space="preserve">Hotel Campus è un sistema </w:t>
-      </w:r>
-      <w:proofErr w:type="gramStart"/>
-      <w:r>
-        <w:t>multi-utente</w:t>
-      </w:r>
-      <w:proofErr w:type="gramEnd"/>
+        <w:t>Hotel Campus è un sistema multi-utente</w:t>
+      </w:r>
       <w:r>
         <w:t xml:space="preserve">, quindi </w:t>
       </w:r>
@@ -4224,7 +4132,6 @@
                 <w:bCs w:val="0"/>
               </w:rPr>
             </w:pPr>
-            <w:proofErr w:type="spellStart"/>
             <w:r>
               <w:rPr>
                 <w:b w:val="0"/>
@@ -4232,7 +4139,6 @@
               </w:rPr>
               <w:t>CatalogoCamere</w:t>
             </w:r>
-            <w:proofErr w:type="spellEnd"/>
           </w:p>
         </w:tc>
         <w:tc>
@@ -4254,7 +4160,6 @@
                 <w:bCs w:val="0"/>
               </w:rPr>
             </w:pPr>
-            <w:proofErr w:type="spellStart"/>
             <w:r>
               <w:rPr>
                 <w:b w:val="0"/>
@@ -4262,7 +4167,6 @@
               </w:rPr>
               <w:t>ElencoServizi</w:t>
             </w:r>
-            <w:proofErr w:type="spellEnd"/>
           </w:p>
         </w:tc>
         <w:tc>
@@ -4345,7 +4249,6 @@
                 <w:szCs w:val="22"/>
               </w:rPr>
             </w:pPr>
-            <w:proofErr w:type="spellStart"/>
             <w:r>
               <w:rPr>
                 <w:sz w:val="22"/>
@@ -4353,7 +4256,6 @@
               </w:rPr>
               <w:t>creaUtente</w:t>
             </w:r>
-            <w:proofErr w:type="spellEnd"/>
           </w:p>
         </w:tc>
         <w:tc>
@@ -4398,7 +4300,6 @@
                 <w:szCs w:val="22"/>
               </w:rPr>
             </w:pPr>
-            <w:proofErr w:type="spellStart"/>
             <w:r>
               <w:rPr>
                 <w:sz w:val="22"/>
@@ -4406,7 +4307,6 @@
               </w:rPr>
               <w:t>getCamereDisponibili</w:t>
             </w:r>
-            <w:proofErr w:type="spellEnd"/>
           </w:p>
           <w:p>
             <w:pPr>
@@ -4417,7 +4317,6 @@
                 <w:szCs w:val="22"/>
               </w:rPr>
             </w:pPr>
-            <w:proofErr w:type="spellStart"/>
             <w:r>
               <w:rPr>
                 <w:sz w:val="22"/>
@@ -4425,7 +4324,6 @@
               </w:rPr>
               <w:t>getCamere</w:t>
             </w:r>
-            <w:proofErr w:type="spellEnd"/>
           </w:p>
         </w:tc>
         <w:tc>
@@ -4448,7 +4346,6 @@
                 <w:szCs w:val="22"/>
               </w:rPr>
             </w:pPr>
-            <w:proofErr w:type="spellStart"/>
             <w:r>
               <w:rPr>
                 <w:sz w:val="22"/>
@@ -4456,7 +4353,6 @@
               </w:rPr>
               <w:t>getServizi</w:t>
             </w:r>
-            <w:proofErr w:type="spellEnd"/>
           </w:p>
         </w:tc>
         <w:tc>
@@ -4583,7 +4479,6 @@
                 <w:szCs w:val="22"/>
               </w:rPr>
             </w:pPr>
-            <w:proofErr w:type="spellStart"/>
             <w:r>
               <w:rPr>
                 <w:sz w:val="22"/>
@@ -4591,7 +4486,6 @@
               </w:rPr>
               <w:t>getCamereDisponibili</w:t>
             </w:r>
-            <w:proofErr w:type="spellEnd"/>
           </w:p>
           <w:p>
             <w:pPr>
@@ -4602,7 +4496,6 @@
                 <w:szCs w:val="22"/>
               </w:rPr>
             </w:pPr>
-            <w:proofErr w:type="spellStart"/>
             <w:r>
               <w:rPr>
                 <w:sz w:val="22"/>
@@ -4610,7 +4503,6 @@
               </w:rPr>
               <w:t>getCamere</w:t>
             </w:r>
-            <w:proofErr w:type="spellEnd"/>
           </w:p>
         </w:tc>
         <w:tc>
@@ -4633,7 +4525,6 @@
                 <w:szCs w:val="22"/>
               </w:rPr>
             </w:pPr>
-            <w:proofErr w:type="spellStart"/>
             <w:r>
               <w:rPr>
                 <w:sz w:val="22"/>
@@ -4641,7 +4532,6 @@
               </w:rPr>
               <w:t>getServizi</w:t>
             </w:r>
-            <w:proofErr w:type="spellEnd"/>
           </w:p>
         </w:tc>
         <w:tc>
@@ -4739,7 +4629,6 @@
                 <w:szCs w:val="22"/>
               </w:rPr>
             </w:pPr>
-            <w:proofErr w:type="spellStart"/>
             <w:r>
               <w:rPr>
                 <w:sz w:val="22"/>
@@ -4747,7 +4636,6 @@
               </w:rPr>
               <w:t>getPrenotazioni</w:t>
             </w:r>
-            <w:proofErr w:type="spellEnd"/>
           </w:p>
           <w:p>
             <w:pPr>
@@ -4758,7 +4646,6 @@
                 <w:szCs w:val="22"/>
               </w:rPr>
             </w:pPr>
-            <w:proofErr w:type="spellStart"/>
             <w:r>
               <w:rPr>
                 <w:sz w:val="22"/>
@@ -4773,7 +4660,6 @@
               </w:rPr>
               <w:t>Prenotazione</w:t>
             </w:r>
-            <w:proofErr w:type="spellEnd"/>
           </w:p>
         </w:tc>
         <w:tc>
@@ -4796,7 +4682,6 @@
                 <w:szCs w:val="22"/>
               </w:rPr>
             </w:pPr>
-            <w:proofErr w:type="spellStart"/>
             <w:r>
               <w:rPr>
                 <w:sz w:val="22"/>
@@ -4804,7 +4689,6 @@
               </w:rPr>
               <w:t>verificaDisponibilità</w:t>
             </w:r>
-            <w:proofErr w:type="spellEnd"/>
           </w:p>
         </w:tc>
         <w:tc>
@@ -4919,7 +4803,6 @@
                 <w:szCs w:val="22"/>
               </w:rPr>
             </w:pPr>
-            <w:proofErr w:type="spellStart"/>
             <w:r>
               <w:rPr>
                 <w:sz w:val="22"/>
@@ -4927,7 +4810,6 @@
               </w:rPr>
               <w:t>getUtente</w:t>
             </w:r>
-            <w:proofErr w:type="spellEnd"/>
           </w:p>
           <w:p>
             <w:pPr>
@@ -4938,7 +4820,6 @@
                 <w:szCs w:val="22"/>
               </w:rPr>
             </w:pPr>
-            <w:proofErr w:type="spellStart"/>
             <w:r>
               <w:rPr>
                 <w:sz w:val="22"/>
@@ -4946,7 +4827,6 @@
               </w:rPr>
               <w:t>getUtenti</w:t>
             </w:r>
-            <w:proofErr w:type="spellEnd"/>
           </w:p>
         </w:tc>
         <w:tc>
@@ -4991,7 +4871,6 @@
                 <w:szCs w:val="22"/>
               </w:rPr>
             </w:pPr>
-            <w:proofErr w:type="spellStart"/>
             <w:r>
               <w:rPr>
                 <w:sz w:val="22"/>
@@ -4999,7 +4878,6 @@
               </w:rPr>
               <w:t>creaCamera</w:t>
             </w:r>
-            <w:proofErr w:type="spellEnd"/>
           </w:p>
           <w:p>
             <w:pPr>
@@ -5010,7 +4888,6 @@
                 <w:szCs w:val="22"/>
               </w:rPr>
             </w:pPr>
-            <w:proofErr w:type="spellStart"/>
             <w:r>
               <w:rPr>
                 <w:sz w:val="22"/>
@@ -5018,7 +4895,6 @@
               </w:rPr>
               <w:t>rimuoviCamera</w:t>
             </w:r>
-            <w:proofErr w:type="spellEnd"/>
           </w:p>
         </w:tc>
         <w:tc>
@@ -5041,7 +4917,6 @@
                 <w:szCs w:val="22"/>
               </w:rPr>
             </w:pPr>
-            <w:proofErr w:type="spellStart"/>
             <w:r>
               <w:rPr>
                 <w:sz w:val="22"/>
@@ -5049,7 +4924,6 @@
               </w:rPr>
               <w:t>creaServizio</w:t>
             </w:r>
-            <w:proofErr w:type="spellEnd"/>
           </w:p>
           <w:p>
             <w:pPr>
@@ -5060,7 +4934,6 @@
                 <w:szCs w:val="22"/>
               </w:rPr>
             </w:pPr>
-            <w:proofErr w:type="spellStart"/>
             <w:r>
               <w:rPr>
                 <w:sz w:val="22"/>
@@ -5068,7 +4941,6 @@
               </w:rPr>
               <w:t>rimuoviServizio</w:t>
             </w:r>
-            <w:proofErr w:type="spellEnd"/>
           </w:p>
         </w:tc>
         <w:tc>
@@ -5091,7 +4963,6 @@
                 <w:szCs w:val="22"/>
               </w:rPr>
             </w:pPr>
-            <w:proofErr w:type="spellStart"/>
             <w:r>
               <w:rPr>
                 <w:sz w:val="22"/>
@@ -5099,7 +4970,6 @@
               </w:rPr>
               <w:t>setRuolo</w:t>
             </w:r>
-            <w:proofErr w:type="spellEnd"/>
           </w:p>
         </w:tc>
       </w:tr>
@@ -5154,7 +5024,6 @@
                 <w:szCs w:val="22"/>
               </w:rPr>
             </w:pPr>
-            <w:proofErr w:type="spellStart"/>
             <w:r>
               <w:rPr>
                 <w:sz w:val="22"/>
@@ -5162,7 +5031,6 @@
               </w:rPr>
               <w:t>getClienti</w:t>
             </w:r>
-            <w:proofErr w:type="spellEnd"/>
           </w:p>
         </w:tc>
         <w:tc>
@@ -5185,7 +5053,6 @@
                 <w:szCs w:val="22"/>
               </w:rPr>
             </w:pPr>
-            <w:proofErr w:type="spellStart"/>
             <w:r>
               <w:rPr>
                 <w:sz w:val="22"/>
@@ -5193,7 +5060,6 @@
               </w:rPr>
               <w:t>eliminaPrenotazione</w:t>
             </w:r>
-            <w:proofErr w:type="spellEnd"/>
           </w:p>
           <w:p>
             <w:pPr>
@@ -5204,7 +5070,6 @@
                 <w:szCs w:val="22"/>
               </w:rPr>
             </w:pPr>
-            <w:proofErr w:type="spellStart"/>
             <w:r>
               <w:rPr>
                 <w:sz w:val="22"/>
@@ -5212,7 +5077,6 @@
               </w:rPr>
               <w:t>cercaPrenotazioni</w:t>
             </w:r>
-            <w:proofErr w:type="spellEnd"/>
           </w:p>
           <w:p>
             <w:pPr>
@@ -5223,7 +5087,6 @@
                 <w:szCs w:val="22"/>
               </w:rPr>
             </w:pPr>
-            <w:proofErr w:type="spellStart"/>
             <w:r>
               <w:rPr>
                 <w:sz w:val="22"/>
@@ -5231,7 +5094,6 @@
               </w:rPr>
               <w:t>getPrenotazioni</w:t>
             </w:r>
-            <w:proofErr w:type="spellEnd"/>
           </w:p>
         </w:tc>
         <w:tc>
@@ -5343,15 +5205,7 @@
         <w:t xml:space="preserve">attraverso l’utilizzo di </w:t>
       </w:r>
       <w:r>
-        <w:t xml:space="preserve">credenziali, ossia </w:t>
-      </w:r>
-      <w:proofErr w:type="gramStart"/>
-      <w:r>
-        <w:t>email</w:t>
-      </w:r>
-      <w:proofErr w:type="gramEnd"/>
-      <w:r>
-        <w:t xml:space="preserve"> e password, scelte dall’utente in fase di registrazione. Ad ogni utente, una volta autenticato, sarà associat</w:t>
+        <w:t>credenziali, ossia email e password, scelte dall’utente in fase di registrazione. Ad ogni utente, una volta autenticato, sarà associat</w:t>
       </w:r>
       <w:r>
         <w:t>a un</w:t>
@@ -5401,71 +5255,48 @@
       <w:r>
         <w:t xml:space="preserve">vando il </w:t>
       </w:r>
-      <w:proofErr w:type="spellStart"/>
-      <w:r>
-        <w:t>dynamic</w:t>
-      </w:r>
-      <w:proofErr w:type="spellEnd"/>
+      <w:r>
+        <w:t xml:space="preserve">dynamic </w:t>
+      </w:r>
+      <w:r>
+        <w:t>model prodotto in fase di analisi dei requis</w:t>
+      </w:r>
+      <w:r>
+        <w:t>iti</w:t>
+      </w:r>
+      <w:r>
+        <w:t xml:space="preserve">, </w:t>
+      </w:r>
+      <w:r>
+        <w:t xml:space="preserve">viene scelto un </w:t>
+      </w:r>
+      <w:r>
+        <w:t>tipo di controllo centralizzato, siccome i diagra</w:t>
+      </w:r>
+      <w:r>
+        <w:t xml:space="preserve">mmi di sequenza individuati sono </w:t>
+      </w:r>
+      <w:r>
+        <w:t xml:space="preserve">di tipo fork, ossia il controllo è </w:t>
+      </w:r>
+      <w:r>
+        <w:t xml:space="preserve">delegato ad un </w:t>
+      </w:r>
+      <w:r>
+        <w:t>unico oggetto centrale</w:t>
+      </w:r>
+      <w:r>
+        <w:t>.</w:t>
+      </w:r>
       <w:r>
         <w:t xml:space="preserve"> </w:t>
       </w:r>
       <w:r>
-        <w:t>model prodotto in fase di analisi dei requis</w:t>
-      </w:r>
-      <w:r>
-        <w:t>iti</w:t>
-      </w:r>
-      <w:r>
-        <w:t xml:space="preserve">, </w:t>
-      </w:r>
-      <w:r>
-        <w:t xml:space="preserve">viene scelto un </w:t>
-      </w:r>
-      <w:r>
-        <w:t>tipo di controllo centralizzato, siccome i diagra</w:t>
-      </w:r>
-      <w:r>
-        <w:t xml:space="preserve">mmi di sequenza individuati sono </w:t>
-      </w:r>
-      <w:r>
-        <w:t xml:space="preserve">di tipo </w:t>
-      </w:r>
-      <w:proofErr w:type="spellStart"/>
-      <w:r>
-        <w:t>fork</w:t>
-      </w:r>
-      <w:proofErr w:type="spellEnd"/>
-      <w:r>
-        <w:t xml:space="preserve">, ossia il controllo è </w:t>
-      </w:r>
-      <w:r>
-        <w:t xml:space="preserve">delegato ad un </w:t>
-      </w:r>
-      <w:r>
-        <w:t>unico oggetto centrale</w:t>
-      </w:r>
-      <w:r>
-        <w:t>.</w:t>
-      </w:r>
-      <w:r>
-        <w:t xml:space="preserve"> </w:t>
-      </w:r>
-      <w:proofErr w:type="gramStart"/>
-      <w:r>
-        <w:t>In particolare</w:t>
-      </w:r>
-      <w:proofErr w:type="gramEnd"/>
-      <w:r>
-        <w:t xml:space="preserve"> </w:t>
-      </w:r>
-      <w:r>
-        <w:t>verrà implementato un flusso di controllo event-</w:t>
-      </w:r>
-      <w:proofErr w:type="spellStart"/>
-      <w:r>
-        <w:t>driven</w:t>
-      </w:r>
-      <w:proofErr w:type="spellEnd"/>
+        <w:t xml:space="preserve">In particolare </w:t>
+      </w:r>
+      <w:r>
+        <w:t>verrà implementato un flusso di controllo event-driven</w:t>
+      </w:r>
       <w:r>
         <w:t>.</w:t>
       </w:r>
@@ -5517,15 +5348,7 @@
         <w:t xml:space="preserve"> </w:t>
       </w:r>
       <w:r>
-        <w:t xml:space="preserve">Alla ricezione di una richiesta, il </w:t>
-      </w:r>
-      <w:proofErr w:type="spellStart"/>
-      <w:r>
-        <w:t>WebServer</w:t>
-      </w:r>
-      <w:proofErr w:type="spellEnd"/>
-      <w:r>
-        <w:t xml:space="preserve"> la elabora e la inoltra a</w:t>
+        <w:t>Alla ricezione di una richiesta, il WebServer la elabora e la inoltra a</w:t>
       </w:r>
       <w:r>
         <w:t>l controller</w:t>
@@ -5537,23 +5360,7 @@
         <w:t xml:space="preserve"> </w:t>
       </w:r>
       <w:r>
-        <w:t xml:space="preserve">Il </w:t>
-      </w:r>
-      <w:proofErr w:type="spellStart"/>
-      <w:r>
-        <w:t>WebServer</w:t>
-      </w:r>
-      <w:proofErr w:type="spellEnd"/>
-      <w:r>
-        <w:t xml:space="preserve"> alloca un nuovo </w:t>
-      </w:r>
-      <w:proofErr w:type="spellStart"/>
-      <w:r>
-        <w:t>thread</w:t>
-      </w:r>
-      <w:proofErr w:type="spellEnd"/>
-      <w:r>
-        <w:t xml:space="preserve"> per ogni richiesta, consentendo la gestione parallela delle richieste.</w:t>
+        <w:t>Il WebServer alloca un nuovo thread per ogni richiesta, consentendo la gestione parallela delle richieste.</w:t>
       </w:r>
     </w:p>
     <w:p>
@@ -5582,35 +5389,31 @@
         <w:ind w:left="360"/>
       </w:pPr>
       <w:r>
-        <w:t xml:space="preserve">Gli oggetti </w:t>
-      </w:r>
-      <w:proofErr w:type="spellStart"/>
-      <w:r>
-        <w:t>boundary</w:t>
-      </w:r>
-      <w:proofErr w:type="spellEnd"/>
-      <w:r>
-        <w:t xml:space="preserve"> che verranno implementati </w:t>
+        <w:t xml:space="preserve">Gli oggetti boundary che verranno implementati </w:t>
       </w:r>
       <w:r>
         <w:t>n</w:t>
       </w:r>
       <w:r>
-        <w:t xml:space="preserve">on devono definire campi, ma solo contenere dati temporanei relativi alla richiesta corrente in variabili locali. Questo evita problemi di concorrenza poiché gli oggetti </w:t>
-      </w:r>
-      <w:proofErr w:type="spellStart"/>
-      <w:r>
-        <w:t>boundary</w:t>
-      </w:r>
-      <w:proofErr w:type="spellEnd"/>
-      <w:r>
-        <w:t xml:space="preserve"> sono condivisi tra </w:t>
-      </w:r>
-      <w:proofErr w:type="spellStart"/>
-      <w:r>
-        <w:t>thread</w:t>
-      </w:r>
-      <w:proofErr w:type="spellEnd"/>
+        <w:t>on devono definire campi, ma solo contenere dati temporanei relativi alla richiesta corrente in variabili locali. Questo evita problemi di concorrenza poiché gli oggetti boundary sono condivisi tra thread.</w:t>
+      </w:r>
+    </w:p>
+    <w:p>
+      <w:pPr>
+        <w:ind w:left="360"/>
+      </w:pPr>
+      <w:r>
+        <w:t xml:space="preserve">Gli oggetti di controllo non verranno condivisi tra thread. </w:t>
+      </w:r>
+      <w:r>
+        <w:t>Ogni sessione d</w:t>
+      </w:r>
+      <w:r>
+        <w:t xml:space="preserve">ovrà avere </w:t>
+      </w:r>
+      <w:r>
+        <w:t>al massimo un oggetto di controllo, impedendo richieste concorrenti che coinvolgono lo stesso oggetto all'interno della stessa sessione</w:t>
+      </w:r>
       <w:r>
         <w:t>.</w:t>
       </w:r>
@@ -5620,24 +5423,19 @@
         <w:ind w:left="360"/>
       </w:pPr>
       <w:r>
-        <w:t xml:space="preserve">Gli oggetti di controllo non verranno condivisi tra </w:t>
-      </w:r>
-      <w:proofErr w:type="spellStart"/>
-      <w:r>
-        <w:t>thread</w:t>
-      </w:r>
-      <w:proofErr w:type="spellEnd"/>
-      <w:r>
-        <w:t xml:space="preserve">. </w:t>
-      </w:r>
-      <w:r>
-        <w:t>Ogni sessione d</w:t>
-      </w:r>
-      <w:r>
-        <w:t xml:space="preserve">ovrà avere </w:t>
-      </w:r>
-      <w:r>
-        <w:t>al massimo un oggetto di controllo, impedendo richieste concorrenti che coinvolgono lo stesso oggetto all'interno della stessa sessione</w:t>
+        <w:t xml:space="preserve">Gli oggetti entità </w:t>
+      </w:r>
+      <w:r>
+        <w:t xml:space="preserve">permetteranno </w:t>
+      </w:r>
+      <w:r>
+        <w:t>l’acces</w:t>
+      </w:r>
+      <w:r>
+        <w:t xml:space="preserve">so e la modifica dello stato </w:t>
+      </w:r>
+      <w:r>
+        <w:t>solo attraverso metodi dedicati</w:t>
       </w:r>
       <w:r>
         <w:t>.</w:t>
@@ -5647,34 +5445,11 @@
       <w:pPr>
         <w:ind w:left="360"/>
       </w:pPr>
-      <w:r>
-        <w:t xml:space="preserve">Gli oggetti entità </w:t>
-      </w:r>
-      <w:r>
-        <w:t xml:space="preserve">permetteranno </w:t>
-      </w:r>
-      <w:r>
-        <w:t>l’acces</w:t>
-      </w:r>
-      <w:r>
-        <w:t xml:space="preserve">so e la modifica dello stato </w:t>
-      </w:r>
-      <w:r>
-        <w:t>solo attraverso metodi dedicati</w:t>
-      </w:r>
-      <w:r>
-        <w:t>.</w:t>
-      </w:r>
     </w:p>
     <w:p>
       <w:pPr>
         <w:ind w:left="360"/>
       </w:pPr>
-    </w:p>
-    <w:p>
-      <w:pPr>
-        <w:ind w:left="360"/>
-      </w:pPr>
       <w:r>
         <w:t xml:space="preserve">Poiché il sistema verrà </w:t>
       </w:r>
@@ -5682,15 +5457,7 @@
         <w:t xml:space="preserve">implementato </w:t>
       </w:r>
       <w:r>
-        <w:t xml:space="preserve">in un contesto </w:t>
-      </w:r>
-      <w:proofErr w:type="spellStart"/>
-      <w:r>
-        <w:t>enterprise</w:t>
-      </w:r>
-      <w:proofErr w:type="spellEnd"/>
-      <w:r>
-        <w:t>,</w:t>
+        <w:t>in un contesto enterprise,</w:t>
       </w:r>
       <w:r>
         <w:t xml:space="preserve"> le transazioni</w:t>
@@ -5764,15 +5531,7 @@
         <w:br/>
       </w:r>
       <w:r>
-        <w:t xml:space="preserve">Il sistema non richiede l’utilizzo di software aggiuntivo per la configurazione da parte dell’amministratore. Essendo una web </w:t>
-      </w:r>
-      <w:proofErr w:type="spellStart"/>
-      <w:r>
-        <w:t>application</w:t>
-      </w:r>
-      <w:proofErr w:type="spellEnd"/>
-      <w:r>
-        <w:t>, l’inizializzazione e la terminazione vengono gestite direttamente tramite l’interfaccia del web container.</w:t>
+        <w:t>Il sistema non richiede l’utilizzo di software aggiuntivo per la configurazione da parte dell’amministratore. Essendo una web application, l’inizializzazione e la terminazione vengono gestite direttamente tramite l’interfaccia del web container.</w:t>
       </w:r>
     </w:p>
     <w:p>
@@ -5907,42 +5666,22 @@
           <w:lang w:val="en-GB"/>
         </w:rPr>
       </w:pPr>
-      <w:proofErr w:type="spellStart"/>
       <w:r>
         <w:rPr>
           <w:b/>
           <w:bCs/>
           <w:lang w:val="en-GB"/>
         </w:rPr>
-        <w:t>Gestione</w:t>
-      </w:r>
-      <w:proofErr w:type="spellEnd"/>
+        <w:t>Gestione C</w:t>
+      </w:r>
       <w:r>
         <w:rPr>
           <w:b/>
           <w:bCs/>
           <w:lang w:val="en-GB"/>
         </w:rPr>
-        <w:t xml:space="preserve"> </w:t>
-      </w:r>
-      <w:proofErr w:type="spellStart"/>
-      <w:r>
-        <w:rPr>
-          <w:b/>
-          <w:bCs/>
-          <w:lang w:val="en-GB"/>
-        </w:rPr>
-        <w:t>C</w:t>
-      </w:r>
-      <w:r>
-        <w:rPr>
-          <w:b/>
-          <w:bCs/>
-          <w:lang w:val="en-GB"/>
-        </w:rPr>
         <w:t>amere</w:t>
       </w:r>
-      <w:proofErr w:type="spellEnd"/>
     </w:p>
     <w:p>
       <w:pPr>
@@ -6028,34 +5767,14 @@
           <w:lang w:val="en-GB"/>
         </w:rPr>
       </w:pPr>
-      <w:proofErr w:type="spellStart"/>
       <w:r>
         <w:rPr>
           <w:b/>
           <w:bCs/>
           <w:lang w:val="en-GB"/>
         </w:rPr>
-        <w:t>Gestione</w:t>
-      </w:r>
-      <w:proofErr w:type="spellEnd"/>
-      <w:r>
-        <w:rPr>
-          <w:b/>
-          <w:bCs/>
-          <w:lang w:val="en-GB"/>
-        </w:rPr>
-        <w:t xml:space="preserve"> </w:t>
-      </w:r>
-      <w:proofErr w:type="spellStart"/>
-      <w:r>
-        <w:rPr>
-          <w:b/>
-          <w:bCs/>
-          <w:lang w:val="en-GB"/>
-        </w:rPr>
-        <w:t>Servizi</w:t>
-      </w:r>
-      <w:proofErr w:type="spellEnd"/>
+        <w:t>Gestione Servizi</w:t>
+      </w:r>
     </w:p>
     <w:p>
       <w:pPr>
@@ -6068,7 +5787,6 @@
       <w:r>
         <w:t xml:space="preserve">Definiamo il servizio </w:t>
       </w:r>
-      <w:proofErr w:type="spellStart"/>
       <w:r>
         <w:rPr>
           <w:i/>
@@ -6076,7 +5794,6 @@
         </w:rPr>
         <w:t>Servizio</w:t>
       </w:r>
-      <w:proofErr w:type="spellEnd"/>
       <w:r>
         <w:t xml:space="preserve"> per creare, eliminare e ottenere informazioni sui servizi offerti dalla</w:t>
       </w:r>

</xml_diff>

<commit_message>
Revisione finale dei documenti per la consegna
Co-Authored-By: Salvatore Di Martino <147144829+saldm04@users.noreply.github.com>
</commit_message>
<xml_diff>
--- a/Project/Documents/SystemDesignDocument_HotelCampus.docx
+++ b/Project/Documents/SystemDesignDocument_HotelCampus.docx
@@ -1,6 +1,6 @@
 
 <file path=word/document.xml><?xml version="1.0" encoding="utf-8"?>
-<w:document xmlns:wpc="http://schemas.microsoft.com/office/word/2010/wordprocessingCanvas" xmlns:cx="http://schemas.microsoft.com/office/drawing/2014/chartex" xmlns:cx1="http://schemas.microsoft.com/office/drawing/2015/9/8/chartex" xmlns:cx2="http://schemas.microsoft.com/office/drawing/2015/10/21/chartex" xmlns:cx3="http://schemas.microsoft.com/office/drawing/2016/5/9/chartex" xmlns:cx4="http://schemas.microsoft.com/office/drawing/2016/5/10/chartex" xmlns:cx5="http://schemas.microsoft.com/office/drawing/2016/5/11/chartex" xmlns:cx6="http://schemas.microsoft.com/office/drawing/2016/5/12/chartex" xmlns:cx7="http://schemas.microsoft.com/office/drawing/2016/5/13/chartex" xmlns:cx8="http://schemas.microsoft.com/office/drawing/2016/5/14/chartex" xmlns:mc="http://schemas.openxmlformats.org/markup-compatibility/2006" xmlns:aink="http://schemas.microsoft.com/office/drawing/2016/ink" xmlns:am3d="http://schemas.microsoft.com/office/drawing/2017/model3d" xmlns:o="urn:schemas-microsoft-com:office:office" xmlns:oel="http://schemas.microsoft.com/office/2019/extlst" xmlns:r="http://schemas.openxmlformats.org/officeDocument/2006/relationships" xmlns:m="http://schemas.openxmlformats.org/officeDocument/2006/math" xmlns:v="urn:schemas-microsoft-com:vml" xmlns:wp14="http://schemas.microsoft.com/office/word/2010/wordprocessingDrawing" xmlns:wp="http://schemas.openxmlformats.org/drawingml/2006/wordprocessingDrawing" xmlns:w10="urn:schemas-microsoft-com:office:word" xmlns:w="http://schemas.openxmlformats.org/wordprocessingml/2006/main" xmlns:w14="http://schemas.microsoft.com/office/word/2010/wordml" xmlns:w15="http://schemas.microsoft.com/office/word/2012/wordml" xmlns:w16cex="http://schemas.microsoft.com/office/word/2018/wordml/cex" xmlns:w16cid="http://schemas.microsoft.com/office/word/2016/wordml/cid" xmlns:w16="http://schemas.microsoft.com/office/word/2018/wordml" xmlns:w16du="http://schemas.microsoft.com/office/word/2023/wordml/word16du" xmlns:w16sdtdh="http://schemas.microsoft.com/office/word/2020/wordml/sdtdatahash" xmlns:w16se="http://schemas.microsoft.com/office/word/2015/wordml/symex" xmlns:wpg="http://schemas.microsoft.com/office/word/2010/wordprocessingGroup" xmlns:wpi="http://schemas.microsoft.com/office/word/2010/wordprocessingInk" xmlns:wne="http://schemas.microsoft.com/office/word/2006/wordml" xmlns:wps="http://schemas.microsoft.com/office/word/2010/wordprocessingShape" mc:Ignorable="w14 w15 w16se w16cid w16 w16cex w16sdtdh w16du wp14">
+<w:document xmlns:wpc="http://schemas.microsoft.com/office/word/2010/wordprocessingCanvas" xmlns:cx="http://schemas.microsoft.com/office/drawing/2014/chartex" xmlns:cx1="http://schemas.microsoft.com/office/drawing/2015/9/8/chartex" xmlns:cx2="http://schemas.microsoft.com/office/drawing/2015/10/21/chartex" xmlns:cx3="http://schemas.microsoft.com/office/drawing/2016/5/9/chartex" xmlns:cx4="http://schemas.microsoft.com/office/drawing/2016/5/10/chartex" xmlns:cx5="http://schemas.microsoft.com/office/drawing/2016/5/11/chartex" xmlns:cx6="http://schemas.microsoft.com/office/drawing/2016/5/12/chartex" xmlns:cx7="http://schemas.microsoft.com/office/drawing/2016/5/13/chartex" xmlns:cx8="http://schemas.microsoft.com/office/drawing/2016/5/14/chartex" xmlns:mc="http://schemas.openxmlformats.org/markup-compatibility/2006" xmlns:aink="http://schemas.microsoft.com/office/drawing/2016/ink" xmlns:am3d="http://schemas.microsoft.com/office/drawing/2017/model3d" xmlns:o="urn:schemas-microsoft-com:office:office" xmlns:oel="http://schemas.microsoft.com/office/2019/extlst" xmlns:r="http://schemas.openxmlformats.org/officeDocument/2006/relationships" xmlns:m="http://schemas.openxmlformats.org/officeDocument/2006/math" xmlns:v="urn:schemas-microsoft-com:vml" xmlns:wp14="http://schemas.microsoft.com/office/word/2010/wordprocessingDrawing" xmlns:wp="http://schemas.openxmlformats.org/drawingml/2006/wordprocessingDrawing" xmlns:w10="urn:schemas-microsoft-com:office:word" xmlns:w="http://schemas.openxmlformats.org/wordprocessingml/2006/main" xmlns:w14="http://schemas.microsoft.com/office/word/2010/wordml" xmlns:w15="http://schemas.microsoft.com/office/word/2012/wordml" xmlns:w16cex="http://schemas.microsoft.com/office/word/2018/wordml/cex" xmlns:w16cid="http://schemas.microsoft.com/office/word/2016/wordml/cid" xmlns:w16="http://schemas.microsoft.com/office/word/2018/wordml" xmlns:w16du="http://schemas.microsoft.com/office/word/2023/wordml/word16du" xmlns:w16sdtdh="http://schemas.microsoft.com/office/word/2020/wordml/sdtdatahash" xmlns:w16sdtfl="http://schemas.microsoft.com/office/word/2024/wordml/sdtformatlock" xmlns:w16se="http://schemas.microsoft.com/office/word/2015/wordml/symex" xmlns:wpg="http://schemas.microsoft.com/office/word/2010/wordprocessingGroup" xmlns:wpi="http://schemas.microsoft.com/office/word/2010/wordprocessingInk" xmlns:wne="http://schemas.microsoft.com/office/word/2006/wordml" xmlns:wps="http://schemas.microsoft.com/office/word/2010/wordprocessingShape" mc:Ignorable="w14 w15 w16se w16cid w16 w16cex w16sdtdh w16sdtfl w16du wp14">
   <w:body>
     <w:p>
       <w:pPr>
@@ -157,8 +157,8 @@
           <w:lang w:val="en-GB"/>
         </w:rPr>
         <w:br/>
-        <w:t xml:space="preserve">Versione </w:t>
-      </w:r>
+      </w:r>
+      <w:proofErr w:type="spellStart"/>
       <w:r>
         <w:rPr>
           <w:rFonts w:ascii="Arial" w:hAnsi="Arial"/>
@@ -166,8 +166,9 @@
           <w:sz w:val="36"/>
           <w:lang w:val="en-GB"/>
         </w:rPr>
-        <w:t>1.</w:t>
-      </w:r>
+        <w:t>Versione</w:t>
+      </w:r>
+      <w:proofErr w:type="spellEnd"/>
       <w:r>
         <w:rPr>
           <w:rFonts w:ascii="Arial" w:hAnsi="Arial"/>
@@ -175,7 +176,25 @@
           <w:sz w:val="36"/>
           <w:lang w:val="en-GB"/>
         </w:rPr>
-        <w:t>3</w:t>
+        <w:t xml:space="preserve"> </w:t>
+      </w:r>
+      <w:r>
+        <w:rPr>
+          <w:rFonts w:ascii="Arial" w:hAnsi="Arial"/>
+          <w:b/>
+          <w:sz w:val="36"/>
+          <w:lang w:val="en-GB"/>
+        </w:rPr>
+        <w:t>1.</w:t>
+      </w:r>
+      <w:r>
+        <w:rPr>
+          <w:rFonts w:ascii="Arial" w:hAnsi="Arial"/>
+          <w:b/>
+          <w:sz w:val="36"/>
+          <w:lang w:val="en-GB"/>
+        </w:rPr>
+        <w:t>4</w:t>
       </w:r>
       <w:r>
         <w:rPr>
@@ -411,7 +430,13 @@
         <w:rPr>
           <w:sz w:val="32"/>
         </w:rPr>
-        <w:t>01/01/2025</w:t>
+        <w:t>15</w:t>
+      </w:r>
+      <w:r>
+        <w:rPr>
+          <w:sz w:val="32"/>
+        </w:rPr>
+        <w:t>/01/2025</w:t>
       </w:r>
     </w:p>
     <w:p>
@@ -1107,8 +1132,16 @@
               <w:rPr>
                 <w:sz w:val="20"/>
               </w:rPr>
-              <w:t>Team members</w:t>
+              <w:t xml:space="preserve">Team </w:t>
             </w:r>
+            <w:proofErr w:type="spellStart"/>
+            <w:r>
+              <w:rPr>
+                <w:sz w:val="20"/>
+              </w:rPr>
+              <w:t>members</w:t>
+            </w:r>
+            <w:proofErr w:type="spellEnd"/>
           </w:p>
         </w:tc>
       </w:tr>
@@ -1154,13 +1187,23 @@
           <w:sz w:val="32"/>
         </w:rPr>
       </w:pPr>
+      <w:proofErr w:type="spellStart"/>
       <w:r>
         <w:rPr>
           <w:rFonts w:ascii="Arial" w:hAnsi="Arial"/>
           <w:b/>
           <w:sz w:val="32"/>
         </w:rPr>
-        <w:t>Revision History</w:t>
+        <w:t>Revision</w:t>
+      </w:r>
+      <w:proofErr w:type="spellEnd"/>
+      <w:r>
+        <w:rPr>
+          <w:rFonts w:ascii="Arial" w:hAnsi="Arial"/>
+          <w:b/>
+          <w:sz w:val="32"/>
+        </w:rPr>
+        <w:t xml:space="preserve"> History</w:t>
       </w:r>
     </w:p>
     <w:tbl>
@@ -1397,7 +1440,261 @@
               <w:rPr>
                 <w:sz w:val="20"/>
               </w:rPr>
-              <w:t>Team Members</w:t>
+              <w:t xml:space="preserve">Team </w:t>
+            </w:r>
+            <w:proofErr w:type="spellStart"/>
+            <w:r>
+              <w:rPr>
+                <w:sz w:val="20"/>
+              </w:rPr>
+              <w:t>Members</w:t>
+            </w:r>
+            <w:proofErr w:type="spellEnd"/>
+          </w:p>
+        </w:tc>
+      </w:tr>
+      <w:tr>
+        <w:trPr>
+          <w:trHeight w:val="230"/>
+        </w:trPr>
+        <w:tc>
+          <w:tcPr>
+            <w:tcW w:w="1927" w:type="dxa"/>
+            <w:tcBorders>
+              <w:top w:val="single" w:sz="4" w:space="0" w:color="auto"/>
+              <w:left w:val="single" w:sz="2" w:space="0" w:color="000000"/>
+              <w:bottom w:val="single" w:sz="4" w:space="0" w:color="auto"/>
+              <w:right w:val="single" w:sz="2" w:space="0" w:color="000000"/>
+            </w:tcBorders>
+          </w:tcPr>
+          <w:p>
+            <w:pPr>
+              <w:suppressLineNumbers/>
+              <w:rPr>
+                <w:sz w:val="20"/>
+              </w:rPr>
+            </w:pPr>
+            <w:r>
+              <w:rPr>
+                <w:sz w:val="20"/>
+              </w:rPr>
+              <w:t>28/</w:t>
+            </w:r>
+            <w:r>
+              <w:rPr>
+                <w:sz w:val="20"/>
+              </w:rPr>
+              <w:t>11/2024</w:t>
+            </w:r>
+          </w:p>
+        </w:tc>
+        <w:tc>
+          <w:tcPr>
+            <w:tcW w:w="964" w:type="dxa"/>
+            <w:tcBorders>
+              <w:top w:val="single" w:sz="4" w:space="0" w:color="auto"/>
+              <w:left w:val="single" w:sz="2" w:space="0" w:color="000000"/>
+              <w:bottom w:val="single" w:sz="4" w:space="0" w:color="auto"/>
+              <w:right w:val="single" w:sz="2" w:space="0" w:color="000000"/>
+            </w:tcBorders>
+          </w:tcPr>
+          <w:p>
+            <w:pPr>
+              <w:suppressLineNumbers/>
+              <w:rPr>
+                <w:sz w:val="20"/>
+              </w:rPr>
+            </w:pPr>
+            <w:r>
+              <w:rPr>
+                <w:sz w:val="20"/>
+              </w:rPr>
+              <w:t>1.1</w:t>
+            </w:r>
+          </w:p>
+        </w:tc>
+        <w:tc>
+          <w:tcPr>
+            <w:tcW w:w="4336" w:type="dxa"/>
+            <w:tcBorders>
+              <w:top w:val="single" w:sz="4" w:space="0" w:color="auto"/>
+              <w:left w:val="single" w:sz="2" w:space="0" w:color="000000"/>
+              <w:bottom w:val="single" w:sz="4" w:space="0" w:color="auto"/>
+              <w:right w:val="single" w:sz="2" w:space="0" w:color="000000"/>
+            </w:tcBorders>
+          </w:tcPr>
+          <w:p>
+            <w:pPr>
+              <w:suppressLineNumbers/>
+              <w:rPr>
+                <w:sz w:val="20"/>
+              </w:rPr>
+            </w:pPr>
+            <w:r>
+              <w:rPr>
+                <w:sz w:val="20"/>
+              </w:rPr>
+              <w:t xml:space="preserve">Modifica del deployment </w:t>
+            </w:r>
+            <w:proofErr w:type="spellStart"/>
+            <w:r>
+              <w:rPr>
+                <w:sz w:val="20"/>
+              </w:rPr>
+              <w:t>diagram</w:t>
+            </w:r>
+            <w:proofErr w:type="spellEnd"/>
+          </w:p>
+        </w:tc>
+        <w:tc>
+          <w:tcPr>
+            <w:tcW w:w="2410" w:type="dxa"/>
+            <w:tcBorders>
+              <w:top w:val="single" w:sz="4" w:space="0" w:color="auto"/>
+              <w:left w:val="single" w:sz="2" w:space="0" w:color="000000"/>
+              <w:bottom w:val="single" w:sz="4" w:space="0" w:color="auto"/>
+              <w:right w:val="single" w:sz="2" w:space="0" w:color="000000"/>
+            </w:tcBorders>
+          </w:tcPr>
+          <w:p>
+            <w:pPr>
+              <w:suppressLineNumbers/>
+              <w:rPr>
+                <w:sz w:val="20"/>
+              </w:rPr>
+            </w:pPr>
+            <w:r>
+              <w:rPr>
+                <w:sz w:val="20"/>
+              </w:rPr>
+              <w:t xml:space="preserve">Team </w:t>
+            </w:r>
+            <w:proofErr w:type="spellStart"/>
+            <w:r>
+              <w:rPr>
+                <w:sz w:val="20"/>
+              </w:rPr>
+              <w:t>Members</w:t>
+            </w:r>
+            <w:proofErr w:type="spellEnd"/>
+          </w:p>
+        </w:tc>
+      </w:tr>
+      <w:tr>
+        <w:trPr>
+          <w:trHeight w:val="230"/>
+        </w:trPr>
+        <w:tc>
+          <w:tcPr>
+            <w:tcW w:w="1927" w:type="dxa"/>
+            <w:tcBorders>
+              <w:top w:val="single" w:sz="4" w:space="0" w:color="auto"/>
+              <w:left w:val="single" w:sz="2" w:space="0" w:color="000000"/>
+              <w:bottom w:val="single" w:sz="4" w:space="0" w:color="auto"/>
+              <w:right w:val="single" w:sz="2" w:space="0" w:color="000000"/>
+            </w:tcBorders>
+          </w:tcPr>
+          <w:p>
+            <w:pPr>
+              <w:suppressLineNumbers/>
+              <w:rPr>
+                <w:sz w:val="20"/>
+              </w:rPr>
+            </w:pPr>
+            <w:r>
+              <w:rPr>
+                <w:sz w:val="20"/>
+              </w:rPr>
+              <w:t>16/12/2024</w:t>
+            </w:r>
+          </w:p>
+        </w:tc>
+        <w:tc>
+          <w:tcPr>
+            <w:tcW w:w="964" w:type="dxa"/>
+            <w:tcBorders>
+              <w:top w:val="single" w:sz="4" w:space="0" w:color="auto"/>
+              <w:left w:val="single" w:sz="2" w:space="0" w:color="000000"/>
+              <w:bottom w:val="single" w:sz="4" w:space="0" w:color="auto"/>
+              <w:right w:val="single" w:sz="2" w:space="0" w:color="000000"/>
+            </w:tcBorders>
+          </w:tcPr>
+          <w:p>
+            <w:pPr>
+              <w:suppressLineNumbers/>
+              <w:rPr>
+                <w:sz w:val="20"/>
+              </w:rPr>
+            </w:pPr>
+            <w:r>
+              <w:rPr>
+                <w:sz w:val="20"/>
+              </w:rPr>
+              <w:t>1.2</w:t>
+            </w:r>
+          </w:p>
+        </w:tc>
+        <w:tc>
+          <w:tcPr>
+            <w:tcW w:w="4336" w:type="dxa"/>
+            <w:tcBorders>
+              <w:top w:val="single" w:sz="4" w:space="0" w:color="auto"/>
+              <w:left w:val="single" w:sz="2" w:space="0" w:color="000000"/>
+              <w:bottom w:val="single" w:sz="4" w:space="0" w:color="auto"/>
+              <w:right w:val="single" w:sz="2" w:space="0" w:color="000000"/>
+            </w:tcBorders>
+          </w:tcPr>
+          <w:p>
+            <w:pPr>
+              <w:suppressLineNumbers/>
+              <w:rPr>
+                <w:sz w:val="20"/>
+              </w:rPr>
+            </w:pPr>
+            <w:r>
+              <w:rPr>
+                <w:sz w:val="20"/>
+              </w:rPr>
+              <w:t xml:space="preserve">Modifica </w:t>
+            </w:r>
+            <w:r>
+              <w:rPr>
+                <w:sz w:val="20"/>
+              </w:rPr>
+              <w:t xml:space="preserve">del component </w:t>
+            </w:r>
+            <w:proofErr w:type="spellStart"/>
+            <w:r>
+              <w:rPr>
+                <w:sz w:val="20"/>
+              </w:rPr>
+              <w:t>diagram</w:t>
+            </w:r>
+            <w:proofErr w:type="spellEnd"/>
+          </w:p>
+        </w:tc>
+        <w:tc>
+          <w:tcPr>
+            <w:tcW w:w="2410" w:type="dxa"/>
+            <w:tcBorders>
+              <w:top w:val="single" w:sz="4" w:space="0" w:color="auto"/>
+              <w:left w:val="single" w:sz="2" w:space="0" w:color="000000"/>
+              <w:bottom w:val="single" w:sz="4" w:space="0" w:color="auto"/>
+              <w:right w:val="single" w:sz="2" w:space="0" w:color="000000"/>
+            </w:tcBorders>
+          </w:tcPr>
+          <w:p>
+            <w:pPr>
+              <w:suppressLineNumbers/>
+              <w:rPr>
+                <w:sz w:val="20"/>
+              </w:rPr>
+            </w:pPr>
+            <w:r>
+              <w:rPr>
+                <w:sz w:val="20"/>
+              </w:rPr>
+              <w:t>Salvatore Di Martino</w:t>
             </w:r>
           </w:p>
         </w:tc>
@@ -1427,13 +1724,7 @@
               <w:rPr>
                 <w:sz w:val="20"/>
               </w:rPr>
-              <w:t>28/</w:t>
-            </w:r>
-            <w:r>
-              <w:rPr>
-                <w:sz w:val="20"/>
-              </w:rPr>
-              <w:t>11/2024</w:t>
+              <w:t>26/12/2024</w:t>
             </w:r>
           </w:p>
         </w:tc>
@@ -1458,7 +1749,7 @@
               <w:rPr>
                 <w:sz w:val="20"/>
               </w:rPr>
-              <w:t>1.1</w:t>
+              <w:t>1.3</w:t>
             </w:r>
           </w:p>
         </w:tc>
@@ -1483,118 +1774,7 @@
               <w:rPr>
                 <w:sz w:val="20"/>
               </w:rPr>
-              <w:t>Modifica del deployment diagram</w:t>
-            </w:r>
-          </w:p>
-        </w:tc>
-        <w:tc>
-          <w:tcPr>
-            <w:tcW w:w="2410" w:type="dxa"/>
-            <w:tcBorders>
-              <w:top w:val="single" w:sz="4" w:space="0" w:color="auto"/>
-              <w:left w:val="single" w:sz="2" w:space="0" w:color="000000"/>
-              <w:bottom w:val="single" w:sz="4" w:space="0" w:color="auto"/>
-              <w:right w:val="single" w:sz="2" w:space="0" w:color="000000"/>
-            </w:tcBorders>
-          </w:tcPr>
-          <w:p>
-            <w:pPr>
-              <w:suppressLineNumbers/>
-              <w:rPr>
-                <w:sz w:val="20"/>
-              </w:rPr>
-            </w:pPr>
-            <w:r>
-              <w:rPr>
-                <w:sz w:val="20"/>
-              </w:rPr>
-              <w:t>Team Members</w:t>
-            </w:r>
-          </w:p>
-        </w:tc>
-      </w:tr>
-      <w:tr>
-        <w:trPr>
-          <w:trHeight w:val="230"/>
-        </w:trPr>
-        <w:tc>
-          <w:tcPr>
-            <w:tcW w:w="1927" w:type="dxa"/>
-            <w:tcBorders>
-              <w:top w:val="single" w:sz="4" w:space="0" w:color="auto"/>
-              <w:left w:val="single" w:sz="2" w:space="0" w:color="000000"/>
-              <w:bottom w:val="single" w:sz="4" w:space="0" w:color="auto"/>
-              <w:right w:val="single" w:sz="2" w:space="0" w:color="000000"/>
-            </w:tcBorders>
-          </w:tcPr>
-          <w:p>
-            <w:pPr>
-              <w:suppressLineNumbers/>
-              <w:rPr>
-                <w:sz w:val="20"/>
-              </w:rPr>
-            </w:pPr>
-            <w:r>
-              <w:rPr>
-                <w:sz w:val="20"/>
-              </w:rPr>
-              <w:t>16/12/2024</w:t>
-            </w:r>
-          </w:p>
-        </w:tc>
-        <w:tc>
-          <w:tcPr>
-            <w:tcW w:w="964" w:type="dxa"/>
-            <w:tcBorders>
-              <w:top w:val="single" w:sz="4" w:space="0" w:color="auto"/>
-              <w:left w:val="single" w:sz="2" w:space="0" w:color="000000"/>
-              <w:bottom w:val="single" w:sz="4" w:space="0" w:color="auto"/>
-              <w:right w:val="single" w:sz="2" w:space="0" w:color="000000"/>
-            </w:tcBorders>
-          </w:tcPr>
-          <w:p>
-            <w:pPr>
-              <w:suppressLineNumbers/>
-              <w:rPr>
-                <w:sz w:val="20"/>
-              </w:rPr>
-            </w:pPr>
-            <w:r>
-              <w:rPr>
-                <w:sz w:val="20"/>
-              </w:rPr>
-              <w:t>1.2</w:t>
-            </w:r>
-          </w:p>
-        </w:tc>
-        <w:tc>
-          <w:tcPr>
-            <w:tcW w:w="4336" w:type="dxa"/>
-            <w:tcBorders>
-              <w:top w:val="single" w:sz="4" w:space="0" w:color="auto"/>
-              <w:left w:val="single" w:sz="2" w:space="0" w:color="000000"/>
-              <w:bottom w:val="single" w:sz="4" w:space="0" w:color="auto"/>
-              <w:right w:val="single" w:sz="2" w:space="0" w:color="000000"/>
-            </w:tcBorders>
-          </w:tcPr>
-          <w:p>
-            <w:pPr>
-              <w:suppressLineNumbers/>
-              <w:rPr>
-                <w:sz w:val="20"/>
-              </w:rPr>
-            </w:pPr>
-            <w:r>
-              <w:rPr>
-                <w:sz w:val="20"/>
-              </w:rPr>
-              <w:t xml:space="preserve">Modifica </w:t>
-            </w:r>
-            <w:r>
-              <w:rPr>
-                <w:sz w:val="20"/>
-              </w:rPr>
-              <w:t>del component diagram</w:t>
+              <w:t>Revisione del documento – Modifica servizi</w:t>
             </w:r>
           </w:p>
         </w:tc>
@@ -1649,7 +1829,7 @@
               <w:rPr>
                 <w:sz w:val="20"/>
               </w:rPr>
-              <w:t>26/12/2024</w:t>
+              <w:t>15/012025</w:t>
             </w:r>
           </w:p>
         </w:tc>
@@ -1674,13 +1854,7 @@
               <w:rPr>
                 <w:sz w:val="20"/>
               </w:rPr>
-              <w:t>1.</w:t>
-            </w:r>
-            <w:r>
-              <w:rPr>
-                <w:sz w:val="20"/>
-              </w:rPr>
-              <w:t>3</w:t>
+              <w:t>1.4</w:t>
             </w:r>
           </w:p>
         </w:tc>
@@ -1705,7 +1879,7 @@
               <w:rPr>
                 <w:sz w:val="20"/>
               </w:rPr>
-              <w:t>Revisione del documento – Modifica servizi</w:t>
+              <w:t>Revisione per la consegna finale</w:t>
             </w:r>
           </w:p>
         </w:tc>
@@ -1730,8 +1904,16 @@
               <w:rPr>
                 <w:sz w:val="20"/>
               </w:rPr>
-              <w:t>Salvatore Di Martino</w:t>
+              <w:t xml:space="preserve">Team </w:t>
             </w:r>
+            <w:proofErr w:type="spellStart"/>
+            <w:r>
+              <w:rPr>
+                <w:sz w:val="20"/>
+              </w:rPr>
+              <w:t>Members</w:t>
+            </w:r>
+            <w:proofErr w:type="spellEnd"/>
           </w:p>
         </w:tc>
       </w:tr>
@@ -3004,7 +3186,23 @@
         <w:ind w:left="709"/>
       </w:pPr>
       <w:r>
-        <w:t>L’obiettivo del sistema è quindi quello di fornire un’interfaccia utente semplice ed intuitiva attraverso l’implementazione di un design responsive, in modo che la web application possa essere utilizzata su qualsiasi dispositivo, e fornendo in ogni pagina una barra di navigazione garantendo una facile navigabilità tra la varie aree del sistema. Tutto ciò deve essere realizzato rispettando i vincoli citati inizialmente.</w:t>
+        <w:t xml:space="preserve">L’obiettivo del sistema è quindi quello di fornire un’interfaccia utente semplice ed intuitiva attraverso l’implementazione di un design responsive, in modo che la web </w:t>
+      </w:r>
+      <w:proofErr w:type="spellStart"/>
+      <w:r>
+        <w:t>application</w:t>
+      </w:r>
+      <w:proofErr w:type="spellEnd"/>
+      <w:r>
+        <w:t xml:space="preserve"> possa essere utilizzata su qualsiasi dispositivo, e fornendo in ogni pagina una barra di navigazione garantendo una facile navigabilità tra </w:t>
+      </w:r>
+      <w:proofErr w:type="gramStart"/>
+      <w:r>
+        <w:t>la varie</w:t>
+      </w:r>
+      <w:proofErr w:type="gramEnd"/>
+      <w:r>
+        <w:t xml:space="preserve"> aree del sistema. Tutto ciò deve essere realizzato rispettando i vincoli citati inizialmente.</w:t>
       </w:r>
     </w:p>
     <w:p>
@@ -3029,8 +3227,13 @@
       <w:pPr>
         <w:ind w:left="709"/>
       </w:pPr>
-      <w:r>
-        <w:t>Inoltre il sistema deve rispettare dei requisiti di sicurezza, adottando protocolli che garantiscono una connessione sicura e crittografando i dati sensibili degli utenti, come la password dell’account. Infine, la password deve rispettare un vincolo sul numero di caratteri e sul contenuto.</w:t>
+      <w:proofErr w:type="gramStart"/>
+      <w:r>
+        <w:t>Inoltre</w:t>
+      </w:r>
+      <w:proofErr w:type="gramEnd"/>
+      <w:r>
+        <w:t xml:space="preserve"> il sistema deve rispettare dei requisiti di sicurezza, adottando protocolli che garantiscono una connessione sicura e crittografando i dati sensibili degli utenti, come la password dell’account. Infine, la password deve rispettare un vincolo sul numero di caratteri e sul contenuto.</w:t>
       </w:r>
     </w:p>
     <w:p>
@@ -3073,9 +3276,11 @@
       <w:pPr>
         <w:ind w:firstLine="360"/>
       </w:pPr>
+      <w:proofErr w:type="spellStart"/>
       <w:r>
         <w:t>RequirementsAnalysisDocument_HotelCampus</w:t>
       </w:r>
+      <w:proofErr w:type="spellEnd"/>
     </w:p>
     <w:p>
       <w:pPr>
@@ -3124,6 +3329,7 @@
       <w:r>
         <w:t>Partendo dal modello di analisi prodotto (</w:t>
       </w:r>
+      <w:proofErr w:type="spellStart"/>
       <w:r>
         <w:rPr>
           <w:i/>
@@ -3145,6 +3351,7 @@
         </w:rPr>
         <w:t>HotelCampus</w:t>
       </w:r>
+      <w:proofErr w:type="spellEnd"/>
       <w:r>
         <w:t>)</w:t>
       </w:r>
@@ -3155,7 +3362,31 @@
         <w:t xml:space="preserve">il sistema verrà decomposto seguendo lo stile architetturale </w:t>
       </w:r>
       <w:r>
-        <w:t>a tre livelli: interface, application logic e storage.</w:t>
+        <w:t xml:space="preserve">a tre livelli: </w:t>
+      </w:r>
+      <w:proofErr w:type="spellStart"/>
+      <w:r>
+        <w:t>interface</w:t>
+      </w:r>
+      <w:proofErr w:type="spellEnd"/>
+      <w:r>
+        <w:t xml:space="preserve">, </w:t>
+      </w:r>
+      <w:proofErr w:type="spellStart"/>
+      <w:r>
+        <w:t>application</w:t>
+      </w:r>
+      <w:proofErr w:type="spellEnd"/>
+      <w:r>
+        <w:t xml:space="preserve"> </w:t>
+      </w:r>
+      <w:proofErr w:type="spellStart"/>
+      <w:r>
+        <w:t>logic</w:t>
+      </w:r>
+      <w:proofErr w:type="spellEnd"/>
+      <w:r>
+        <w:t xml:space="preserve"> e storage.</w:t>
       </w:r>
       <w:r>
         <w:t xml:space="preserve"> </w:t>
@@ -3179,8 +3410,17 @@
           <w:b/>
           <w:bCs/>
         </w:rPr>
-        <w:t>Component Diagram</w:t>
-      </w:r>
+        <w:t xml:space="preserve">Component </w:t>
+      </w:r>
+      <w:proofErr w:type="spellStart"/>
+      <w:r>
+        <w:rPr>
+          <w:b/>
+          <w:bCs/>
+        </w:rPr>
+        <w:t>Diagram</w:t>
+      </w:r>
+      <w:proofErr w:type="spellEnd"/>
     </w:p>
     <w:p>
       <w:pPr>
@@ -3269,7 +3509,15 @@
         <w:t xml:space="preserve"> Inoltre,</w:t>
       </w:r>
       <w:r>
-        <w:t xml:space="preserve"> coordina la logica applicativa, delegandola ai sottosistemi del layer </w:t>
+        <w:t xml:space="preserve"> coordina la logica applicativa, delegandola ai sottosistemi del </w:t>
+      </w:r>
+      <w:proofErr w:type="spellStart"/>
+      <w:r>
+        <w:t>layer</w:t>
+      </w:r>
+      <w:proofErr w:type="spellEnd"/>
+      <w:r>
+        <w:t xml:space="preserve"> </w:t>
       </w:r>
     </w:p>
     <w:p>
@@ -3307,53 +3555,62 @@
           <w:b/>
           <w:bCs/>
         </w:rPr>
-        <w:t>Application Logic</w:t>
-      </w:r>
-    </w:p>
-    <w:p>
-      <w:pPr>
-        <w:ind w:left="360"/>
-      </w:pPr>
-      <w:r>
-        <w:t xml:space="preserve">Gestione Utenti </w:t>
-      </w:r>
-      <w:r>
-        <w:t>fornisce il servizio relativo all</w:t>
-      </w:r>
-      <w:r>
-        <w:t xml:space="preserve">a autenticazione, creazione ed eliminazione degli account. Gestione Camere e Gestione Servizi permettono </w:t>
-      </w:r>
-      <w:r>
-        <w:t>di inserire e rimuovere le camere e i servizi.</w:t>
-      </w:r>
-      <w:r>
-        <w:t xml:space="preserve"> Gestione Camere si occupa anche di verificare la disponibilità delle camere</w:t>
-      </w:r>
-      <w:r>
-        <w:t xml:space="preserve">. Gestione Prenotazione ha il compito di </w:t>
-      </w:r>
-      <w:r>
-        <w:t>aggiungere ed eliminare le prenotazioni effettuate dai clienti.</w:t>
-      </w:r>
-    </w:p>
-    <w:p>
-      <w:pPr>
-        <w:ind w:left="360"/>
-      </w:pPr>
-    </w:p>
-    <w:p>
-      <w:pPr>
-        <w:ind w:left="360"/>
+        <w:t xml:space="preserve">Application </w:t>
+      </w:r>
+      <w:proofErr w:type="spellStart"/>
+      <w:r>
         <w:rPr>
           <w:b/>
           <w:bCs/>
         </w:rPr>
-      </w:pPr>
-      <w:r>
+        <w:t>Logic</w:t>
+      </w:r>
+      <w:proofErr w:type="spellEnd"/>
+    </w:p>
+    <w:p>
+      <w:pPr>
+        <w:ind w:left="360"/>
+      </w:pPr>
+      <w:r>
+        <w:t xml:space="preserve">Gestione Utenti </w:t>
+      </w:r>
+      <w:r>
+        <w:t>fornisce il servizio relativo all</w:t>
+      </w:r>
+      <w:r>
+        <w:t xml:space="preserve">a autenticazione, creazione ed eliminazione degli account. Gestione Camere e Gestione Servizi permettono </w:t>
+      </w:r>
+      <w:r>
+        <w:t>di inserire e rimuovere le camere e i servizi.</w:t>
+      </w:r>
+      <w:r>
+        <w:t xml:space="preserve"> Gestione Camere si occupa anche di verificare la disponibilità delle camere</w:t>
+      </w:r>
+      <w:r>
+        <w:t xml:space="preserve">. Gestione Prenotazione ha il compito di </w:t>
+      </w:r>
+      <w:r>
+        <w:t>aggiungere ed eliminare le prenotazioni effettuate dai clienti.</w:t>
+      </w:r>
+    </w:p>
+    <w:p>
+      <w:pPr>
+        <w:ind w:left="360"/>
+      </w:pPr>
+    </w:p>
+    <w:p>
+      <w:pPr>
+        <w:ind w:left="360"/>
         <w:rPr>
           <w:b/>
           <w:bCs/>
         </w:rPr>
+      </w:pPr>
+      <w:r>
+        <w:rPr>
+          <w:b/>
+          <w:bCs/>
+        </w:rPr>
         <w:t>Storage</w:t>
       </w:r>
     </w:p>
@@ -3380,8 +3637,13 @@
       <w:pPr>
         <w:ind w:left="360"/>
       </w:pPr>
-      <w:r>
-        <w:t>In particolare l’architettura individuata è un’architettura chiusa</w:t>
+      <w:proofErr w:type="gramStart"/>
+      <w:r>
+        <w:t>In particolare</w:t>
+      </w:r>
+      <w:proofErr w:type="gramEnd"/>
+      <w:r>
+        <w:t xml:space="preserve"> l’architettura individuata è un’architettura chiusa</w:t>
       </w:r>
       <w:r>
         <w:t>, dove ogni strato può invocare operazioni solo dallo strato immediatamente inferiore. L'obiettivo di progettazione è alta manutenibilità e flessibilità.</w:t>
@@ -3435,9 +3697,11 @@
           <w:numId w:val="46"/>
         </w:numPr>
       </w:pPr>
+      <w:proofErr w:type="spellStart"/>
       <w:r>
         <w:t>WebClient</w:t>
       </w:r>
+      <w:proofErr w:type="spellEnd"/>
       <w:r>
         <w:t>, che fornisce l’interfaccia utente.</w:t>
       </w:r>
@@ -3464,9 +3728,11 @@
           <w:numId w:val="46"/>
         </w:numPr>
       </w:pPr>
+      <w:proofErr w:type="spellStart"/>
       <w:r>
         <w:t>WebServer</w:t>
       </w:r>
+      <w:proofErr w:type="spellEnd"/>
       <w:r>
         <w:t>, che esegue la logica applicativa, i controlli necessari e i servizi offerti.</w:t>
       </w:r>
@@ -3534,11 +3800,16 @@
       <w:r>
         <w:t xml:space="preserve">eseguiti sul </w:t>
       </w:r>
+      <w:proofErr w:type="spellStart"/>
       <w:r>
         <w:t>Web</w:t>
       </w:r>
       <w:r>
-        <w:t xml:space="preserve">Server verranno utilizzate </w:t>
+        <w:t>Server</w:t>
+      </w:r>
+      <w:proofErr w:type="spellEnd"/>
+      <w:r>
+        <w:t xml:space="preserve"> verranno utilizzate </w:t>
       </w:r>
       <w:r>
         <w:t xml:space="preserve">le classi Controller, che </w:t>
@@ -3549,11 +3820,32 @@
       <w:r>
         <w:t xml:space="preserve"> e </w:t>
       </w:r>
-      <w:r>
-        <w:t xml:space="preserve">Thymeleaf, un template engine per Java </w:t>
-      </w:r>
-      <w:r>
-        <w:t>che renderizza pagine dinamiche lato server.</w:t>
+      <w:proofErr w:type="spellStart"/>
+      <w:r>
+        <w:t>Thymeleaf</w:t>
+      </w:r>
+      <w:proofErr w:type="spellEnd"/>
+      <w:r>
+        <w:t xml:space="preserve">, un template </w:t>
+      </w:r>
+      <w:proofErr w:type="spellStart"/>
+      <w:r>
+        <w:t>engine</w:t>
+      </w:r>
+      <w:proofErr w:type="spellEnd"/>
+      <w:r>
+        <w:t xml:space="preserve"> per Java </w:t>
+      </w:r>
+      <w:r>
+        <w:t xml:space="preserve">che </w:t>
+      </w:r>
+      <w:proofErr w:type="spellStart"/>
+      <w:r>
+        <w:t>renderizza</w:t>
+      </w:r>
+      <w:proofErr w:type="spellEnd"/>
+      <w:r>
+        <w:t xml:space="preserve"> pagine dinamiche lato server.</w:t>
       </w:r>
     </w:p>
     <w:p>
@@ -3574,8 +3866,17 @@
           <w:b/>
           <w:bCs/>
         </w:rPr>
-        <w:t>Deployment Diagram</w:t>
-      </w:r>
+        <w:t xml:space="preserve">Deployment </w:t>
+      </w:r>
+      <w:proofErr w:type="spellStart"/>
+      <w:r>
+        <w:rPr>
+          <w:b/>
+          <w:bCs/>
+        </w:rPr>
+        <w:t>Diagram</w:t>
+      </w:r>
+      <w:proofErr w:type="spellEnd"/>
     </w:p>
     <w:p>
       <w:pPr>
@@ -3632,10 +3933,26 @@
         <w:ind w:left="360"/>
       </w:pPr>
       <w:r>
-        <w:t>Il component Application Logic racchiude i sottosistem</w:t>
-      </w:r>
-      <w:r>
-        <w:t>i del relativo layer.</w:t>
+        <w:t xml:space="preserve">Il component Application </w:t>
+      </w:r>
+      <w:proofErr w:type="spellStart"/>
+      <w:r>
+        <w:t>Logic</w:t>
+      </w:r>
+      <w:proofErr w:type="spellEnd"/>
+      <w:r>
+        <w:t xml:space="preserve"> racchiude i sottosistem</w:t>
+      </w:r>
+      <w:r>
+        <w:t xml:space="preserve">i del relativo </w:t>
+      </w:r>
+      <w:proofErr w:type="spellStart"/>
+      <w:r>
+        <w:t>layer</w:t>
+      </w:r>
+      <w:proofErr w:type="spellEnd"/>
+      <w:r>
+        <w:t>.</w:t>
       </w:r>
     </w:p>
     <w:p>
@@ -3928,7 +4245,15 @@
         <w:t>’immagine corrisponder</w:t>
       </w:r>
       <w:r>
-        <w:t>à al path del file</w:t>
+        <w:t xml:space="preserve">à al </w:t>
+      </w:r>
+      <w:proofErr w:type="spellStart"/>
+      <w:r>
+        <w:t>path</w:t>
+      </w:r>
+      <w:proofErr w:type="spellEnd"/>
+      <w:r>
+        <w:t xml:space="preserve"> del file</w:t>
       </w:r>
       <w:r>
         <w:t>.</w:t>
@@ -4048,8 +4373,13 @@
         <w:ind w:left="360"/>
       </w:pPr>
       <w:r>
-        <w:t>Hotel Campus è un sistema multi-utente</w:t>
-      </w:r>
+        <w:t xml:space="preserve">Hotel Campus è un sistema </w:t>
+      </w:r>
+      <w:proofErr w:type="gramStart"/>
+      <w:r>
+        <w:t>multi-utente</w:t>
+      </w:r>
+      <w:proofErr w:type="gramEnd"/>
       <w:r>
         <w:t xml:space="preserve">, quindi </w:t>
       </w:r>
@@ -4225,6 +4555,7 @@
                 <w:bCs w:val="0"/>
               </w:rPr>
             </w:pPr>
+            <w:proofErr w:type="spellStart"/>
             <w:r>
               <w:rPr>
                 <w:b w:val="0"/>
@@ -4232,6 +4563,7 @@
               </w:rPr>
               <w:t>CatalogoCamere</w:t>
             </w:r>
+            <w:proofErr w:type="spellEnd"/>
           </w:p>
         </w:tc>
         <w:tc>
@@ -4253,6 +4585,7 @@
                 <w:bCs w:val="0"/>
               </w:rPr>
             </w:pPr>
+            <w:proofErr w:type="spellStart"/>
             <w:r>
               <w:rPr>
                 <w:b w:val="0"/>
@@ -4260,6 +4593,7 @@
               </w:rPr>
               <w:t>ElencoServizi</w:t>
             </w:r>
+            <w:proofErr w:type="spellEnd"/>
           </w:p>
         </w:tc>
         <w:tc>
@@ -4342,6 +4676,7 @@
                 <w:szCs w:val="22"/>
               </w:rPr>
             </w:pPr>
+            <w:proofErr w:type="spellStart"/>
             <w:r>
               <w:rPr>
                 <w:sz w:val="22"/>
@@ -4349,6 +4684,7 @@
               </w:rPr>
               <w:t>creaUtente</w:t>
             </w:r>
+            <w:proofErr w:type="spellEnd"/>
           </w:p>
         </w:tc>
         <w:tc>
@@ -4393,6 +4729,7 @@
                 <w:szCs w:val="22"/>
               </w:rPr>
             </w:pPr>
+            <w:proofErr w:type="spellStart"/>
             <w:r>
               <w:rPr>
                 <w:sz w:val="22"/>
@@ -4400,6 +4737,7 @@
               </w:rPr>
               <w:t>getCamereDisponibili</w:t>
             </w:r>
+            <w:proofErr w:type="spellEnd"/>
           </w:p>
           <w:p>
             <w:pPr>
@@ -4410,6 +4748,7 @@
                 <w:szCs w:val="22"/>
               </w:rPr>
             </w:pPr>
+            <w:proofErr w:type="spellStart"/>
             <w:r>
               <w:rPr>
                 <w:sz w:val="22"/>
@@ -4417,6 +4756,7 @@
               </w:rPr>
               <w:t>getCamere</w:t>
             </w:r>
+            <w:proofErr w:type="spellEnd"/>
           </w:p>
         </w:tc>
         <w:tc>
@@ -4439,6 +4779,7 @@
                 <w:szCs w:val="22"/>
               </w:rPr>
             </w:pPr>
+            <w:proofErr w:type="spellStart"/>
             <w:r>
               <w:rPr>
                 <w:sz w:val="22"/>
@@ -4446,6 +4787,7 @@
               </w:rPr>
               <w:t>getServizi</w:t>
             </w:r>
+            <w:proofErr w:type="spellEnd"/>
           </w:p>
         </w:tc>
         <w:tc>
@@ -4572,6 +4914,7 @@
                 <w:szCs w:val="22"/>
               </w:rPr>
             </w:pPr>
+            <w:proofErr w:type="spellStart"/>
             <w:r>
               <w:rPr>
                 <w:sz w:val="22"/>
@@ -4579,6 +4922,7 @@
               </w:rPr>
               <w:t>getCamereDisponibili</w:t>
             </w:r>
+            <w:proofErr w:type="spellEnd"/>
           </w:p>
           <w:p>
             <w:pPr>
@@ -4589,6 +4933,7 @@
                 <w:szCs w:val="22"/>
               </w:rPr>
             </w:pPr>
+            <w:proofErr w:type="spellStart"/>
             <w:r>
               <w:rPr>
                 <w:sz w:val="22"/>
@@ -4596,6 +4941,7 @@
               </w:rPr>
               <w:t>getCamere</w:t>
             </w:r>
+            <w:proofErr w:type="spellEnd"/>
           </w:p>
         </w:tc>
         <w:tc>
@@ -4618,6 +4964,7 @@
                 <w:szCs w:val="22"/>
               </w:rPr>
             </w:pPr>
+            <w:proofErr w:type="spellStart"/>
             <w:r>
               <w:rPr>
                 <w:sz w:val="22"/>
@@ -4625,6 +4972,7 @@
               </w:rPr>
               <w:t>getServizi</w:t>
             </w:r>
+            <w:proofErr w:type="spellEnd"/>
           </w:p>
         </w:tc>
         <w:tc>
@@ -4722,6 +5070,7 @@
                 <w:szCs w:val="22"/>
               </w:rPr>
             </w:pPr>
+            <w:proofErr w:type="spellStart"/>
             <w:r>
               <w:rPr>
                 <w:sz w:val="22"/>
@@ -4729,6 +5078,7 @@
               </w:rPr>
               <w:t>getPrenotazioni</w:t>
             </w:r>
+            <w:proofErr w:type="spellEnd"/>
           </w:p>
           <w:p>
             <w:pPr>
@@ -4739,6 +5089,7 @@
                 <w:szCs w:val="22"/>
               </w:rPr>
             </w:pPr>
+            <w:proofErr w:type="spellStart"/>
             <w:r>
               <w:rPr>
                 <w:sz w:val="22"/>
@@ -4753,6 +5104,7 @@
               </w:rPr>
               <w:t>Prenotazione</w:t>
             </w:r>
+            <w:proofErr w:type="spellEnd"/>
           </w:p>
         </w:tc>
         <w:tc>
@@ -4775,6 +5127,7 @@
                 <w:szCs w:val="22"/>
               </w:rPr>
             </w:pPr>
+            <w:proofErr w:type="spellStart"/>
             <w:r>
               <w:rPr>
                 <w:sz w:val="22"/>
@@ -4782,6 +5135,7 @@
               </w:rPr>
               <w:t>verificaDisponibilità</w:t>
             </w:r>
+            <w:proofErr w:type="spellEnd"/>
           </w:p>
         </w:tc>
         <w:tc>
@@ -4896,6 +5250,7 @@
                 <w:szCs w:val="22"/>
               </w:rPr>
             </w:pPr>
+            <w:proofErr w:type="spellStart"/>
             <w:r>
               <w:rPr>
                 <w:sz w:val="22"/>
@@ -4903,6 +5258,7 @@
               </w:rPr>
               <w:t>getUtente</w:t>
             </w:r>
+            <w:proofErr w:type="spellEnd"/>
           </w:p>
           <w:p>
             <w:pPr>
@@ -4913,6 +5269,7 @@
                 <w:szCs w:val="22"/>
               </w:rPr>
             </w:pPr>
+            <w:proofErr w:type="spellStart"/>
             <w:r>
               <w:rPr>
                 <w:sz w:val="22"/>
@@ -4920,6 +5277,7 @@
               </w:rPr>
               <w:t>getUtenti</w:t>
             </w:r>
+            <w:proofErr w:type="spellEnd"/>
           </w:p>
         </w:tc>
         <w:tc>
@@ -4964,6 +5322,7 @@
                 <w:szCs w:val="22"/>
               </w:rPr>
             </w:pPr>
+            <w:proofErr w:type="spellStart"/>
             <w:r>
               <w:rPr>
                 <w:sz w:val="22"/>
@@ -4971,6 +5330,7 @@
               </w:rPr>
               <w:t>creaCamera</w:t>
             </w:r>
+            <w:proofErr w:type="spellEnd"/>
           </w:p>
           <w:p>
             <w:pPr>
@@ -4981,6 +5341,7 @@
                 <w:szCs w:val="22"/>
               </w:rPr>
             </w:pPr>
+            <w:proofErr w:type="spellStart"/>
             <w:r>
               <w:rPr>
                 <w:sz w:val="22"/>
@@ -4988,6 +5349,7 @@
               </w:rPr>
               <w:t>rimuoviCamera</w:t>
             </w:r>
+            <w:proofErr w:type="spellEnd"/>
           </w:p>
         </w:tc>
         <w:tc>
@@ -5010,6 +5372,7 @@
                 <w:szCs w:val="22"/>
               </w:rPr>
             </w:pPr>
+            <w:proofErr w:type="spellStart"/>
             <w:r>
               <w:rPr>
                 <w:sz w:val="22"/>
@@ -5017,6 +5380,7 @@
               </w:rPr>
               <w:t>creaServizio</w:t>
             </w:r>
+            <w:proofErr w:type="spellEnd"/>
           </w:p>
           <w:p>
             <w:pPr>
@@ -5027,6 +5391,7 @@
                 <w:szCs w:val="22"/>
               </w:rPr>
             </w:pPr>
+            <w:proofErr w:type="spellStart"/>
             <w:r>
               <w:rPr>
                 <w:sz w:val="22"/>
@@ -5034,6 +5399,7 @@
               </w:rPr>
               <w:t>rimuoviServizio</w:t>
             </w:r>
+            <w:proofErr w:type="spellEnd"/>
           </w:p>
         </w:tc>
         <w:tc>
@@ -5056,6 +5422,7 @@
                 <w:szCs w:val="22"/>
               </w:rPr>
             </w:pPr>
+            <w:proofErr w:type="spellStart"/>
             <w:r>
               <w:rPr>
                 <w:sz w:val="22"/>
@@ -5063,6 +5430,7 @@
               </w:rPr>
               <w:t>setRuolo</w:t>
             </w:r>
+            <w:proofErr w:type="spellEnd"/>
           </w:p>
         </w:tc>
       </w:tr>
@@ -5117,6 +5485,7 @@
                 <w:szCs w:val="22"/>
               </w:rPr>
             </w:pPr>
+            <w:proofErr w:type="spellStart"/>
             <w:r>
               <w:rPr>
                 <w:sz w:val="22"/>
@@ -5124,6 +5493,7 @@
               </w:rPr>
               <w:t>getClienti</w:t>
             </w:r>
+            <w:proofErr w:type="spellEnd"/>
           </w:p>
         </w:tc>
         <w:tc>
@@ -5146,6 +5516,7 @@
                 <w:szCs w:val="22"/>
               </w:rPr>
             </w:pPr>
+            <w:proofErr w:type="spellStart"/>
             <w:r>
               <w:rPr>
                 <w:sz w:val="22"/>
@@ -5153,6 +5524,7 @@
               </w:rPr>
               <w:t>eliminaPrenotazione</w:t>
             </w:r>
+            <w:proofErr w:type="spellEnd"/>
           </w:p>
           <w:p>
             <w:pPr>
@@ -5163,6 +5535,7 @@
                 <w:szCs w:val="22"/>
               </w:rPr>
             </w:pPr>
+            <w:proofErr w:type="spellStart"/>
             <w:r>
               <w:rPr>
                 <w:sz w:val="22"/>
@@ -5170,6 +5543,7 @@
               </w:rPr>
               <w:t>cercaPrenotazioni</w:t>
             </w:r>
+            <w:proofErr w:type="spellEnd"/>
           </w:p>
           <w:p>
             <w:pPr>
@@ -5180,6 +5554,7 @@
                 <w:szCs w:val="22"/>
               </w:rPr>
             </w:pPr>
+            <w:proofErr w:type="spellStart"/>
             <w:r>
               <w:rPr>
                 <w:sz w:val="22"/>
@@ -5187,6 +5562,7 @@
               </w:rPr>
               <w:t>getPrenotazioni</w:t>
             </w:r>
+            <w:proofErr w:type="spellEnd"/>
           </w:p>
         </w:tc>
         <w:tc>
@@ -5298,7 +5674,15 @@
         <w:t xml:space="preserve">attraverso l’utilizzo di </w:t>
       </w:r>
       <w:r>
-        <w:t>credenziali, ossia email e password, scelte dall’utente in fase di registrazione. Ad ogni utente, una volta autenticato, sarà associat</w:t>
+        <w:t xml:space="preserve">credenziali, ossia </w:t>
+      </w:r>
+      <w:proofErr w:type="gramStart"/>
+      <w:r>
+        <w:t>email</w:t>
+      </w:r>
+      <w:proofErr w:type="gramEnd"/>
+      <w:r>
+        <w:t xml:space="preserve"> e password, scelte dall’utente in fase di registrazione. Ad ogni utente, una volta autenticato, sarà associat</w:t>
       </w:r>
       <w:r>
         <w:t>a un</w:t>
@@ -5348,8 +5732,13 @@
       <w:r>
         <w:t xml:space="preserve">vando il </w:t>
       </w:r>
-      <w:r>
-        <w:t xml:space="preserve">dynamic </w:t>
+      <w:proofErr w:type="spellStart"/>
+      <w:r>
+        <w:t>dynamic</w:t>
+      </w:r>
+      <w:proofErr w:type="spellEnd"/>
+      <w:r>
+        <w:t xml:space="preserve"> </w:t>
       </w:r>
       <w:r>
         <w:t>model prodotto in fase di analisi dei requis</w:t>
@@ -5370,7 +5759,15 @@
         <w:t xml:space="preserve">mmi di sequenza individuati sono </w:t>
       </w:r>
       <w:r>
-        <w:t xml:space="preserve">di tipo fork, ossia il controllo è </w:t>
+        <w:t xml:space="preserve">di tipo </w:t>
+      </w:r>
+      <w:proofErr w:type="spellStart"/>
+      <w:r>
+        <w:t>fork</w:t>
+      </w:r>
+      <w:proofErr w:type="spellEnd"/>
+      <w:r>
+        <w:t xml:space="preserve">, ossia il controllo è </w:t>
       </w:r>
       <w:r>
         <w:t xml:space="preserve">delegato ad un </w:t>
@@ -5384,12 +5781,22 @@
       <w:r>
         <w:t xml:space="preserve"> </w:t>
       </w:r>
-      <w:r>
-        <w:t xml:space="preserve">In particolare </w:t>
-      </w:r>
-      <w:r>
-        <w:t>verrà implementato un flusso di controllo event-driven</w:t>
-      </w:r>
+      <w:proofErr w:type="gramStart"/>
+      <w:r>
+        <w:t>In particolare</w:t>
+      </w:r>
+      <w:proofErr w:type="gramEnd"/>
+      <w:r>
+        <w:t xml:space="preserve"> </w:t>
+      </w:r>
+      <w:r>
+        <w:t>verrà implementato un flusso di controllo event-</w:t>
+      </w:r>
+      <w:proofErr w:type="spellStart"/>
+      <w:r>
+        <w:t>driven</w:t>
+      </w:r>
+      <w:proofErr w:type="spellEnd"/>
       <w:r>
         <w:t>.</w:t>
       </w:r>
@@ -5441,7 +5848,15 @@
         <w:t xml:space="preserve"> </w:t>
       </w:r>
       <w:r>
-        <w:t>Alla ricezione di una richiesta, il WebServer la elabora e la inoltra a</w:t>
+        <w:t xml:space="preserve">Alla ricezione di una richiesta, il </w:t>
+      </w:r>
+      <w:proofErr w:type="spellStart"/>
+      <w:r>
+        <w:t>WebServer</w:t>
+      </w:r>
+      <w:proofErr w:type="spellEnd"/>
+      <w:r>
+        <w:t xml:space="preserve"> la elabora e la inoltra a</w:t>
       </w:r>
       <w:r>
         <w:t>l controller</w:t>
@@ -5453,7 +5868,23 @@
         <w:t xml:space="preserve"> </w:t>
       </w:r>
       <w:r>
-        <w:t>Il WebServer alloca un nuovo thread per ogni richiesta, consentendo la gestione parallela delle richieste.</w:t>
+        <w:t xml:space="preserve">Il </w:t>
+      </w:r>
+      <w:proofErr w:type="spellStart"/>
+      <w:r>
+        <w:t>WebServer</w:t>
+      </w:r>
+      <w:proofErr w:type="spellEnd"/>
+      <w:r>
+        <w:t xml:space="preserve"> alloca un nuovo </w:t>
+      </w:r>
+      <w:proofErr w:type="spellStart"/>
+      <w:r>
+        <w:t>thread</w:t>
+      </w:r>
+      <w:proofErr w:type="spellEnd"/>
+      <w:r>
+        <w:t xml:space="preserve"> per ogni richiesta, consentendo la gestione parallela delle richieste.</w:t>
       </w:r>
     </w:p>
     <w:p>
@@ -5482,13 +5913,27 @@
         <w:ind w:left="360"/>
       </w:pPr>
       <w:r>
-        <w:t xml:space="preserve">Gli oggetti boundary che verranno implementati </w:t>
-      </w:r>
-      <w:r>
-        <w:t>n</w:t>
-      </w:r>
-      <w:r>
-        <w:t>on devono definire campi, ma solo contenere dati temporanei relativi alla richiesta corrente in variabili locali. Questo evita problemi di concorrenza poiché gli oggetti boundary sono condivisi tra thread.</w:t>
+        <w:t xml:space="preserve">Gli oggetti di controllo non verranno condivisi tra </w:t>
+      </w:r>
+      <w:proofErr w:type="spellStart"/>
+      <w:r>
+        <w:t>thread</w:t>
+      </w:r>
+      <w:proofErr w:type="spellEnd"/>
+      <w:r>
+        <w:t xml:space="preserve">. </w:t>
+      </w:r>
+      <w:r>
+        <w:t>Ogni sessione d</w:t>
+      </w:r>
+      <w:r>
+        <w:t xml:space="preserve">ovrà avere </w:t>
+      </w:r>
+      <w:r>
+        <w:t>al massimo un oggetto di controllo, impedendo richieste concorrenti che coinvolgono lo stesso oggetto all'interno della stessa sessione</w:t>
+      </w:r>
+      <w:r>
+        <w:t>.</w:t>
       </w:r>
     </w:p>
     <w:p>
@@ -5496,16 +5941,19 @@
         <w:ind w:left="360"/>
       </w:pPr>
       <w:r>
-        <w:t xml:space="preserve">Gli oggetti di controllo non verranno condivisi tra thread. </w:t>
-      </w:r>
-      <w:r>
-        <w:t>Ogni sessione d</w:t>
-      </w:r>
-      <w:r>
-        <w:t xml:space="preserve">ovrà avere </w:t>
-      </w:r>
-      <w:r>
-        <w:t>al massimo un oggetto di controllo, impedendo richieste concorrenti che coinvolgono lo stesso oggetto all'interno della stessa sessione</w:t>
+        <w:t xml:space="preserve">Gli oggetti entità </w:t>
+      </w:r>
+      <w:r>
+        <w:t xml:space="preserve">permetteranno </w:t>
+      </w:r>
+      <w:r>
+        <w:t>l’acces</w:t>
+      </w:r>
+      <w:r>
+        <w:t xml:space="preserve">so e la modifica dello stato </w:t>
+      </w:r>
+      <w:r>
+        <w:t>solo attraverso metodi dedicati</w:t>
       </w:r>
       <w:r>
         <w:t>.</w:t>
@@ -5515,34 +5963,11 @@
       <w:pPr>
         <w:ind w:left="360"/>
       </w:pPr>
-      <w:r>
-        <w:t xml:space="preserve">Gli oggetti entità </w:t>
-      </w:r>
-      <w:r>
-        <w:t xml:space="preserve">permetteranno </w:t>
-      </w:r>
-      <w:r>
-        <w:t>l’acces</w:t>
-      </w:r>
-      <w:r>
-        <w:t xml:space="preserve">so e la modifica dello stato </w:t>
-      </w:r>
-      <w:r>
-        <w:t>solo attraverso metodi dedicati</w:t>
-      </w:r>
-      <w:r>
-        <w:t>.</w:t>
-      </w:r>
     </w:p>
     <w:p>
       <w:pPr>
         <w:ind w:left="360"/>
       </w:pPr>
-    </w:p>
-    <w:p>
-      <w:pPr>
-        <w:ind w:left="360"/>
-      </w:pPr>
       <w:r>
         <w:t xml:space="preserve">Poiché il sistema verrà </w:t>
       </w:r>
@@ -5550,7 +5975,15 @@
         <w:t xml:space="preserve">implementato </w:t>
       </w:r>
       <w:r>
-        <w:t>in un contesto enterprise,</w:t>
+        <w:t xml:space="preserve">in un contesto </w:t>
+      </w:r>
+      <w:proofErr w:type="spellStart"/>
+      <w:r>
+        <w:t>enterprise</w:t>
+      </w:r>
+      <w:proofErr w:type="spellEnd"/>
+      <w:r>
+        <w:t>,</w:t>
       </w:r>
       <w:r>
         <w:t xml:space="preserve"> le transazioni</w:t>
@@ -5624,7 +6057,15 @@
         <w:br/>
       </w:r>
       <w:r>
-        <w:t>Il sistema non richiede l’utilizzo di software aggiuntivo per la configurazione da parte dell’amministratore. Essendo una web application, l’inizializzazione e la terminazione vengono gestite direttamente tramite l’interfaccia del web container.</w:t>
+        <w:t xml:space="preserve">Il sistema non richiede l’utilizzo di software aggiuntivo per la configurazione da parte dell’amministratore. Essendo una web </w:t>
+      </w:r>
+      <w:proofErr w:type="spellStart"/>
+      <w:r>
+        <w:t>application</w:t>
+      </w:r>
+      <w:proofErr w:type="spellEnd"/>
+      <w:r>
+        <w:t>, l’inizializzazione e la terminazione vengono gestite direttamente tramite l’interfaccia del web container.</w:t>
       </w:r>
     </w:p>
     <w:p>
@@ -5771,22 +6212,42 @@
           <w:lang w:val="en-GB"/>
         </w:rPr>
       </w:pPr>
+      <w:proofErr w:type="spellStart"/>
       <w:r>
         <w:rPr>
           <w:b/>
           <w:bCs/>
           <w:lang w:val="en-GB"/>
         </w:rPr>
-        <w:t>Gestione C</w:t>
-      </w:r>
+        <w:t>Gestione</w:t>
+      </w:r>
+      <w:proofErr w:type="spellEnd"/>
       <w:r>
         <w:rPr>
           <w:b/>
           <w:bCs/>
           <w:lang w:val="en-GB"/>
         </w:rPr>
+        <w:t xml:space="preserve"> </w:t>
+      </w:r>
+      <w:proofErr w:type="spellStart"/>
+      <w:r>
+        <w:rPr>
+          <w:b/>
+          <w:bCs/>
+          <w:lang w:val="en-GB"/>
+        </w:rPr>
+        <w:t>C</w:t>
+      </w:r>
+      <w:r>
+        <w:rPr>
+          <w:b/>
+          <w:bCs/>
+          <w:lang w:val="en-GB"/>
+        </w:rPr>
         <w:t>amere</w:t>
       </w:r>
+      <w:proofErr w:type="spellEnd"/>
     </w:p>
     <w:p>
       <w:pPr>
@@ -5854,14 +6315,34 @@
           <w:lang w:val="en-GB"/>
         </w:rPr>
       </w:pPr>
+      <w:proofErr w:type="spellStart"/>
       <w:r>
         <w:rPr>
           <w:b/>
           <w:bCs/>
           <w:lang w:val="en-GB"/>
         </w:rPr>
-        <w:t>Gestione Servizi</w:t>
-      </w:r>
+        <w:t>Gestione</w:t>
+      </w:r>
+      <w:proofErr w:type="spellEnd"/>
+      <w:r>
+        <w:rPr>
+          <w:b/>
+          <w:bCs/>
+          <w:lang w:val="en-GB"/>
+        </w:rPr>
+        <w:t xml:space="preserve"> </w:t>
+      </w:r>
+      <w:proofErr w:type="spellStart"/>
+      <w:r>
+        <w:rPr>
+          <w:b/>
+          <w:bCs/>
+          <w:lang w:val="en-GB"/>
+        </w:rPr>
+        <w:t>Servizi</w:t>
+      </w:r>
+      <w:proofErr w:type="spellEnd"/>
     </w:p>
     <w:p>
       <w:pPr>
@@ -5874,6 +6355,7 @@
       <w:r>
         <w:t xml:space="preserve">Definiamo il servizio </w:t>
       </w:r>
+      <w:proofErr w:type="spellStart"/>
       <w:r>
         <w:rPr>
           <w:i/>
@@ -5881,6 +6363,7 @@
         </w:rPr>
         <w:t>Servizio</w:t>
       </w:r>
+      <w:proofErr w:type="spellEnd"/>
       <w:r>
         <w:t xml:space="preserve"> per creare, eliminare e ottenere informazioni sui servizi offerti dalla</w:t>
       </w:r>
@@ -6118,7 +6601,7 @@
 </file>
 
 <file path=word/endnotes.xml><?xml version="1.0" encoding="utf-8"?>
-<w:endnotes xmlns:wpc="http://schemas.microsoft.com/office/word/2010/wordprocessingCanvas" xmlns:cx="http://schemas.microsoft.com/office/drawing/2014/chartex" xmlns:cx1="http://schemas.microsoft.com/office/drawing/2015/9/8/chartex" xmlns:cx2="http://schemas.microsoft.com/office/drawing/2015/10/21/chartex" xmlns:cx3="http://schemas.microsoft.com/office/drawing/2016/5/9/chartex" xmlns:cx4="http://schemas.microsoft.com/office/drawing/2016/5/10/chartex" xmlns:cx5="http://schemas.microsoft.com/office/drawing/2016/5/11/chartex" xmlns:cx6="http://schemas.microsoft.com/office/drawing/2016/5/12/chartex" xmlns:cx7="http://schemas.microsoft.com/office/drawing/2016/5/13/chartex" xmlns:cx8="http://schemas.microsoft.com/office/drawing/2016/5/14/chartex" xmlns:mc="http://schemas.openxmlformats.org/markup-compatibility/2006" xmlns:aink="http://schemas.microsoft.com/office/drawing/2016/ink" xmlns:am3d="http://schemas.microsoft.com/office/drawing/2017/model3d" xmlns:o="urn:schemas-microsoft-com:office:office" xmlns:oel="http://schemas.microsoft.com/office/2019/extlst" xmlns:r="http://schemas.openxmlformats.org/officeDocument/2006/relationships" xmlns:m="http://schemas.openxmlformats.org/officeDocument/2006/math" xmlns:v="urn:schemas-microsoft-com:vml" xmlns:wp14="http://schemas.microsoft.com/office/word/2010/wordprocessingDrawing" xmlns:wp="http://schemas.openxmlformats.org/drawingml/2006/wordprocessingDrawing" xmlns:w10="urn:schemas-microsoft-com:office:word" xmlns:w="http://schemas.openxmlformats.org/wordprocessingml/2006/main" xmlns:w14="http://schemas.microsoft.com/office/word/2010/wordml" xmlns:w15="http://schemas.microsoft.com/office/word/2012/wordml" xmlns:w16cex="http://schemas.microsoft.com/office/word/2018/wordml/cex" xmlns:w16cid="http://schemas.microsoft.com/office/word/2016/wordml/cid" xmlns:w16="http://schemas.microsoft.com/office/word/2018/wordml" xmlns:w16du="http://schemas.microsoft.com/office/word/2023/wordml/word16du" xmlns:w16sdtdh="http://schemas.microsoft.com/office/word/2020/wordml/sdtdatahash" xmlns:w16se="http://schemas.microsoft.com/office/word/2015/wordml/symex" xmlns:wpg="http://schemas.microsoft.com/office/word/2010/wordprocessingGroup" xmlns:wpi="http://schemas.microsoft.com/office/word/2010/wordprocessingInk" xmlns:wne="http://schemas.microsoft.com/office/word/2006/wordml" xmlns:wps="http://schemas.microsoft.com/office/word/2010/wordprocessingShape" mc:Ignorable="w14 w15 w16se w16cid w16 w16cex w16sdtdh w16du wp14">
+<w:endnotes xmlns:wpc="http://schemas.microsoft.com/office/word/2010/wordprocessingCanvas" xmlns:cx="http://schemas.microsoft.com/office/drawing/2014/chartex" xmlns:cx1="http://schemas.microsoft.com/office/drawing/2015/9/8/chartex" xmlns:cx2="http://schemas.microsoft.com/office/drawing/2015/10/21/chartex" xmlns:cx3="http://schemas.microsoft.com/office/drawing/2016/5/9/chartex" xmlns:cx4="http://schemas.microsoft.com/office/drawing/2016/5/10/chartex" xmlns:cx5="http://schemas.microsoft.com/office/drawing/2016/5/11/chartex" xmlns:cx6="http://schemas.microsoft.com/office/drawing/2016/5/12/chartex" xmlns:cx7="http://schemas.microsoft.com/office/drawing/2016/5/13/chartex" xmlns:cx8="http://schemas.microsoft.com/office/drawing/2016/5/14/chartex" xmlns:mc="http://schemas.openxmlformats.org/markup-compatibility/2006" xmlns:aink="http://schemas.microsoft.com/office/drawing/2016/ink" xmlns:am3d="http://schemas.microsoft.com/office/drawing/2017/model3d" xmlns:o="urn:schemas-microsoft-com:office:office" xmlns:oel="http://schemas.microsoft.com/office/2019/extlst" xmlns:r="http://schemas.openxmlformats.org/officeDocument/2006/relationships" xmlns:m="http://schemas.openxmlformats.org/officeDocument/2006/math" xmlns:v="urn:schemas-microsoft-com:vml" xmlns:wp14="http://schemas.microsoft.com/office/word/2010/wordprocessingDrawing" xmlns:wp="http://schemas.openxmlformats.org/drawingml/2006/wordprocessingDrawing" xmlns:w10="urn:schemas-microsoft-com:office:word" xmlns:w="http://schemas.openxmlformats.org/wordprocessingml/2006/main" xmlns:w14="http://schemas.microsoft.com/office/word/2010/wordml" xmlns:w15="http://schemas.microsoft.com/office/word/2012/wordml" xmlns:w16cex="http://schemas.microsoft.com/office/word/2018/wordml/cex" xmlns:w16cid="http://schemas.microsoft.com/office/word/2016/wordml/cid" xmlns:w16="http://schemas.microsoft.com/office/word/2018/wordml" xmlns:w16du="http://schemas.microsoft.com/office/word/2023/wordml/word16du" xmlns:w16sdtdh="http://schemas.microsoft.com/office/word/2020/wordml/sdtdatahash" xmlns:w16sdtfl="http://schemas.microsoft.com/office/word/2024/wordml/sdtformatlock" xmlns:w16se="http://schemas.microsoft.com/office/word/2015/wordml/symex" xmlns:wpg="http://schemas.microsoft.com/office/word/2010/wordprocessingGroup" xmlns:wpi="http://schemas.microsoft.com/office/word/2010/wordprocessingInk" xmlns:wne="http://schemas.microsoft.com/office/word/2006/wordml" xmlns:wps="http://schemas.microsoft.com/office/word/2010/wordprocessingShape" mc:Ignorable="w14 w15 w16se w16cid w16 w16cex w16sdtdh w16sdtfl w16du wp14">
   <w:endnote w:type="separator" w:id="-1">
     <w:p>
       <w:r>
@@ -6140,13 +6623,13 @@
 </file>
 
 <file path=word/footer1.xml><?xml version="1.0" encoding="utf-8"?>
-<w:ftr xmlns:wpc="http://schemas.microsoft.com/office/word/2010/wordprocessingCanvas" xmlns:cx="http://schemas.microsoft.com/office/drawing/2014/chartex" xmlns:cx1="http://schemas.microsoft.com/office/drawing/2015/9/8/chartex" xmlns:cx2="http://schemas.microsoft.com/office/drawing/2015/10/21/chartex" xmlns:cx3="http://schemas.microsoft.com/office/drawing/2016/5/9/chartex" xmlns:cx4="http://schemas.microsoft.com/office/drawing/2016/5/10/chartex" xmlns:cx5="http://schemas.microsoft.com/office/drawing/2016/5/11/chartex" xmlns:cx6="http://schemas.microsoft.com/office/drawing/2016/5/12/chartex" xmlns:cx7="http://schemas.microsoft.com/office/drawing/2016/5/13/chartex" xmlns:cx8="http://schemas.microsoft.com/office/drawing/2016/5/14/chartex" xmlns:mc="http://schemas.openxmlformats.org/markup-compatibility/2006" xmlns:aink="http://schemas.microsoft.com/office/drawing/2016/ink" xmlns:am3d="http://schemas.microsoft.com/office/drawing/2017/model3d" xmlns:o="urn:schemas-microsoft-com:office:office" xmlns:oel="http://schemas.microsoft.com/office/2019/extlst" xmlns:r="http://schemas.openxmlformats.org/officeDocument/2006/relationships" xmlns:m="http://schemas.openxmlformats.org/officeDocument/2006/math" xmlns:v="urn:schemas-microsoft-com:vml" xmlns:wp14="http://schemas.microsoft.com/office/word/2010/wordprocessingDrawing" xmlns:wp="http://schemas.openxmlformats.org/drawingml/2006/wordprocessingDrawing" xmlns:w10="urn:schemas-microsoft-com:office:word" xmlns:w="http://schemas.openxmlformats.org/wordprocessingml/2006/main" xmlns:w14="http://schemas.microsoft.com/office/word/2010/wordml" xmlns:w15="http://schemas.microsoft.com/office/word/2012/wordml" xmlns:w16cex="http://schemas.microsoft.com/office/word/2018/wordml/cex" xmlns:w16cid="http://schemas.microsoft.com/office/word/2016/wordml/cid" xmlns:w16="http://schemas.microsoft.com/office/word/2018/wordml" xmlns:w16du="http://schemas.microsoft.com/office/word/2023/wordml/word16du" xmlns:w16sdtdh="http://schemas.microsoft.com/office/word/2020/wordml/sdtdatahash" xmlns:w16se="http://schemas.microsoft.com/office/word/2015/wordml/symex" xmlns:wpg="http://schemas.microsoft.com/office/word/2010/wordprocessingGroup" xmlns:wpi="http://schemas.microsoft.com/office/word/2010/wordprocessingInk" xmlns:wne="http://schemas.microsoft.com/office/word/2006/wordml" xmlns:wps="http://schemas.microsoft.com/office/word/2010/wordprocessingShape" mc:Ignorable="w14 w15 w16se w16cid w16 w16cex w16sdtdh w16du wp14">
+<w:ftr xmlns:wpc="http://schemas.microsoft.com/office/word/2010/wordprocessingCanvas" xmlns:cx="http://schemas.microsoft.com/office/drawing/2014/chartex" xmlns:cx1="http://schemas.microsoft.com/office/drawing/2015/9/8/chartex" xmlns:cx2="http://schemas.microsoft.com/office/drawing/2015/10/21/chartex" xmlns:cx3="http://schemas.microsoft.com/office/drawing/2016/5/9/chartex" xmlns:cx4="http://schemas.microsoft.com/office/drawing/2016/5/10/chartex" xmlns:cx5="http://schemas.microsoft.com/office/drawing/2016/5/11/chartex" xmlns:cx6="http://schemas.microsoft.com/office/drawing/2016/5/12/chartex" xmlns:cx7="http://schemas.microsoft.com/office/drawing/2016/5/13/chartex" xmlns:cx8="http://schemas.microsoft.com/office/drawing/2016/5/14/chartex" xmlns:mc="http://schemas.openxmlformats.org/markup-compatibility/2006" xmlns:aink="http://schemas.microsoft.com/office/drawing/2016/ink" xmlns:am3d="http://schemas.microsoft.com/office/drawing/2017/model3d" xmlns:o="urn:schemas-microsoft-com:office:office" xmlns:oel="http://schemas.microsoft.com/office/2019/extlst" xmlns:r="http://schemas.openxmlformats.org/officeDocument/2006/relationships" xmlns:m="http://schemas.openxmlformats.org/officeDocument/2006/math" xmlns:v="urn:schemas-microsoft-com:vml" xmlns:wp14="http://schemas.microsoft.com/office/word/2010/wordprocessingDrawing" xmlns:wp="http://schemas.openxmlformats.org/drawingml/2006/wordprocessingDrawing" xmlns:w10="urn:schemas-microsoft-com:office:word" xmlns:w="http://schemas.openxmlformats.org/wordprocessingml/2006/main" xmlns:w14="http://schemas.microsoft.com/office/word/2010/wordml" xmlns:w15="http://schemas.microsoft.com/office/word/2012/wordml" xmlns:w16cex="http://schemas.microsoft.com/office/word/2018/wordml/cex" xmlns:w16cid="http://schemas.microsoft.com/office/word/2016/wordml/cid" xmlns:w16="http://schemas.microsoft.com/office/word/2018/wordml" xmlns:w16du="http://schemas.microsoft.com/office/word/2023/wordml/word16du" xmlns:w16sdtdh="http://schemas.microsoft.com/office/word/2020/wordml/sdtdatahash" xmlns:w16sdtfl="http://schemas.microsoft.com/office/word/2024/wordml/sdtformatlock" xmlns:w16se="http://schemas.microsoft.com/office/word/2015/wordml/symex" xmlns:wpg="http://schemas.microsoft.com/office/word/2010/wordprocessingGroup" xmlns:wpi="http://schemas.microsoft.com/office/word/2010/wordprocessingInk" xmlns:wne="http://schemas.microsoft.com/office/word/2006/wordml" xmlns:wps="http://schemas.microsoft.com/office/word/2010/wordprocessingShape" mc:Ignorable="w14 w15 w16se w16cid w16 w16cex w16sdtdh w16sdtfl w16du wp14">
   <w:p/>
 </w:ftr>
 </file>
 
 <file path=word/footer2.xml><?xml version="1.0" encoding="utf-8"?>
-<w:ftr xmlns:wpc="http://schemas.microsoft.com/office/word/2010/wordprocessingCanvas" xmlns:cx="http://schemas.microsoft.com/office/drawing/2014/chartex" xmlns:cx1="http://schemas.microsoft.com/office/drawing/2015/9/8/chartex" xmlns:cx2="http://schemas.microsoft.com/office/drawing/2015/10/21/chartex" xmlns:cx3="http://schemas.microsoft.com/office/drawing/2016/5/9/chartex" xmlns:cx4="http://schemas.microsoft.com/office/drawing/2016/5/10/chartex" xmlns:cx5="http://schemas.microsoft.com/office/drawing/2016/5/11/chartex" xmlns:cx6="http://schemas.microsoft.com/office/drawing/2016/5/12/chartex" xmlns:cx7="http://schemas.microsoft.com/office/drawing/2016/5/13/chartex" xmlns:cx8="http://schemas.microsoft.com/office/drawing/2016/5/14/chartex" xmlns:mc="http://schemas.openxmlformats.org/markup-compatibility/2006" xmlns:aink="http://schemas.microsoft.com/office/drawing/2016/ink" xmlns:am3d="http://schemas.microsoft.com/office/drawing/2017/model3d" xmlns:o="urn:schemas-microsoft-com:office:office" xmlns:oel="http://schemas.microsoft.com/office/2019/extlst" xmlns:r="http://schemas.openxmlformats.org/officeDocument/2006/relationships" xmlns:m="http://schemas.openxmlformats.org/officeDocument/2006/math" xmlns:v="urn:schemas-microsoft-com:vml" xmlns:wp14="http://schemas.microsoft.com/office/word/2010/wordprocessingDrawing" xmlns:wp="http://schemas.openxmlformats.org/drawingml/2006/wordprocessingDrawing" xmlns:w10="urn:schemas-microsoft-com:office:word" xmlns:w="http://schemas.openxmlformats.org/wordprocessingml/2006/main" xmlns:w14="http://schemas.microsoft.com/office/word/2010/wordml" xmlns:w15="http://schemas.microsoft.com/office/word/2012/wordml" xmlns:w16cex="http://schemas.microsoft.com/office/word/2018/wordml/cex" xmlns:w16cid="http://schemas.microsoft.com/office/word/2016/wordml/cid" xmlns:w16="http://schemas.microsoft.com/office/word/2018/wordml" xmlns:w16du="http://schemas.microsoft.com/office/word/2023/wordml/word16du" xmlns:w16sdtdh="http://schemas.microsoft.com/office/word/2020/wordml/sdtdatahash" xmlns:w16se="http://schemas.microsoft.com/office/word/2015/wordml/symex" xmlns:wpg="http://schemas.microsoft.com/office/word/2010/wordprocessingGroup" xmlns:wpi="http://schemas.microsoft.com/office/word/2010/wordprocessingInk" xmlns:wne="http://schemas.microsoft.com/office/word/2006/wordml" xmlns:wps="http://schemas.microsoft.com/office/word/2010/wordprocessingShape" mc:Ignorable="w14 w15 w16se w16cid w16 w16cex w16sdtdh w16du wp14">
+<w:ftr xmlns:wpc="http://schemas.microsoft.com/office/word/2010/wordprocessingCanvas" xmlns:cx="http://schemas.microsoft.com/office/drawing/2014/chartex" xmlns:cx1="http://schemas.microsoft.com/office/drawing/2015/9/8/chartex" xmlns:cx2="http://schemas.microsoft.com/office/drawing/2015/10/21/chartex" xmlns:cx3="http://schemas.microsoft.com/office/drawing/2016/5/9/chartex" xmlns:cx4="http://schemas.microsoft.com/office/drawing/2016/5/10/chartex" xmlns:cx5="http://schemas.microsoft.com/office/drawing/2016/5/11/chartex" xmlns:cx6="http://schemas.microsoft.com/office/drawing/2016/5/12/chartex" xmlns:cx7="http://schemas.microsoft.com/office/drawing/2016/5/13/chartex" xmlns:cx8="http://schemas.microsoft.com/office/drawing/2016/5/14/chartex" xmlns:mc="http://schemas.openxmlformats.org/markup-compatibility/2006" xmlns:aink="http://schemas.microsoft.com/office/drawing/2016/ink" xmlns:am3d="http://schemas.microsoft.com/office/drawing/2017/model3d" xmlns:o="urn:schemas-microsoft-com:office:office" xmlns:oel="http://schemas.microsoft.com/office/2019/extlst" xmlns:r="http://schemas.openxmlformats.org/officeDocument/2006/relationships" xmlns:m="http://schemas.openxmlformats.org/officeDocument/2006/math" xmlns:v="urn:schemas-microsoft-com:vml" xmlns:wp14="http://schemas.microsoft.com/office/word/2010/wordprocessingDrawing" xmlns:wp="http://schemas.openxmlformats.org/drawingml/2006/wordprocessingDrawing" xmlns:w10="urn:schemas-microsoft-com:office:word" xmlns:w="http://schemas.openxmlformats.org/wordprocessingml/2006/main" xmlns:w14="http://schemas.microsoft.com/office/word/2010/wordml" xmlns:w15="http://schemas.microsoft.com/office/word/2012/wordml" xmlns:w16cex="http://schemas.microsoft.com/office/word/2018/wordml/cex" xmlns:w16cid="http://schemas.microsoft.com/office/word/2016/wordml/cid" xmlns:w16="http://schemas.microsoft.com/office/word/2018/wordml" xmlns:w16du="http://schemas.microsoft.com/office/word/2023/wordml/word16du" xmlns:w16sdtdh="http://schemas.microsoft.com/office/word/2020/wordml/sdtdatahash" xmlns:w16sdtfl="http://schemas.microsoft.com/office/word/2024/wordml/sdtformatlock" xmlns:w16se="http://schemas.microsoft.com/office/word/2015/wordml/symex" xmlns:wpg="http://schemas.microsoft.com/office/word/2010/wordprocessingGroup" xmlns:wpi="http://schemas.microsoft.com/office/word/2010/wordprocessingInk" xmlns:wne="http://schemas.microsoft.com/office/word/2006/wordml" xmlns:wps="http://schemas.microsoft.com/office/word/2010/wordprocessingShape" mc:Ignorable="w14 w15 w16se w16cid w16 w16cex w16sdtdh w16sdtfl w16du wp14">
   <w:p>
     <w:pPr>
       <w:pStyle w:val="Pidipagina"/>
@@ -6173,13 +6656,13 @@
 </file>
 
 <file path=word/footer3.xml><?xml version="1.0" encoding="utf-8"?>
-<w:ftr xmlns:wpc="http://schemas.microsoft.com/office/word/2010/wordprocessingCanvas" xmlns:cx="http://schemas.microsoft.com/office/drawing/2014/chartex" xmlns:cx1="http://schemas.microsoft.com/office/drawing/2015/9/8/chartex" xmlns:cx2="http://schemas.microsoft.com/office/drawing/2015/10/21/chartex" xmlns:cx3="http://schemas.microsoft.com/office/drawing/2016/5/9/chartex" xmlns:cx4="http://schemas.microsoft.com/office/drawing/2016/5/10/chartex" xmlns:cx5="http://schemas.microsoft.com/office/drawing/2016/5/11/chartex" xmlns:cx6="http://schemas.microsoft.com/office/drawing/2016/5/12/chartex" xmlns:cx7="http://schemas.microsoft.com/office/drawing/2016/5/13/chartex" xmlns:cx8="http://schemas.microsoft.com/office/drawing/2016/5/14/chartex" xmlns:mc="http://schemas.openxmlformats.org/markup-compatibility/2006" xmlns:aink="http://schemas.microsoft.com/office/drawing/2016/ink" xmlns:am3d="http://schemas.microsoft.com/office/drawing/2017/model3d" xmlns:o="urn:schemas-microsoft-com:office:office" xmlns:oel="http://schemas.microsoft.com/office/2019/extlst" xmlns:r="http://schemas.openxmlformats.org/officeDocument/2006/relationships" xmlns:m="http://schemas.openxmlformats.org/officeDocument/2006/math" xmlns:v="urn:schemas-microsoft-com:vml" xmlns:wp14="http://schemas.microsoft.com/office/word/2010/wordprocessingDrawing" xmlns:wp="http://schemas.openxmlformats.org/drawingml/2006/wordprocessingDrawing" xmlns:w10="urn:schemas-microsoft-com:office:word" xmlns:w="http://schemas.openxmlformats.org/wordprocessingml/2006/main" xmlns:w14="http://schemas.microsoft.com/office/word/2010/wordml" xmlns:w15="http://schemas.microsoft.com/office/word/2012/wordml" xmlns:w16cex="http://schemas.microsoft.com/office/word/2018/wordml/cex" xmlns:w16cid="http://schemas.microsoft.com/office/word/2016/wordml/cid" xmlns:w16="http://schemas.microsoft.com/office/word/2018/wordml" xmlns:w16du="http://schemas.microsoft.com/office/word/2023/wordml/word16du" xmlns:w16sdtdh="http://schemas.microsoft.com/office/word/2020/wordml/sdtdatahash" xmlns:w16se="http://schemas.microsoft.com/office/word/2015/wordml/symex" xmlns:wpg="http://schemas.microsoft.com/office/word/2010/wordprocessingGroup" xmlns:wpi="http://schemas.microsoft.com/office/word/2010/wordprocessingInk" xmlns:wne="http://schemas.microsoft.com/office/word/2006/wordml" xmlns:wps="http://schemas.microsoft.com/office/word/2010/wordprocessingShape" mc:Ignorable="w14 w15 w16se w16cid w16 w16cex w16sdtdh w16du wp14">
+<w:ftr xmlns:wpc="http://schemas.microsoft.com/office/word/2010/wordprocessingCanvas" xmlns:cx="http://schemas.microsoft.com/office/drawing/2014/chartex" xmlns:cx1="http://schemas.microsoft.com/office/drawing/2015/9/8/chartex" xmlns:cx2="http://schemas.microsoft.com/office/drawing/2015/10/21/chartex" xmlns:cx3="http://schemas.microsoft.com/office/drawing/2016/5/9/chartex" xmlns:cx4="http://schemas.microsoft.com/office/drawing/2016/5/10/chartex" xmlns:cx5="http://schemas.microsoft.com/office/drawing/2016/5/11/chartex" xmlns:cx6="http://schemas.microsoft.com/office/drawing/2016/5/12/chartex" xmlns:cx7="http://schemas.microsoft.com/office/drawing/2016/5/13/chartex" xmlns:cx8="http://schemas.microsoft.com/office/drawing/2016/5/14/chartex" xmlns:mc="http://schemas.openxmlformats.org/markup-compatibility/2006" xmlns:aink="http://schemas.microsoft.com/office/drawing/2016/ink" xmlns:am3d="http://schemas.microsoft.com/office/drawing/2017/model3d" xmlns:o="urn:schemas-microsoft-com:office:office" xmlns:oel="http://schemas.microsoft.com/office/2019/extlst" xmlns:r="http://schemas.openxmlformats.org/officeDocument/2006/relationships" xmlns:m="http://schemas.openxmlformats.org/officeDocument/2006/math" xmlns:v="urn:schemas-microsoft-com:vml" xmlns:wp14="http://schemas.microsoft.com/office/word/2010/wordprocessingDrawing" xmlns:wp="http://schemas.openxmlformats.org/drawingml/2006/wordprocessingDrawing" xmlns:w10="urn:schemas-microsoft-com:office:word" xmlns:w="http://schemas.openxmlformats.org/wordprocessingml/2006/main" xmlns:w14="http://schemas.microsoft.com/office/word/2010/wordml" xmlns:w15="http://schemas.microsoft.com/office/word/2012/wordml" xmlns:w16cex="http://schemas.microsoft.com/office/word/2018/wordml/cex" xmlns:w16cid="http://schemas.microsoft.com/office/word/2016/wordml/cid" xmlns:w16="http://schemas.microsoft.com/office/word/2018/wordml" xmlns:w16du="http://schemas.microsoft.com/office/word/2023/wordml/word16du" xmlns:w16sdtdh="http://schemas.microsoft.com/office/word/2020/wordml/sdtdatahash" xmlns:w16sdtfl="http://schemas.microsoft.com/office/word/2024/wordml/sdtformatlock" xmlns:w16se="http://schemas.microsoft.com/office/word/2015/wordml/symex" xmlns:wpg="http://schemas.microsoft.com/office/word/2010/wordprocessingGroup" xmlns:wpi="http://schemas.microsoft.com/office/word/2010/wordprocessingInk" xmlns:wne="http://schemas.microsoft.com/office/word/2006/wordml" xmlns:wps="http://schemas.microsoft.com/office/word/2010/wordprocessingShape" mc:Ignorable="w14 w15 w16se w16cid w16 w16cex w16sdtdh w16sdtfl w16du wp14">
   <w:p/>
 </w:ftr>
 </file>
 
 <file path=word/footnotes.xml><?xml version="1.0" encoding="utf-8"?>
-<w:footnotes xmlns:wpc="http://schemas.microsoft.com/office/word/2010/wordprocessingCanvas" xmlns:cx="http://schemas.microsoft.com/office/drawing/2014/chartex" xmlns:cx1="http://schemas.microsoft.com/office/drawing/2015/9/8/chartex" xmlns:cx2="http://schemas.microsoft.com/office/drawing/2015/10/21/chartex" xmlns:cx3="http://schemas.microsoft.com/office/drawing/2016/5/9/chartex" xmlns:cx4="http://schemas.microsoft.com/office/drawing/2016/5/10/chartex" xmlns:cx5="http://schemas.microsoft.com/office/drawing/2016/5/11/chartex" xmlns:cx6="http://schemas.microsoft.com/office/drawing/2016/5/12/chartex" xmlns:cx7="http://schemas.microsoft.com/office/drawing/2016/5/13/chartex" xmlns:cx8="http://schemas.microsoft.com/office/drawing/2016/5/14/chartex" xmlns:mc="http://schemas.openxmlformats.org/markup-compatibility/2006" xmlns:aink="http://schemas.microsoft.com/office/drawing/2016/ink" xmlns:am3d="http://schemas.microsoft.com/office/drawing/2017/model3d" xmlns:o="urn:schemas-microsoft-com:office:office" xmlns:oel="http://schemas.microsoft.com/office/2019/extlst" xmlns:r="http://schemas.openxmlformats.org/officeDocument/2006/relationships" xmlns:m="http://schemas.openxmlformats.org/officeDocument/2006/math" xmlns:v="urn:schemas-microsoft-com:vml" xmlns:wp14="http://schemas.microsoft.com/office/word/2010/wordprocessingDrawing" xmlns:wp="http://schemas.openxmlformats.org/drawingml/2006/wordprocessingDrawing" xmlns:w10="urn:schemas-microsoft-com:office:word" xmlns:w="http://schemas.openxmlformats.org/wordprocessingml/2006/main" xmlns:w14="http://schemas.microsoft.com/office/word/2010/wordml" xmlns:w15="http://schemas.microsoft.com/office/word/2012/wordml" xmlns:w16cex="http://schemas.microsoft.com/office/word/2018/wordml/cex" xmlns:w16cid="http://schemas.microsoft.com/office/word/2016/wordml/cid" xmlns:w16="http://schemas.microsoft.com/office/word/2018/wordml" xmlns:w16du="http://schemas.microsoft.com/office/word/2023/wordml/word16du" xmlns:w16sdtdh="http://schemas.microsoft.com/office/word/2020/wordml/sdtdatahash" xmlns:w16se="http://schemas.microsoft.com/office/word/2015/wordml/symex" xmlns:wpg="http://schemas.microsoft.com/office/word/2010/wordprocessingGroup" xmlns:wpi="http://schemas.microsoft.com/office/word/2010/wordprocessingInk" xmlns:wne="http://schemas.microsoft.com/office/word/2006/wordml" xmlns:wps="http://schemas.microsoft.com/office/word/2010/wordprocessingShape" mc:Ignorable="w14 w15 w16se w16cid w16 w16cex w16sdtdh w16du wp14">
+<w:footnotes xmlns:wpc="http://schemas.microsoft.com/office/word/2010/wordprocessingCanvas" xmlns:cx="http://schemas.microsoft.com/office/drawing/2014/chartex" xmlns:cx1="http://schemas.microsoft.com/office/drawing/2015/9/8/chartex" xmlns:cx2="http://schemas.microsoft.com/office/drawing/2015/10/21/chartex" xmlns:cx3="http://schemas.microsoft.com/office/drawing/2016/5/9/chartex" xmlns:cx4="http://schemas.microsoft.com/office/drawing/2016/5/10/chartex" xmlns:cx5="http://schemas.microsoft.com/office/drawing/2016/5/11/chartex" xmlns:cx6="http://schemas.microsoft.com/office/drawing/2016/5/12/chartex" xmlns:cx7="http://schemas.microsoft.com/office/drawing/2016/5/13/chartex" xmlns:cx8="http://schemas.microsoft.com/office/drawing/2016/5/14/chartex" xmlns:mc="http://schemas.openxmlformats.org/markup-compatibility/2006" xmlns:aink="http://schemas.microsoft.com/office/drawing/2016/ink" xmlns:am3d="http://schemas.microsoft.com/office/drawing/2017/model3d" xmlns:o="urn:schemas-microsoft-com:office:office" xmlns:oel="http://schemas.microsoft.com/office/2019/extlst" xmlns:r="http://schemas.openxmlformats.org/officeDocument/2006/relationships" xmlns:m="http://schemas.openxmlformats.org/officeDocument/2006/math" xmlns:v="urn:schemas-microsoft-com:vml" xmlns:wp14="http://schemas.microsoft.com/office/word/2010/wordprocessingDrawing" xmlns:wp="http://schemas.openxmlformats.org/drawingml/2006/wordprocessingDrawing" xmlns:w10="urn:schemas-microsoft-com:office:word" xmlns:w="http://schemas.openxmlformats.org/wordprocessingml/2006/main" xmlns:w14="http://schemas.microsoft.com/office/word/2010/wordml" xmlns:w15="http://schemas.microsoft.com/office/word/2012/wordml" xmlns:w16cex="http://schemas.microsoft.com/office/word/2018/wordml/cex" xmlns:w16cid="http://schemas.microsoft.com/office/word/2016/wordml/cid" xmlns:w16="http://schemas.microsoft.com/office/word/2018/wordml" xmlns:w16du="http://schemas.microsoft.com/office/word/2023/wordml/word16du" xmlns:w16sdtdh="http://schemas.microsoft.com/office/word/2020/wordml/sdtdatahash" xmlns:w16sdtfl="http://schemas.microsoft.com/office/word/2024/wordml/sdtformatlock" xmlns:w16se="http://schemas.microsoft.com/office/word/2015/wordml/symex" xmlns:wpg="http://schemas.microsoft.com/office/word/2010/wordprocessingGroup" xmlns:wpi="http://schemas.microsoft.com/office/word/2010/wordprocessingInk" xmlns:wne="http://schemas.microsoft.com/office/word/2006/wordml" xmlns:wps="http://schemas.microsoft.com/office/word/2010/wordprocessingShape" mc:Ignorable="w14 w15 w16se w16cid w16 w16cex w16sdtdh w16sdtfl w16du wp14">
   <w:footnote w:type="separator" w:id="-1">
     <w:p>
       <w:r>
@@ -6201,25 +6684,25 @@
 </file>
 
 <file path=word/header1.xml><?xml version="1.0" encoding="utf-8"?>
-<w:hdr xmlns:wpc="http://schemas.microsoft.com/office/word/2010/wordprocessingCanvas" xmlns:cx="http://schemas.microsoft.com/office/drawing/2014/chartex" xmlns:cx1="http://schemas.microsoft.com/office/drawing/2015/9/8/chartex" xmlns:cx2="http://schemas.microsoft.com/office/drawing/2015/10/21/chartex" xmlns:cx3="http://schemas.microsoft.com/office/drawing/2016/5/9/chartex" xmlns:cx4="http://schemas.microsoft.com/office/drawing/2016/5/10/chartex" xmlns:cx5="http://schemas.microsoft.com/office/drawing/2016/5/11/chartex" xmlns:cx6="http://schemas.microsoft.com/office/drawing/2016/5/12/chartex" xmlns:cx7="http://schemas.microsoft.com/office/drawing/2016/5/13/chartex" xmlns:cx8="http://schemas.microsoft.com/office/drawing/2016/5/14/chartex" xmlns:mc="http://schemas.openxmlformats.org/markup-compatibility/2006" xmlns:aink="http://schemas.microsoft.com/office/drawing/2016/ink" xmlns:am3d="http://schemas.microsoft.com/office/drawing/2017/model3d" xmlns:o="urn:schemas-microsoft-com:office:office" xmlns:oel="http://schemas.microsoft.com/office/2019/extlst" xmlns:r="http://schemas.openxmlformats.org/officeDocument/2006/relationships" xmlns:m="http://schemas.openxmlformats.org/officeDocument/2006/math" xmlns:v="urn:schemas-microsoft-com:vml" xmlns:wp14="http://schemas.microsoft.com/office/word/2010/wordprocessingDrawing" xmlns:wp="http://schemas.openxmlformats.org/drawingml/2006/wordprocessingDrawing" xmlns:w10="urn:schemas-microsoft-com:office:word" xmlns:w="http://schemas.openxmlformats.org/wordprocessingml/2006/main" xmlns:w14="http://schemas.microsoft.com/office/word/2010/wordml" xmlns:w15="http://schemas.microsoft.com/office/word/2012/wordml" xmlns:w16cex="http://schemas.microsoft.com/office/word/2018/wordml/cex" xmlns:w16cid="http://schemas.microsoft.com/office/word/2016/wordml/cid" xmlns:w16="http://schemas.microsoft.com/office/word/2018/wordml" xmlns:w16du="http://schemas.microsoft.com/office/word/2023/wordml/word16du" xmlns:w16sdtdh="http://schemas.microsoft.com/office/word/2020/wordml/sdtdatahash" xmlns:w16se="http://schemas.microsoft.com/office/word/2015/wordml/symex" xmlns:wpg="http://schemas.microsoft.com/office/word/2010/wordprocessingGroup" xmlns:wpi="http://schemas.microsoft.com/office/word/2010/wordprocessingInk" xmlns:wne="http://schemas.microsoft.com/office/word/2006/wordml" xmlns:wps="http://schemas.microsoft.com/office/word/2010/wordprocessingShape" mc:Ignorable="w14 w15 w16se w16cid w16 w16cex w16sdtdh w16du wp14">
+<w:hdr xmlns:wpc="http://schemas.microsoft.com/office/word/2010/wordprocessingCanvas" xmlns:cx="http://schemas.microsoft.com/office/drawing/2014/chartex" xmlns:cx1="http://schemas.microsoft.com/office/drawing/2015/9/8/chartex" xmlns:cx2="http://schemas.microsoft.com/office/drawing/2015/10/21/chartex" xmlns:cx3="http://schemas.microsoft.com/office/drawing/2016/5/9/chartex" xmlns:cx4="http://schemas.microsoft.com/office/drawing/2016/5/10/chartex" xmlns:cx5="http://schemas.microsoft.com/office/drawing/2016/5/11/chartex" xmlns:cx6="http://schemas.microsoft.com/office/drawing/2016/5/12/chartex" xmlns:cx7="http://schemas.microsoft.com/office/drawing/2016/5/13/chartex" xmlns:cx8="http://schemas.microsoft.com/office/drawing/2016/5/14/chartex" xmlns:mc="http://schemas.openxmlformats.org/markup-compatibility/2006" xmlns:aink="http://schemas.microsoft.com/office/drawing/2016/ink" xmlns:am3d="http://schemas.microsoft.com/office/drawing/2017/model3d" xmlns:o="urn:schemas-microsoft-com:office:office" xmlns:oel="http://schemas.microsoft.com/office/2019/extlst" xmlns:r="http://schemas.openxmlformats.org/officeDocument/2006/relationships" xmlns:m="http://schemas.openxmlformats.org/officeDocument/2006/math" xmlns:v="urn:schemas-microsoft-com:vml" xmlns:wp14="http://schemas.microsoft.com/office/word/2010/wordprocessingDrawing" xmlns:wp="http://schemas.openxmlformats.org/drawingml/2006/wordprocessingDrawing" xmlns:w10="urn:schemas-microsoft-com:office:word" xmlns:w="http://schemas.openxmlformats.org/wordprocessingml/2006/main" xmlns:w14="http://schemas.microsoft.com/office/word/2010/wordml" xmlns:w15="http://schemas.microsoft.com/office/word/2012/wordml" xmlns:w16cex="http://schemas.microsoft.com/office/word/2018/wordml/cex" xmlns:w16cid="http://schemas.microsoft.com/office/word/2016/wordml/cid" xmlns:w16="http://schemas.microsoft.com/office/word/2018/wordml" xmlns:w16du="http://schemas.microsoft.com/office/word/2023/wordml/word16du" xmlns:w16sdtdh="http://schemas.microsoft.com/office/word/2020/wordml/sdtdatahash" xmlns:w16sdtfl="http://schemas.microsoft.com/office/word/2024/wordml/sdtformatlock" xmlns:w16se="http://schemas.microsoft.com/office/word/2015/wordml/symex" xmlns:wpg="http://schemas.microsoft.com/office/word/2010/wordprocessingGroup" xmlns:wpi="http://schemas.microsoft.com/office/word/2010/wordprocessingInk" xmlns:wne="http://schemas.microsoft.com/office/word/2006/wordml" xmlns:wps="http://schemas.microsoft.com/office/word/2010/wordprocessingShape" mc:Ignorable="w14 w15 w16se w16cid w16 w16cex w16sdtdh w16sdtfl w16du wp14">
   <w:p/>
 </w:hdr>
 </file>
 
 <file path=word/header2.xml><?xml version="1.0" encoding="utf-8"?>
-<w:hdr xmlns:wpc="http://schemas.microsoft.com/office/word/2010/wordprocessingCanvas" xmlns:cx="http://schemas.microsoft.com/office/drawing/2014/chartex" xmlns:cx1="http://schemas.microsoft.com/office/drawing/2015/9/8/chartex" xmlns:cx2="http://schemas.microsoft.com/office/drawing/2015/10/21/chartex" xmlns:cx3="http://schemas.microsoft.com/office/drawing/2016/5/9/chartex" xmlns:cx4="http://schemas.microsoft.com/office/drawing/2016/5/10/chartex" xmlns:cx5="http://schemas.microsoft.com/office/drawing/2016/5/11/chartex" xmlns:cx6="http://schemas.microsoft.com/office/drawing/2016/5/12/chartex" xmlns:cx7="http://schemas.microsoft.com/office/drawing/2016/5/13/chartex" xmlns:cx8="http://schemas.microsoft.com/office/drawing/2016/5/14/chartex" xmlns:mc="http://schemas.openxmlformats.org/markup-compatibility/2006" xmlns:aink="http://schemas.microsoft.com/office/drawing/2016/ink" xmlns:am3d="http://schemas.microsoft.com/office/drawing/2017/model3d" xmlns:o="urn:schemas-microsoft-com:office:office" xmlns:oel="http://schemas.microsoft.com/office/2019/extlst" xmlns:r="http://schemas.openxmlformats.org/officeDocument/2006/relationships" xmlns:m="http://schemas.openxmlformats.org/officeDocument/2006/math" xmlns:v="urn:schemas-microsoft-com:vml" xmlns:wp14="http://schemas.microsoft.com/office/word/2010/wordprocessingDrawing" xmlns:wp="http://schemas.openxmlformats.org/drawingml/2006/wordprocessingDrawing" xmlns:w10="urn:schemas-microsoft-com:office:word" xmlns:w="http://schemas.openxmlformats.org/wordprocessingml/2006/main" xmlns:w14="http://schemas.microsoft.com/office/word/2010/wordml" xmlns:w15="http://schemas.microsoft.com/office/word/2012/wordml" xmlns:w16cex="http://schemas.microsoft.com/office/word/2018/wordml/cex" xmlns:w16cid="http://schemas.microsoft.com/office/word/2016/wordml/cid" xmlns:w16="http://schemas.microsoft.com/office/word/2018/wordml" xmlns:w16du="http://schemas.microsoft.com/office/word/2023/wordml/word16du" xmlns:w16sdtdh="http://schemas.microsoft.com/office/word/2020/wordml/sdtdatahash" xmlns:w16se="http://schemas.microsoft.com/office/word/2015/wordml/symex" xmlns:wpg="http://schemas.microsoft.com/office/word/2010/wordprocessingGroup" xmlns:wpi="http://schemas.microsoft.com/office/word/2010/wordprocessingInk" xmlns:wne="http://schemas.microsoft.com/office/word/2006/wordml" xmlns:wps="http://schemas.microsoft.com/office/word/2010/wordprocessingShape" mc:Ignorable="w14 w15 w16se w16cid w16 w16cex w16sdtdh w16du wp14">
+<w:hdr xmlns:wpc="http://schemas.microsoft.com/office/word/2010/wordprocessingCanvas" xmlns:cx="http://schemas.microsoft.com/office/drawing/2014/chartex" xmlns:cx1="http://schemas.microsoft.com/office/drawing/2015/9/8/chartex" xmlns:cx2="http://schemas.microsoft.com/office/drawing/2015/10/21/chartex" xmlns:cx3="http://schemas.microsoft.com/office/drawing/2016/5/9/chartex" xmlns:cx4="http://schemas.microsoft.com/office/drawing/2016/5/10/chartex" xmlns:cx5="http://schemas.microsoft.com/office/drawing/2016/5/11/chartex" xmlns:cx6="http://schemas.microsoft.com/office/drawing/2016/5/12/chartex" xmlns:cx7="http://schemas.microsoft.com/office/drawing/2016/5/13/chartex" xmlns:cx8="http://schemas.microsoft.com/office/drawing/2016/5/14/chartex" xmlns:mc="http://schemas.openxmlformats.org/markup-compatibility/2006" xmlns:aink="http://schemas.microsoft.com/office/drawing/2016/ink" xmlns:am3d="http://schemas.microsoft.com/office/drawing/2017/model3d" xmlns:o="urn:schemas-microsoft-com:office:office" xmlns:oel="http://schemas.microsoft.com/office/2019/extlst" xmlns:r="http://schemas.openxmlformats.org/officeDocument/2006/relationships" xmlns:m="http://schemas.openxmlformats.org/officeDocument/2006/math" xmlns:v="urn:schemas-microsoft-com:vml" xmlns:wp14="http://schemas.microsoft.com/office/word/2010/wordprocessingDrawing" xmlns:wp="http://schemas.openxmlformats.org/drawingml/2006/wordprocessingDrawing" xmlns:w10="urn:schemas-microsoft-com:office:word" xmlns:w="http://schemas.openxmlformats.org/wordprocessingml/2006/main" xmlns:w14="http://schemas.microsoft.com/office/word/2010/wordml" xmlns:w15="http://schemas.microsoft.com/office/word/2012/wordml" xmlns:w16cex="http://schemas.microsoft.com/office/word/2018/wordml/cex" xmlns:w16cid="http://schemas.microsoft.com/office/word/2016/wordml/cid" xmlns:w16="http://schemas.microsoft.com/office/word/2018/wordml" xmlns:w16du="http://schemas.microsoft.com/office/word/2023/wordml/word16du" xmlns:w16sdtdh="http://schemas.microsoft.com/office/word/2020/wordml/sdtdatahash" xmlns:w16sdtfl="http://schemas.microsoft.com/office/word/2024/wordml/sdtformatlock" xmlns:w16se="http://schemas.microsoft.com/office/word/2015/wordml/symex" xmlns:wpg="http://schemas.microsoft.com/office/word/2010/wordprocessingGroup" xmlns:wpi="http://schemas.microsoft.com/office/word/2010/wordprocessingInk" xmlns:wne="http://schemas.microsoft.com/office/word/2006/wordml" xmlns:wps="http://schemas.microsoft.com/office/word/2010/wordprocessingShape" mc:Ignorable="w14 w15 w16se w16cid w16 w16cex w16sdtdh w16sdtfl w16du wp14">
   <w:p/>
 </w:hdr>
 </file>
 
 <file path=word/header3.xml><?xml version="1.0" encoding="utf-8"?>
-<w:hdr xmlns:wpc="http://schemas.microsoft.com/office/word/2010/wordprocessingCanvas" xmlns:cx="http://schemas.microsoft.com/office/drawing/2014/chartex" xmlns:cx1="http://schemas.microsoft.com/office/drawing/2015/9/8/chartex" xmlns:cx2="http://schemas.microsoft.com/office/drawing/2015/10/21/chartex" xmlns:cx3="http://schemas.microsoft.com/office/drawing/2016/5/9/chartex" xmlns:cx4="http://schemas.microsoft.com/office/drawing/2016/5/10/chartex" xmlns:cx5="http://schemas.microsoft.com/office/drawing/2016/5/11/chartex" xmlns:cx6="http://schemas.microsoft.com/office/drawing/2016/5/12/chartex" xmlns:cx7="http://schemas.microsoft.com/office/drawing/2016/5/13/chartex" xmlns:cx8="http://schemas.microsoft.com/office/drawing/2016/5/14/chartex" xmlns:mc="http://schemas.openxmlformats.org/markup-compatibility/2006" xmlns:aink="http://schemas.microsoft.com/office/drawing/2016/ink" xmlns:am3d="http://schemas.microsoft.com/office/drawing/2017/model3d" xmlns:o="urn:schemas-microsoft-com:office:office" xmlns:oel="http://schemas.microsoft.com/office/2019/extlst" xmlns:r="http://schemas.openxmlformats.org/officeDocument/2006/relationships" xmlns:m="http://schemas.openxmlformats.org/officeDocument/2006/math" xmlns:v="urn:schemas-microsoft-com:vml" xmlns:wp14="http://schemas.microsoft.com/office/word/2010/wordprocessingDrawing" xmlns:wp="http://schemas.openxmlformats.org/drawingml/2006/wordprocessingDrawing" xmlns:w10="urn:schemas-microsoft-com:office:word" xmlns:w="http://schemas.openxmlformats.org/wordprocessingml/2006/main" xmlns:w14="http://schemas.microsoft.com/office/word/2010/wordml" xmlns:w15="http://schemas.microsoft.com/office/word/2012/wordml" xmlns:w16cex="http://schemas.microsoft.com/office/word/2018/wordml/cex" xmlns:w16cid="http://schemas.microsoft.com/office/word/2016/wordml/cid" xmlns:w16="http://schemas.microsoft.com/office/word/2018/wordml" xmlns:w16du="http://schemas.microsoft.com/office/word/2023/wordml/word16du" xmlns:w16sdtdh="http://schemas.microsoft.com/office/word/2020/wordml/sdtdatahash" xmlns:w16se="http://schemas.microsoft.com/office/word/2015/wordml/symex" xmlns:wpg="http://schemas.microsoft.com/office/word/2010/wordprocessingGroup" xmlns:wpi="http://schemas.microsoft.com/office/word/2010/wordprocessingInk" xmlns:wne="http://schemas.microsoft.com/office/word/2006/wordml" xmlns:wps="http://schemas.microsoft.com/office/word/2010/wordprocessingShape" mc:Ignorable="w14 w15 w16se w16cid w16 w16cex w16sdtdh w16du wp14">
+<w:hdr xmlns:wpc="http://schemas.microsoft.com/office/word/2010/wordprocessingCanvas" xmlns:cx="http://schemas.microsoft.com/office/drawing/2014/chartex" xmlns:cx1="http://schemas.microsoft.com/office/drawing/2015/9/8/chartex" xmlns:cx2="http://schemas.microsoft.com/office/drawing/2015/10/21/chartex" xmlns:cx3="http://schemas.microsoft.com/office/drawing/2016/5/9/chartex" xmlns:cx4="http://schemas.microsoft.com/office/drawing/2016/5/10/chartex" xmlns:cx5="http://schemas.microsoft.com/office/drawing/2016/5/11/chartex" xmlns:cx6="http://schemas.microsoft.com/office/drawing/2016/5/12/chartex" xmlns:cx7="http://schemas.microsoft.com/office/drawing/2016/5/13/chartex" xmlns:cx8="http://schemas.microsoft.com/office/drawing/2016/5/14/chartex" xmlns:mc="http://schemas.openxmlformats.org/markup-compatibility/2006" xmlns:aink="http://schemas.microsoft.com/office/drawing/2016/ink" xmlns:am3d="http://schemas.microsoft.com/office/drawing/2017/model3d" xmlns:o="urn:schemas-microsoft-com:office:office" xmlns:oel="http://schemas.microsoft.com/office/2019/extlst" xmlns:r="http://schemas.openxmlformats.org/officeDocument/2006/relationships" xmlns:m="http://schemas.openxmlformats.org/officeDocument/2006/math" xmlns:v="urn:schemas-microsoft-com:vml" xmlns:wp14="http://schemas.microsoft.com/office/word/2010/wordprocessingDrawing" xmlns:wp="http://schemas.openxmlformats.org/drawingml/2006/wordprocessingDrawing" xmlns:w10="urn:schemas-microsoft-com:office:word" xmlns:w="http://schemas.openxmlformats.org/wordprocessingml/2006/main" xmlns:w14="http://schemas.microsoft.com/office/word/2010/wordml" xmlns:w15="http://schemas.microsoft.com/office/word/2012/wordml" xmlns:w16cex="http://schemas.microsoft.com/office/word/2018/wordml/cex" xmlns:w16cid="http://schemas.microsoft.com/office/word/2016/wordml/cid" xmlns:w16="http://schemas.microsoft.com/office/word/2018/wordml" xmlns:w16du="http://schemas.microsoft.com/office/word/2023/wordml/word16du" xmlns:w16sdtdh="http://schemas.microsoft.com/office/word/2020/wordml/sdtdatahash" xmlns:w16sdtfl="http://schemas.microsoft.com/office/word/2024/wordml/sdtformatlock" xmlns:w16se="http://schemas.microsoft.com/office/word/2015/wordml/symex" xmlns:wpg="http://schemas.microsoft.com/office/word/2010/wordprocessingGroup" xmlns:wpi="http://schemas.microsoft.com/office/word/2010/wordprocessingInk" xmlns:wne="http://schemas.microsoft.com/office/word/2006/wordml" xmlns:wps="http://schemas.microsoft.com/office/word/2010/wordprocessingShape" mc:Ignorable="w14 w15 w16se w16cid w16 w16cex w16sdtdh w16sdtfl w16du wp14">
   <w:p/>
 </w:hdr>
 </file>
 
 <file path=word/numbering.xml><?xml version="1.0" encoding="utf-8"?>
-<w:numbering xmlns:wpc="http://schemas.microsoft.com/office/word/2010/wordprocessingCanvas" xmlns:cx="http://schemas.microsoft.com/office/drawing/2014/chartex" xmlns:cx1="http://schemas.microsoft.com/office/drawing/2015/9/8/chartex" xmlns:cx2="http://schemas.microsoft.com/office/drawing/2015/10/21/chartex" xmlns:cx3="http://schemas.microsoft.com/office/drawing/2016/5/9/chartex" xmlns:cx4="http://schemas.microsoft.com/office/drawing/2016/5/10/chartex" xmlns:cx5="http://schemas.microsoft.com/office/drawing/2016/5/11/chartex" xmlns:cx6="http://schemas.microsoft.com/office/drawing/2016/5/12/chartex" xmlns:cx7="http://schemas.microsoft.com/office/drawing/2016/5/13/chartex" xmlns:cx8="http://schemas.microsoft.com/office/drawing/2016/5/14/chartex" xmlns:mc="http://schemas.openxmlformats.org/markup-compatibility/2006" xmlns:aink="http://schemas.microsoft.com/office/drawing/2016/ink" xmlns:am3d="http://schemas.microsoft.com/office/drawing/2017/model3d" xmlns:o="urn:schemas-microsoft-com:office:office" xmlns:oel="http://schemas.microsoft.com/office/2019/extlst" xmlns:r="http://schemas.openxmlformats.org/officeDocument/2006/relationships" xmlns:m="http://schemas.openxmlformats.org/officeDocument/2006/math" xmlns:v="urn:schemas-microsoft-com:vml" xmlns:wp14="http://schemas.microsoft.com/office/word/2010/wordprocessingDrawing" xmlns:wp="http://schemas.openxmlformats.org/drawingml/2006/wordprocessingDrawing" xmlns:w10="urn:schemas-microsoft-com:office:word" xmlns:w="http://schemas.openxmlformats.org/wordprocessingml/2006/main" xmlns:w14="http://schemas.microsoft.com/office/word/2010/wordml" xmlns:w15="http://schemas.microsoft.com/office/word/2012/wordml" xmlns:w16cex="http://schemas.microsoft.com/office/word/2018/wordml/cex" xmlns:w16cid="http://schemas.microsoft.com/office/word/2016/wordml/cid" xmlns:w16="http://schemas.microsoft.com/office/word/2018/wordml" xmlns:w16du="http://schemas.microsoft.com/office/word/2023/wordml/word16du" xmlns:w16sdtdh="http://schemas.microsoft.com/office/word/2020/wordml/sdtdatahash" xmlns:w16se="http://schemas.microsoft.com/office/word/2015/wordml/symex" xmlns:wpg="http://schemas.microsoft.com/office/word/2010/wordprocessingGroup" xmlns:wpi="http://schemas.microsoft.com/office/word/2010/wordprocessingInk" xmlns:wne="http://schemas.microsoft.com/office/word/2006/wordml" xmlns:wps="http://schemas.microsoft.com/office/word/2010/wordprocessingShape" mc:Ignorable="w14 w15 w16se w16cid w16 w16cex w16sdtdh w16du wp14">
+<w:numbering xmlns:wpc="http://schemas.microsoft.com/office/word/2010/wordprocessingCanvas" xmlns:cx="http://schemas.microsoft.com/office/drawing/2014/chartex" xmlns:cx1="http://schemas.microsoft.com/office/drawing/2015/9/8/chartex" xmlns:cx2="http://schemas.microsoft.com/office/drawing/2015/10/21/chartex" xmlns:cx3="http://schemas.microsoft.com/office/drawing/2016/5/9/chartex" xmlns:cx4="http://schemas.microsoft.com/office/drawing/2016/5/10/chartex" xmlns:cx5="http://schemas.microsoft.com/office/drawing/2016/5/11/chartex" xmlns:cx6="http://schemas.microsoft.com/office/drawing/2016/5/12/chartex" xmlns:cx7="http://schemas.microsoft.com/office/drawing/2016/5/13/chartex" xmlns:cx8="http://schemas.microsoft.com/office/drawing/2016/5/14/chartex" xmlns:mc="http://schemas.openxmlformats.org/markup-compatibility/2006" xmlns:aink="http://schemas.microsoft.com/office/drawing/2016/ink" xmlns:am3d="http://schemas.microsoft.com/office/drawing/2017/model3d" xmlns:o="urn:schemas-microsoft-com:office:office" xmlns:oel="http://schemas.microsoft.com/office/2019/extlst" xmlns:r="http://schemas.openxmlformats.org/officeDocument/2006/relationships" xmlns:m="http://schemas.openxmlformats.org/officeDocument/2006/math" xmlns:v="urn:schemas-microsoft-com:vml" xmlns:wp14="http://schemas.microsoft.com/office/word/2010/wordprocessingDrawing" xmlns:wp="http://schemas.openxmlformats.org/drawingml/2006/wordprocessingDrawing" xmlns:w10="urn:schemas-microsoft-com:office:word" xmlns:w="http://schemas.openxmlformats.org/wordprocessingml/2006/main" xmlns:w14="http://schemas.microsoft.com/office/word/2010/wordml" xmlns:w15="http://schemas.microsoft.com/office/word/2012/wordml" xmlns:w16cex="http://schemas.microsoft.com/office/word/2018/wordml/cex" xmlns:w16cid="http://schemas.microsoft.com/office/word/2016/wordml/cid" xmlns:w16="http://schemas.microsoft.com/office/word/2018/wordml" xmlns:w16du="http://schemas.microsoft.com/office/word/2023/wordml/word16du" xmlns:w16sdtdh="http://schemas.microsoft.com/office/word/2020/wordml/sdtdatahash" xmlns:w16sdtfl="http://schemas.microsoft.com/office/word/2024/wordml/sdtformatlock" xmlns:w16se="http://schemas.microsoft.com/office/word/2015/wordml/symex" xmlns:wpg="http://schemas.microsoft.com/office/word/2010/wordprocessingGroup" xmlns:wpi="http://schemas.microsoft.com/office/word/2010/wordprocessingInk" xmlns:wne="http://schemas.microsoft.com/office/word/2006/wordml" xmlns:wps="http://schemas.microsoft.com/office/word/2010/wordprocessingShape" mc:Ignorable="w14 w15 w16se w16cid w16 w16cex w16sdtdh w16sdtfl w16du wp14">
   <w:abstractNum w:abstractNumId="0" w15:restartNumberingAfterBreak="0">
     <w:nsid w:val="00000002"/>
     <w:multiLevelType w:val="singleLevel"/>
@@ -11086,7 +11569,7 @@
 </file>
 
 <file path=word/styles.xml><?xml version="1.0" encoding="utf-8"?>
-<w:styles xmlns:mc="http://schemas.openxmlformats.org/markup-compatibility/2006" xmlns:r="http://schemas.openxmlformats.org/officeDocument/2006/relationships" xmlns:w="http://schemas.openxmlformats.org/wordprocessingml/2006/main" xmlns:w14="http://schemas.microsoft.com/office/word/2010/wordml" xmlns:w15="http://schemas.microsoft.com/office/word/2012/wordml" xmlns:w16cex="http://schemas.microsoft.com/office/word/2018/wordml/cex" xmlns:w16cid="http://schemas.microsoft.com/office/word/2016/wordml/cid" xmlns:w16="http://schemas.microsoft.com/office/word/2018/wordml" xmlns:w16du="http://schemas.microsoft.com/office/word/2023/wordml/word16du" xmlns:w16sdtdh="http://schemas.microsoft.com/office/word/2020/wordml/sdtdatahash" xmlns:w16se="http://schemas.microsoft.com/office/word/2015/wordml/symex" mc:Ignorable="w14 w15 w16se w16cid w16 w16cex w16sdtdh w16du">
+<w:styles xmlns:mc="http://schemas.openxmlformats.org/markup-compatibility/2006" xmlns:r="http://schemas.openxmlformats.org/officeDocument/2006/relationships" xmlns:w="http://schemas.openxmlformats.org/wordprocessingml/2006/main" xmlns:w14="http://schemas.microsoft.com/office/word/2010/wordml" xmlns:w15="http://schemas.microsoft.com/office/word/2012/wordml" xmlns:w16cex="http://schemas.microsoft.com/office/word/2018/wordml/cex" xmlns:w16cid="http://schemas.microsoft.com/office/word/2016/wordml/cid" xmlns:w16="http://schemas.microsoft.com/office/word/2018/wordml" xmlns:w16du="http://schemas.microsoft.com/office/word/2023/wordml/word16du" xmlns:w16sdtdh="http://schemas.microsoft.com/office/word/2020/wordml/sdtdatahash" xmlns:w16sdtfl="http://schemas.microsoft.com/office/word/2024/wordml/sdtformatlock" xmlns:w16se="http://schemas.microsoft.com/office/word/2015/wordml/symex" mc:Ignorable="w14 w15 w16se w16cid w16 w16cex w16sdtdh w16sdtfl w16du">
   <w:docDefaults>
     <w:rPrDefault>
       <w:rPr>

</xml_diff>